<commit_message>
new cleaner version of the website
</commit_message>
<xml_diff>
--- a/img/resume/resume.docx
+++ b/img/resume/resume.docx
@@ -8,6 +8,49 @@
         <w:jc w:val="center"/>
         <w:rPr>
           <w:rFonts w:ascii="Book Antiqua" w:hAnsi="Book Antiqua" w:cs="Tahoma"/>
+          <w:sz w:val="48"/>
+          <w:szCs w:val="48"/>
+        </w:rPr>
+      </w:pPr>
+      <w:r>
+        <w:rPr>
+          <w:rFonts w:ascii="Book Antiqua" w:hAnsi="Book Antiqua" w:cs="Tahoma"/>
+          <w:sz w:val="48"/>
+          <w:szCs w:val="48"/>
+        </w:rPr>
+        <w:t>Ed</w:t>
+      </w:r>
+      <w:r>
+        <w:rPr>
+          <w:rFonts w:ascii="Book Antiqua" w:hAnsi="Book Antiqua" w:cs="Tahoma"/>
+          <w:sz w:val="48"/>
+          <w:szCs w:val="48"/>
+        </w:rPr>
+        <w:t>ward</w:t>
+      </w:r>
+      <w:r>
+        <w:rPr>
+          <w:rFonts w:ascii="Book Antiqua" w:hAnsi="Book Antiqua" w:cs="Tahoma"/>
+          <w:sz w:val="48"/>
+          <w:szCs w:val="48"/>
+        </w:rPr>
+        <w:t xml:space="preserve"> L</w:t>
+      </w:r>
+      <w:r>
+        <w:rPr>
+          <w:rFonts w:ascii="Book Antiqua" w:hAnsi="Book Antiqua" w:cs="Tahoma"/>
+          <w:sz w:val="48"/>
+          <w:szCs w:val="48"/>
+        </w:rPr>
+        <w:t>ee</w:t>
+      </w:r>
+    </w:p>
+    <w:p>
+      <w:pPr>
+        <w:spacing w:line="240" w:lineRule="auto"/>
+        <w:jc w:val="center"/>
+        <w:rPr>
+          <w:rFonts w:ascii="Book Antiqua" w:hAnsi="Book Antiqua" w:cs="Tahoma"/>
           <w:b/>
           <w:sz w:val="4"/>
           <w:szCs w:val="4"/>
@@ -16,67 +59,22 @@
     </w:p>
     <w:p>
       <w:pPr>
-        <w:spacing w:line="240" w:lineRule="auto"/>
-        <w:jc w:val="center"/>
-        <w:rPr>
-          <w:rFonts w:ascii="Museo Slab 500" w:hAnsi="Museo Slab 500" w:cs="Tahoma"/>
-          <w:sz w:val="48"/>
-          <w:szCs w:val="48"/>
-        </w:rPr>
-      </w:pPr>
-      <w:r>
-        <w:rPr>
-          <w:rFonts w:ascii="Museo Slab 500" w:hAnsi="Museo Slab 500" w:cs="Tahoma"/>
-          <w:sz w:val="48"/>
-          <w:szCs w:val="48"/>
-        </w:rPr>
-        <w:t>Edward</w:t>
-      </w:r>
-      <w:r>
-        <w:rPr>
-          <w:rFonts w:ascii="Museo Slab 500" w:hAnsi="Museo Slab 500" w:cs="Tahoma"/>
-          <w:sz w:val="48"/>
-          <w:szCs w:val="48"/>
-        </w:rPr>
-        <w:t xml:space="preserve"> L</w:t>
-      </w:r>
-      <w:r>
-        <w:rPr>
-          <w:rFonts w:ascii="Museo Slab 500" w:hAnsi="Museo Slab 500" w:cs="Tahoma"/>
-          <w:sz w:val="48"/>
-          <w:szCs w:val="48"/>
-        </w:rPr>
-        <w:t>ee</w:t>
-      </w:r>
-    </w:p>
-    <w:p>
-      <w:pPr>
-        <w:spacing w:line="240" w:lineRule="auto"/>
-        <w:jc w:val="center"/>
-        <w:rPr>
-          <w:rFonts w:ascii="Book Antiqua" w:hAnsi="Book Antiqua" w:cs="Tahoma"/>
-          <w:b/>
-          <w:sz w:val="4"/>
-          <w:szCs w:val="4"/>
-        </w:rPr>
-      </w:pPr>
-    </w:p>
-    <w:p>
-      <w:pPr>
+        <w:jc w:val="both"/>
         <w:rPr>
           <w:rFonts w:ascii="Book Antiqua" w:hAnsi="Book Antiqua" w:cs="Tahoma"/>
           <w:i/>
           <w:color w:val="000000" w:themeColor="text1"/>
-          <w:sz w:val="18"/>
-          <w:szCs w:val="18"/>
+          <w:sz w:val="20"/>
+          <w:szCs w:val="20"/>
         </w:rPr>
       </w:pPr>
       <w:r>
         <w:rPr>
           <w:rFonts w:ascii="Book Antiqua" w:hAnsi="Book Antiqua" w:cs="Tahoma"/>
           <w:noProof/>
-          <w:sz w:val="4"/>
-          <w:szCs w:val="4"/>
+          <w:sz w:val="20"/>
+          <w:szCs w:val="20"/>
+          <w:lang w:eastAsia="ko-KR"/>
         </w:rPr>
         <mc:AlternateContent>
           <mc:Choice Requires="wps">
@@ -136,7 +134,7 @@
           </mc:Choice>
           <mc:Fallback>
             <w:pict>
-              <v:line w14:anchorId="539602EC" id="Straight Connector 17" o:spid="_x0000_s1026" style="position:absolute;z-index:251733504;visibility:visible;mso-wrap-style:square;mso-width-percent:0;mso-height-percent:0;mso-wrap-distance-left:9pt;mso-wrap-distance-top:0;mso-wrap-distance-right:9pt;mso-wrap-distance-bottom:0;mso-position-horizontal:absolute;mso-position-horizontal-relative:text;mso-position-vertical:absolute;mso-position-vertical-relative:text;mso-width-percent:0;mso-height-percent:0;mso-width-relative:margin;mso-height-relative:margin" from="-.8pt,14.6pt" to="563.35pt,14.6pt" o:gfxdata="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" strokecolor="black [3200]" strokeweight=".5pt">
+              <v:line w14:anchorId="0A97F881" id="Straight Connector 17" o:spid="_x0000_s1026" style="position:absolute;z-index:251733504;visibility:visible;mso-wrap-style:square;mso-width-percent:0;mso-height-percent:0;mso-wrap-distance-left:9pt;mso-wrap-distance-top:0;mso-wrap-distance-right:9pt;mso-wrap-distance-bottom:0;mso-position-horizontal:absolute;mso-position-horizontal-relative:text;mso-position-vertical:absolute;mso-position-vertical-relative:text;mso-width-percent:0;mso-height-percent:0;mso-width-relative:margin;mso-height-relative:margin" from="-.8pt,14.6pt" to="563.35pt,14.6pt" o:gfxdata="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" strokecolor="black [3200]" strokeweight=".5pt">
                 <v:stroke joinstyle="miter"/>
               </v:line>
             </w:pict>
@@ -148,47 +146,17 @@
           <w:rFonts w:ascii="Book Antiqua" w:hAnsi="Book Antiqua"/>
           <w:i/>
           <w:color w:val="000000" w:themeColor="text1"/>
-          <w:sz w:val="18"/>
-          <w:szCs w:val="18"/>
-        </w:rPr>
-        <w:t xml:space="preserve">    </w:t>
-      </w:r>
-      <w:r>
-        <w:rPr>
-          <w:rFonts w:ascii="Book Antiqua" w:hAnsi="Book Antiqua"/>
-          <w:i/>
-          <w:color w:val="000000" w:themeColor="text1"/>
-          <w:sz w:val="18"/>
-          <w:szCs w:val="18"/>
-        </w:rPr>
-        <w:t xml:space="preserve">          </w:t>
-      </w:r>
-      <w:r>
-        <w:rPr>
-          <w:rFonts w:ascii="Book Antiqua" w:hAnsi="Book Antiqua"/>
-          <w:i/>
-          <w:color w:val="000000" w:themeColor="text1"/>
-          <w:sz w:val="18"/>
-          <w:szCs w:val="18"/>
-        </w:rPr>
-        <w:t xml:space="preserve">765 San Antonio Road Apt. #58, Palo Alto, CA </w:t>
-      </w:r>
-      <w:r>
-        <w:rPr>
-          <w:rFonts w:ascii="Book Antiqua" w:hAnsi="Book Antiqua"/>
-          <w:i/>
-          <w:color w:val="000000" w:themeColor="text1"/>
-          <w:sz w:val="18"/>
-          <w:szCs w:val="18"/>
-        </w:rPr>
-        <w:t>94303</w:t>
+          <w:sz w:val="20"/>
+          <w:szCs w:val="20"/>
+        </w:rPr>
+        <w:t>765 San Antonio Road Apt. #58, Palo Alto, CA 94303</w:t>
       </w:r>
       <w:r>
         <w:rPr>
           <w:rFonts w:ascii="Book Antiqua" w:hAnsi="Book Antiqua"/>
           <w:color w:val="000000" w:themeColor="text1"/>
-          <w:sz w:val="18"/>
-          <w:szCs w:val="18"/>
+          <w:sz w:val="20"/>
+          <w:szCs w:val="20"/>
         </w:rPr>
         <w:t xml:space="preserve">  </w:t>
       </w:r>
@@ -196,8 +164,8 @@
         <w:rPr>
           <w:rFonts w:ascii="Book Antiqua" w:hAnsi="Book Antiqua"/>
           <w:color w:val="000000" w:themeColor="text1"/>
-          <w:sz w:val="18"/>
-          <w:szCs w:val="18"/>
+          <w:sz w:val="20"/>
+          <w:szCs w:val="20"/>
         </w:rPr>
         <w:t xml:space="preserve"> </w:t>
       </w:r>
@@ -212,176 +180,77 @@
       </w:r>
       <w:r>
         <w:rPr>
-          <w:rFonts w:ascii="Book Antiqua" w:hAnsi="Book Antiqua"/>
-          <w:color w:val="000000" w:themeColor="text1"/>
-          <w:sz w:val="18"/>
-          <w:szCs w:val="18"/>
-        </w:rPr>
-        <w:t xml:space="preserve">   </w:t>
-      </w:r>
-      <w:r>
-        <w:rPr>
-          <w:rFonts w:ascii="Book Antiqua" w:hAnsi="Book Antiqua"/>
-          <w:color w:val="000000" w:themeColor="text1"/>
-          <w:sz w:val="18"/>
-          <w:szCs w:val="18"/>
-        </w:rPr>
-        <w:t xml:space="preserve"> </w:t>
-      </w:r>
-      <w:r>
-        <w:rPr>
-          <w:rFonts w:ascii="Book Antiqua" w:hAnsi="Book Antiqua"/>
-          <w:color w:val="000000" w:themeColor="text1"/>
-          <w:sz w:val="18"/>
-          <w:szCs w:val="18"/>
-        </w:rPr>
-        <w:t xml:space="preserve"> </w:t>
-      </w:r>
-      <w:r>
-        <w:rPr>
-          <w:rFonts w:ascii="Book Antiqua" w:hAnsi="Book Antiqua" w:cs="Tahoma"/>
-          <w:i/>
-          <w:color w:val="000000" w:themeColor="text1"/>
-          <w:sz w:val="18"/>
-          <w:szCs w:val="18"/>
-        </w:rPr>
-        <w:t>www.</w:t>
-      </w:r>
-      <w:r>
-        <w:rPr>
-          <w:rFonts w:ascii="Book Antiqua" w:hAnsi="Book Antiqua" w:cs="Tahoma"/>
-          <w:i/>
-          <w:color w:val="000000" w:themeColor="text1"/>
-          <w:sz w:val="18"/>
-          <w:szCs w:val="18"/>
-        </w:rPr>
-        <w:t>compscie</w:t>
-      </w:r>
-      <w:r>
-        <w:rPr>
-          <w:rFonts w:ascii="Book Antiqua" w:hAnsi="Book Antiqua" w:cs="Tahoma"/>
-          <w:i/>
-          <w:color w:val="000000" w:themeColor="text1"/>
-          <w:sz w:val="18"/>
-          <w:szCs w:val="18"/>
-        </w:rPr>
-        <w:t>ddy.com</w:t>
-      </w:r>
-      <w:r>
-        <w:rPr>
-          <w:rFonts w:ascii="Book Antiqua" w:hAnsi="Book Antiqua" w:cs="Tahoma"/>
-          <w:i/>
-          <w:color w:val="000000" w:themeColor="text1"/>
-          <w:sz w:val="18"/>
-          <w:szCs w:val="18"/>
-        </w:rPr>
-        <w:t xml:space="preserve"> </w:t>
-      </w:r>
-      <w:r>
-        <w:rPr>
-          <w:rFonts w:ascii="Book Antiqua" w:hAnsi="Book Antiqua" w:cs="Tahoma"/>
-          <w:i/>
-          <w:color w:val="000000" w:themeColor="text1"/>
-          <w:sz w:val="18"/>
-          <w:szCs w:val="18"/>
-        </w:rPr>
-        <w:t xml:space="preserve"> </w:t>
-      </w:r>
-      <w:r>
-        <w:rPr>
-          <w:rFonts w:ascii="Book Antiqua" w:hAnsi="Book Antiqua" w:cs="Tahoma"/>
-          <w:i/>
-          <w:color w:val="000000" w:themeColor="text1"/>
-          <w:sz w:val="18"/>
-          <w:szCs w:val="18"/>
-        </w:rPr>
-        <w:t xml:space="preserve"> </w:t>
-      </w:r>
-      <w:r>
-        <w:rPr>
-          <w:rFonts w:ascii="Book Antiqua" w:hAnsi="Book Antiqua" w:cs="Tahoma"/>
-          <w:i/>
-          <w:color w:val="000000" w:themeColor="text1"/>
-          <w:sz w:val="18"/>
-          <w:szCs w:val="18"/>
-        </w:rPr>
-        <w:t xml:space="preserve"> </w:t>
-      </w:r>
-      <w:r>
-        <w:rPr>
           <w:rFonts w:ascii="Book Antiqua" w:eastAsia="Times New Roman" w:hAnsi="Book Antiqua" w:cs="Times New Roman"/>
           <w:color w:val="000000"/>
           <w:sz w:val="20"/>
           <w:szCs w:val="20"/>
         </w:rPr>
-        <w:t>·</w:t>
+        <w:t xml:space="preserve"> </w:t>
       </w:r>
       <w:r>
         <w:rPr>
           <w:rFonts w:ascii="Book Antiqua" w:hAnsi="Book Antiqua"/>
           <w:color w:val="000000" w:themeColor="text1"/>
-          <w:sz w:val="18"/>
-          <w:szCs w:val="18"/>
+          <w:sz w:val="20"/>
+          <w:szCs w:val="20"/>
         </w:rPr>
         <w:t xml:space="preserve"> </w:t>
       </w:r>
       <w:r>
         <w:rPr>
-          <w:rFonts w:ascii="Book Antiqua" w:hAnsi="Book Antiqua" w:cs="Times New Roman"/>
+          <w:rFonts w:ascii="Book Antiqua" w:hAnsi="Book Antiqua"/>
+          <w:color w:val="000000" w:themeColor="text1"/>
+          <w:sz w:val="20"/>
+          <w:szCs w:val="20"/>
+        </w:rPr>
+        <w:t xml:space="preserve"> </w:t>
+      </w:r>
+      <w:r>
+        <w:rPr>
+          <w:rFonts w:ascii="Book Antiqua" w:hAnsi="Book Antiqua"/>
+          <w:color w:val="000000" w:themeColor="text1"/>
+          <w:sz w:val="20"/>
+          <w:szCs w:val="20"/>
+        </w:rPr>
+        <w:t xml:space="preserve"> </w:t>
+      </w:r>
+      <w:r>
+        <w:rPr>
+          <w:rFonts w:ascii="Book Antiqua" w:hAnsi="Book Antiqua" w:cs="Tahoma"/>
           <w:i/>
           <w:color w:val="000000" w:themeColor="text1"/>
-          <w:sz w:val="18"/>
-          <w:szCs w:val="18"/>
-        </w:rPr>
-        <w:t xml:space="preserve">  </w:t>
-      </w:r>
-      <w:r>
-        <w:rPr>
-          <w:rFonts w:ascii="Book Antiqua" w:hAnsi="Book Antiqua" w:cs="Times New Roman"/>
+          <w:sz w:val="20"/>
+          <w:szCs w:val="20"/>
+        </w:rPr>
+        <w:t>www.compscieddy.com</w:t>
+      </w:r>
+      <w:r>
+        <w:rPr>
+          <w:rFonts w:ascii="Book Antiqua" w:hAnsi="Book Antiqua" w:cs="Tahoma"/>
           <w:i/>
           <w:color w:val="000000" w:themeColor="text1"/>
-          <w:sz w:val="18"/>
-          <w:szCs w:val="18"/>
-        </w:rPr>
-        <w:t xml:space="preserve">  </w:t>
+          <w:sz w:val="20"/>
+          <w:szCs w:val="20"/>
+        </w:rPr>
+        <w:t xml:space="preserve">     </w:t>
       </w:r>
       <w:r>
         <w:rPr>
           <w:rFonts w:ascii="Book Antiqua" w:hAnsi="Book Antiqua" w:cs="Tahoma"/>
           <w:i/>
           <w:color w:val="000000" w:themeColor="text1"/>
-          <w:sz w:val="18"/>
-          <w:szCs w:val="18"/>
-        </w:rPr>
-        <w:t>eddieberklee@gmail.com</w:t>
+          <w:sz w:val="20"/>
+          <w:szCs w:val="20"/>
+        </w:rPr>
+        <w:t xml:space="preserve"> </w:t>
       </w:r>
       <w:r>
         <w:rPr>
           <w:rFonts w:ascii="Book Antiqua" w:hAnsi="Book Antiqua" w:cs="Tahoma"/>
           <w:i/>
           <w:color w:val="000000" w:themeColor="text1"/>
-          <w:sz w:val="18"/>
-          <w:szCs w:val="18"/>
-        </w:rPr>
-        <w:t xml:space="preserve"> </w:t>
-      </w:r>
-      <w:r>
-        <w:rPr>
-          <w:rFonts w:ascii="Book Antiqua" w:hAnsi="Book Antiqua" w:cs="Tahoma"/>
-          <w:i/>
-          <w:color w:val="000000" w:themeColor="text1"/>
-          <w:sz w:val="18"/>
-          <w:szCs w:val="18"/>
-        </w:rPr>
-        <w:t xml:space="preserve">  </w:t>
-      </w:r>
-      <w:r>
-        <w:rPr>
-          <w:rFonts w:ascii="Book Antiqua" w:hAnsi="Book Antiqua" w:cs="Tahoma"/>
-          <w:i/>
-          <w:color w:val="000000" w:themeColor="text1"/>
-          <w:sz w:val="18"/>
-          <w:szCs w:val="18"/>
+          <w:sz w:val="20"/>
+          <w:szCs w:val="20"/>
         </w:rPr>
         <w:t xml:space="preserve"> </w:t>
       </w:r>
@@ -398,18 +267,36 @@
         <w:rPr>
           <w:rFonts w:ascii="Book Antiqua" w:hAnsi="Book Antiqua"/>
           <w:color w:val="000000" w:themeColor="text1"/>
-          <w:sz w:val="18"/>
-          <w:szCs w:val="18"/>
+          <w:sz w:val="20"/>
+          <w:szCs w:val="20"/>
         </w:rPr>
         <w:t xml:space="preserve"> </w:t>
+      </w:r>
+      <w:r>
+        <w:rPr>
+          <w:rFonts w:ascii="Book Antiqua" w:hAnsi="Book Antiqua"/>
+          <w:color w:val="000000" w:themeColor="text1"/>
+          <w:sz w:val="20"/>
+          <w:szCs w:val="20"/>
+        </w:rPr>
+        <w:t xml:space="preserve"> </w:t>
+      </w:r>
+      <w:r>
+        <w:rPr>
+          <w:rFonts w:ascii="Book Antiqua" w:hAnsi="Book Antiqua"/>
+          <w:color w:val="000000" w:themeColor="text1"/>
+          <w:sz w:val="20"/>
+          <w:szCs w:val="20"/>
+        </w:rPr>
+        <w:t xml:space="preserve">   </w:t>
       </w:r>
       <w:r>
         <w:rPr>
           <w:rFonts w:ascii="Book Antiqua" w:hAnsi="Book Antiqua" w:cs="Times New Roman"/>
           <w:i/>
           <w:color w:val="000000" w:themeColor="text1"/>
-          <w:sz w:val="18"/>
-          <w:szCs w:val="18"/>
+          <w:sz w:val="20"/>
+          <w:szCs w:val="20"/>
         </w:rPr>
         <w:t xml:space="preserve"> </w:t>
       </w:r>
@@ -418,8 +305,66 @@
           <w:rFonts w:ascii="Book Antiqua" w:hAnsi="Book Antiqua" w:cs="Times New Roman"/>
           <w:i/>
           <w:color w:val="000000" w:themeColor="text1"/>
-          <w:sz w:val="18"/>
-          <w:szCs w:val="18"/>
+          <w:sz w:val="20"/>
+          <w:szCs w:val="20"/>
+        </w:rPr>
+        <w:t xml:space="preserve">  </w:t>
+      </w:r>
+      <w:r>
+        <w:rPr>
+          <w:rFonts w:ascii="Book Antiqua" w:hAnsi="Book Antiqua" w:cs="Tahoma"/>
+          <w:i/>
+          <w:color w:val="000000" w:themeColor="text1"/>
+          <w:sz w:val="20"/>
+          <w:szCs w:val="20"/>
+        </w:rPr>
+        <w:t>eddieberklee@gmail.com</w:t>
+      </w:r>
+      <w:r>
+        <w:rPr>
+          <w:rFonts w:ascii="Book Antiqua" w:hAnsi="Book Antiqua" w:cs="Tahoma"/>
+          <w:i/>
+          <w:color w:val="000000" w:themeColor="text1"/>
+          <w:sz w:val="20"/>
+          <w:szCs w:val="20"/>
+        </w:rPr>
+        <w:t xml:space="preserve"> </w:t>
+      </w:r>
+      <w:r>
+        <w:rPr>
+          <w:rFonts w:ascii="Book Antiqua" w:hAnsi="Book Antiqua" w:cs="Tahoma"/>
+          <w:i/>
+          <w:color w:val="000000" w:themeColor="text1"/>
+          <w:sz w:val="20"/>
+          <w:szCs w:val="20"/>
+        </w:rPr>
+        <w:t xml:space="preserve">    </w:t>
+      </w:r>
+      <w:r>
+        <w:rPr>
+          <w:rFonts w:ascii="Book Antiqua" w:hAnsi="Book Antiqua" w:cs="Tahoma"/>
+          <w:i/>
+          <w:color w:val="000000" w:themeColor="text1"/>
+          <w:sz w:val="20"/>
+          <w:szCs w:val="20"/>
+        </w:rPr>
+        <w:t xml:space="preserve"> </w:t>
+      </w:r>
+      <w:r>
+        <w:rPr>
+          <w:rFonts w:ascii="Book Antiqua" w:eastAsia="Times New Roman" w:hAnsi="Book Antiqua" w:cs="Times New Roman"/>
+          <w:color w:val="000000"/>
+          <w:sz w:val="20"/>
+          <w:szCs w:val="20"/>
+        </w:rPr>
+        <w:t>·</w:t>
+      </w:r>
+      <w:r>
+        <w:rPr>
+          <w:rFonts w:ascii="Book Antiqua" w:hAnsi="Book Antiqua"/>
+          <w:color w:val="000000" w:themeColor="text1"/>
+          <w:sz w:val="20"/>
+          <w:szCs w:val="20"/>
         </w:rPr>
         <w:t xml:space="preserve"> </w:t>
       </w:r>
@@ -428,8 +373,8 @@
           <w:rFonts w:ascii="Book Antiqua" w:hAnsi="Book Antiqua" w:cs="Times New Roman"/>
           <w:i/>
           <w:color w:val="000000" w:themeColor="text1"/>
-          <w:sz w:val="18"/>
-          <w:szCs w:val="18"/>
+          <w:sz w:val="20"/>
+          <w:szCs w:val="20"/>
         </w:rPr>
         <w:t xml:space="preserve"> </w:t>
       </w:r>
@@ -438,38 +383,48 @@
           <w:rFonts w:ascii="Book Antiqua" w:hAnsi="Book Antiqua" w:cs="Times New Roman"/>
           <w:i/>
           <w:color w:val="000000" w:themeColor="text1"/>
-          <w:sz w:val="18"/>
-          <w:szCs w:val="18"/>
+          <w:sz w:val="20"/>
+          <w:szCs w:val="20"/>
         </w:rPr>
         <w:t xml:space="preserve"> </w:t>
       </w:r>
       <w:r>
         <w:rPr>
-          <w:rFonts w:ascii="Book Antiqua" w:hAnsi="Book Antiqua" w:cs="Tahoma"/>
+          <w:rFonts w:ascii="Book Antiqua" w:hAnsi="Book Antiqua" w:cs="Times New Roman"/>
           <w:i/>
           <w:color w:val="000000" w:themeColor="text1"/>
-          <w:sz w:val="18"/>
-          <w:szCs w:val="18"/>
-        </w:rPr>
-        <w:t xml:space="preserve"> 248</w:t>
-      </w:r>
-      <w:r>
-        <w:rPr>
-          <w:rFonts w:ascii="Book Antiqua" w:hAnsi="Book Antiqua" w:cs="Tahoma"/>
+          <w:sz w:val="20"/>
+          <w:szCs w:val="20"/>
+        </w:rPr>
+        <w:t xml:space="preserve">  </w:t>
+      </w:r>
+      <w:r>
+        <w:rPr>
+          <w:rFonts w:ascii="Book Antiqua" w:hAnsi="Book Antiqua" w:cs="Times New Roman"/>
           <w:i/>
           <w:color w:val="000000" w:themeColor="text1"/>
-          <w:sz w:val="18"/>
-          <w:szCs w:val="18"/>
-        </w:rPr>
-        <w:t>-622-3852</w:t>
+          <w:sz w:val="20"/>
+          <w:szCs w:val="20"/>
+        </w:rPr>
+        <w:t xml:space="preserve">  </w:t>
       </w:r>
       <w:r>
         <w:rPr>
           <w:rFonts w:ascii="Book Antiqua" w:hAnsi="Book Antiqua" w:cs="Tahoma"/>
           <w:i/>
           <w:color w:val="000000" w:themeColor="text1"/>
-          <w:sz w:val="18"/>
-          <w:szCs w:val="18"/>
+          <w:sz w:val="20"/>
+          <w:szCs w:val="20"/>
+        </w:rPr>
+        <w:t>248-622-3852</w:t>
+      </w:r>
+      <w:r>
+        <w:rPr>
+          <w:rFonts w:ascii="Book Antiqua" w:hAnsi="Book Antiqua" w:cs="Tahoma"/>
+          <w:i/>
+          <w:color w:val="000000" w:themeColor="text1"/>
+          <w:sz w:val="20"/>
+          <w:szCs w:val="20"/>
         </w:rPr>
         <w:t xml:space="preserve">     </w:t>
       </w:r>
@@ -484,20 +439,30 @@
     </w:p>
     <w:p>
       <w:pPr>
-        <w:rPr>
-          <w:rFonts w:ascii="Book Antiqua" w:eastAsia="Times New Roman" w:hAnsi="Book Antiqua" w:cs="Times New Roman"/>
-          <w:b/>
-          <w:u w:val="single"/>
-        </w:rPr>
-      </w:pPr>
-      <w:r>
+        <w:spacing w:line="240" w:lineRule="auto"/>
         <w:rPr>
           <w:rFonts w:ascii="Book Antiqua" w:hAnsi="Book Antiqua" w:cs="Times New Roman"/>
           <w:b/>
-          <w:u w:val="single"/>
+          <w:sz w:val="24"/>
+        </w:rPr>
+      </w:pPr>
+      <w:r>
+        <w:rPr>
+          <w:rFonts w:ascii="Book Antiqua" w:hAnsi="Book Antiqua" w:cs="Times New Roman"/>
+          <w:b/>
+          <w:sz w:val="24"/>
         </w:rPr>
         <w:t>Education</w:t>
       </w:r>
+    </w:p>
+    <w:p>
+      <w:pPr>
+        <w:spacing w:line="240" w:lineRule="auto"/>
+        <w:rPr>
+          <w:rFonts w:ascii="Book Antiqua" w:eastAsia="Times New Roman" w:hAnsi="Book Antiqua" w:cs="Times New Roman"/>
+          <w:sz w:val="4"/>
+        </w:rPr>
+      </w:pPr>
     </w:p>
     <w:p>
       <w:pPr>
@@ -665,7 +630,7 @@
           <w:sz w:val="19"/>
           <w:szCs w:val="19"/>
         </w:rPr>
-        <w:t xml:space="preserve">, User Interfaces, Databases, Software Engineering, Discrete Mathematics &amp; Probability, Linear Algebra, </w:t>
+        <w:t xml:space="preserve">, User Interfaces, Databases, Software Engineering, Discrete Mathematics &amp; Probability, Linear Algebra, Tangible User Interfaces, </w:t>
       </w:r>
       <w:r>
         <w:rPr>
@@ -701,7 +666,7 @@
           <w:sz w:val="19"/>
           <w:szCs w:val="19"/>
         </w:rPr>
-        <w:t xml:space="preserve">, Tangible User Interfaces, Machine Structures, </w:t>
+        <w:t xml:space="preserve">, </w:t>
       </w:r>
       <w:r>
         <w:rPr>
@@ -710,7 +675,7 @@
           <w:sz w:val="19"/>
           <w:szCs w:val="19"/>
         </w:rPr>
-        <w:t>Data Structures</w:t>
+        <w:t xml:space="preserve">Machine Structures, </w:t>
       </w:r>
       <w:r>
         <w:rPr>
@@ -719,7 +684,7 @@
           <w:sz w:val="19"/>
           <w:szCs w:val="19"/>
         </w:rPr>
-        <w:t>, Entrepreneurship</w:t>
+        <w:t>Data Structures</w:t>
       </w:r>
       <w:r>
         <w:rPr>
@@ -728,6 +693,15 @@
           <w:sz w:val="19"/>
           <w:szCs w:val="19"/>
         </w:rPr>
+        <w:t>, Entrepreneurship</w:t>
+      </w:r>
+      <w:r>
+        <w:rPr>
+          <w:rFonts w:ascii="Book Antiqua" w:hAnsi="Book Antiqua" w:cs="Tahoma"/>
+          <w:i/>
+          <w:sz w:val="19"/>
+          <w:szCs w:val="19"/>
+        </w:rPr>
         <w:t>.</w:t>
       </w:r>
     </w:p>
@@ -744,8 +718,10 @@
       <w:r>
         <w:rPr>
           <w:rFonts w:ascii="Book Antiqua" w:hAnsi="Book Antiqua" w:cs="Tahoma"/>
+          <w:noProof/>
           <w:sz w:val="14"/>
           <w:szCs w:val="19"/>
+          <w:lang w:eastAsia="ko-KR"/>
         </w:rPr>
         <mc:AlternateContent>
           <mc:Choice Requires="wps">
@@ -802,7 +778,7 @@
           </mc:Choice>
           <mc:Fallback>
             <w:pict>
-              <v:line w14:anchorId="27A6EA3D" id="Straight Connector 16" o:spid="_x0000_s1026" style="position:absolute;z-index:251723264;visibility:visible;mso-wrap-style:square;mso-width-percent:0;mso-wrap-distance-left:9pt;mso-wrap-distance-top:0;mso-wrap-distance-right:9pt;mso-wrap-distance-bottom:0;mso-position-horizontal:absolute;mso-position-horizontal-relative:text;mso-position-vertical:absolute;mso-position-vertical-relative:text;mso-width-percent:0;mso-width-relative:margin" from="-1pt,7.45pt" to="563.15pt,7.45pt" o:gfxdata="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" strokecolor="black [3200]" strokeweight=".5pt">
+              <v:line w14:anchorId="0472E246" id="Straight Connector 16" o:spid="_x0000_s1026" style="position:absolute;z-index:251723264;visibility:visible;mso-wrap-style:square;mso-width-percent:0;mso-wrap-distance-left:9pt;mso-wrap-distance-top:0;mso-wrap-distance-right:9pt;mso-wrap-distance-bottom:0;mso-position-horizontal:absolute;mso-position-horizontal-relative:text;mso-position-vertical:absolute;mso-position-vertical-relative:text;mso-width-percent:0;mso-width-relative:margin" from="-1pt,7.45pt" to="563.15pt,7.45pt" o:gfxdata="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" strokecolor="black [3200]" strokeweight=".5pt">
                 <v:stroke joinstyle="miter"/>
               </v:line>
             </w:pict>
@@ -816,16 +792,15 @@
         <w:rPr>
           <w:rFonts w:ascii="Book Antiqua" w:hAnsi="Book Antiqua" w:cs="Tahoma"/>
           <w:b/>
-          <w:sz w:val="8"/>
+          <w:sz w:val="10"/>
           <w:szCs w:val="8"/>
-          <w:u w:val="single"/>
         </w:rPr>
       </w:pPr>
       <w:r>
         <w:rPr>
           <w:rFonts w:ascii="Book Antiqua" w:hAnsi="Book Antiqua" w:cs="Tahoma"/>
           <w:b/>
-          <w:u w:val="single"/>
+          <w:sz w:val="24"/>
         </w:rPr>
         <w:t xml:space="preserve">Professional </w:t>
       </w:r>
@@ -833,7 +808,7 @@
         <w:rPr>
           <w:rFonts w:ascii="Book Antiqua" w:hAnsi="Book Antiqua" w:cs="Tahoma"/>
           <w:b/>
-          <w:u w:val="single"/>
+          <w:sz w:val="24"/>
         </w:rPr>
         <w:t>Experience</w:t>
       </w:r>
@@ -865,17 +840,18 @@
           <w:noProof/>
           <w:sz w:val="19"/>
           <w:szCs w:val="19"/>
+          <w:lang w:eastAsia="ko-KR"/>
         </w:rPr>
         <mc:AlternateContent>
           <mc:Choice Requires="wps">
             <w:drawing>
-              <wp:anchor distT="45720" distB="45720" distL="114300" distR="114300" simplePos="0" relativeHeight="251616768" behindDoc="0" locked="0" layoutInCell="1" allowOverlap="1" wp14:anchorId="4C31199A" wp14:editId="3E8462D5">
+              <wp:anchor distT="45720" distB="45720" distL="114300" distR="114300" simplePos="0" relativeHeight="251616768" behindDoc="0" locked="0" layoutInCell="1" allowOverlap="1" wp14:anchorId="4C31199A" wp14:editId="6786BB0C">
                 <wp:simplePos x="0" y="0"/>
                 <wp:positionH relativeFrom="margin">
                   <wp:posOffset>6069330</wp:posOffset>
                 </wp:positionH>
                 <wp:positionV relativeFrom="paragraph">
-                  <wp:posOffset>27636</wp:posOffset>
+                  <wp:posOffset>9154</wp:posOffset>
                 </wp:positionV>
                 <wp:extent cx="1169035" cy="416560"/>
                 <wp:effectExtent l="0" t="0" r="0" b="2540"/>
@@ -973,7 +949,7 @@
                 <v:stroke joinstyle="miter"/>
                 <v:path gradientshapeok="t" o:connecttype="rect"/>
               </v:shapetype>
-              <v:shape id="Text Box 2" o:spid="_x0000_s1026" type="#_x0000_t202" style="position:absolute;margin-left:477.9pt;margin-top:2.2pt;width:92.05pt;height:32.8pt;z-index:251616768;visibility:visible;mso-wrap-style:square;mso-width-percent:0;mso-height-percent:0;mso-wrap-distance-left:9pt;mso-wrap-distance-top:3.6pt;mso-wrap-distance-right:9pt;mso-wrap-distance-bottom:3.6pt;mso-position-horizontal:absolute;mso-position-horizontal-relative:margin;mso-position-vertical:absolute;mso-position-vertical-relative:text;mso-width-percent:0;mso-height-percent:0;mso-width-relative:margin;mso-height-relative:margin;v-text-anchor:top" o:gfxdata="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" filled="f" stroked="f">
+              <v:shape id="Text Box 2" o:spid="_x0000_s1026" type="#_x0000_t202" style="position:absolute;margin-left:477.9pt;margin-top:.7pt;width:92.05pt;height:32.8pt;z-index:251616768;visibility:visible;mso-wrap-style:square;mso-width-percent:0;mso-height-percent:0;mso-wrap-distance-left:9pt;mso-wrap-distance-top:3.6pt;mso-wrap-distance-right:9pt;mso-wrap-distance-bottom:3.6pt;mso-position-horizontal:absolute;mso-position-horizontal-relative:margin;mso-position-vertical:absolute;mso-position-vertical-relative:text;mso-width-percent:0;mso-height-percent:0;mso-width-relative:margin;mso-height-relative:margin;v-text-anchor:top" o:gfxdata="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" filled="f" stroked="f">
                 <v:textbox>
                   <w:txbxContent>
                     <w:p>
@@ -1478,10 +1454,377 @@
     <w:p>
       <w:pPr>
         <w:spacing w:line="240" w:lineRule="auto"/>
+        <w:rPr>
+          <w:rFonts w:ascii="Book Antiqua" w:hAnsi="Book Antiqua" w:cs="Tahoma"/>
+          <w:sz w:val="14"/>
+          <w:szCs w:val="19"/>
+        </w:rPr>
+      </w:pPr>
+    </w:p>
+    <w:p>
+      <w:pPr>
+        <w:spacing w:line="240" w:lineRule="auto"/>
+        <w:rPr>
+          <w:rFonts w:ascii="Book Antiqua" w:hAnsi="Book Antiqua" w:cs="Tahoma"/>
+          <w:i/>
+          <w:sz w:val="19"/>
+          <w:szCs w:val="19"/>
+        </w:rPr>
+      </w:pPr>
+      <w:r>
+        <w:rPr>
+          <w:noProof/>
+          <w:sz w:val="18"/>
+          <w:szCs w:val="18"/>
+          <w:lang w:eastAsia="ko-KR"/>
+        </w:rPr>
+        <mc:AlternateContent>
+          <mc:Choice Requires="wps">
+            <w:drawing>
+              <wp:anchor distT="45720" distB="45720" distL="114300" distR="114300" simplePos="0" relativeHeight="251587072" behindDoc="0" locked="0" layoutInCell="1" allowOverlap="1" wp14:anchorId="4F77F4C6" wp14:editId="682FEBCA">
+                <wp:simplePos x="0" y="0"/>
+                <wp:positionH relativeFrom="margin">
+                  <wp:posOffset>5623560</wp:posOffset>
+                </wp:positionH>
+                <wp:positionV relativeFrom="paragraph">
+                  <wp:posOffset>-3271</wp:posOffset>
+                </wp:positionV>
+                <wp:extent cx="1623695" cy="320675"/>
+                <wp:effectExtent l="0" t="0" r="0" b="3175"/>
+                <wp:wrapNone/>
+                <wp:docPr id="1" name="Text Box 2"/>
+                <wp:cNvGraphicFramePr>
+                  <a:graphicFrameLocks xmlns:a="http://schemas.openxmlformats.org/drawingml/2006/main"/>
+                </wp:cNvGraphicFramePr>
+                <a:graphic xmlns:a="http://schemas.openxmlformats.org/drawingml/2006/main">
+                  <a:graphicData uri="http://schemas.microsoft.com/office/word/2010/wordprocessingShape">
+                    <wps:wsp>
+                      <wps:cNvSpPr txBox="1">
+                        <a:spLocks noChangeArrowheads="1"/>
+                      </wps:cNvSpPr>
+                      <wps:spPr bwMode="auto">
+                        <a:xfrm>
+                          <a:off x="0" y="0"/>
+                          <a:ext cx="1623695" cy="320675"/>
+                        </a:xfrm>
+                        <a:prstGeom prst="rect">
+                          <a:avLst/>
+                        </a:prstGeom>
+                        <a:noFill/>
+                        <a:ln w="9525">
+                          <a:noFill/>
+                          <a:miter lim="800000"/>
+                          <a:headEnd/>
+                          <a:tailEnd/>
+                        </a:ln>
+                      </wps:spPr>
+                      <wps:txbx>
+                        <w:txbxContent>
+                          <w:p>
+                            <w:pPr>
+                              <w:spacing w:line="216" w:lineRule="auto"/>
+                              <w:jc w:val="right"/>
+                              <w:rPr>
+                                <w:rFonts w:ascii="Book Antiqua" w:hAnsi="Book Antiqua"/>
+                                <w:i/>
+                                <w:sz w:val="16"/>
+                                <w:szCs w:val="16"/>
+                              </w:rPr>
+                            </w:pPr>
+                            <w:r>
+                              <w:rPr>
+                                <w:rFonts w:ascii="Book Antiqua" w:hAnsi="Book Antiqua"/>
+                                <w:i/>
+                                <w:sz w:val="16"/>
+                                <w:szCs w:val="16"/>
+                              </w:rPr>
+                              <w:t>Berkeley, CA</w:t>
+                            </w:r>
+                          </w:p>
+                          <w:p>
+                            <w:pPr>
+                              <w:spacing w:line="216" w:lineRule="auto"/>
+                              <w:jc w:val="right"/>
+                              <w:rPr>
+                                <w:rFonts w:ascii="Book Antiqua" w:hAnsi="Book Antiqua"/>
+                                <w:i/>
+                                <w:sz w:val="16"/>
+                                <w:szCs w:val="16"/>
+                              </w:rPr>
+                            </w:pPr>
+                            <w:r>
+                              <w:rPr>
+                                <w:rFonts w:ascii="Book Antiqua" w:hAnsi="Book Antiqua"/>
+                                <w:i/>
+                                <w:sz w:val="16"/>
+                                <w:szCs w:val="16"/>
+                              </w:rPr>
+                              <w:t>06/2011 – 06/2013</w:t>
+                            </w:r>
+                          </w:p>
+                        </w:txbxContent>
+                      </wps:txbx>
+                      <wps:bodyPr rot="0" vert="horz" wrap="square" lIns="91440" tIns="45720" rIns="91440" bIns="45720" anchor="t" anchorCtr="0">
+                        <a:spAutoFit/>
+                      </wps:bodyPr>
+                    </wps:wsp>
+                  </a:graphicData>
+                </a:graphic>
+                <wp14:sizeRelH relativeFrom="margin">
+                  <wp14:pctWidth>0</wp14:pctWidth>
+                </wp14:sizeRelH>
+                <wp14:sizeRelV relativeFrom="margin">
+                  <wp14:pctHeight>0</wp14:pctHeight>
+                </wp14:sizeRelV>
+              </wp:anchor>
+            </w:drawing>
+          </mc:Choice>
+          <mc:Fallback>
+            <w:pict>
+              <v:shape w14:anchorId="4F77F4C6" id="_x0000_s1027" type="#_x0000_t202" style="position:absolute;margin-left:442.8pt;margin-top:-.25pt;width:127.85pt;height:25.25pt;z-index:251587072;visibility:visible;mso-wrap-style:square;mso-width-percent:0;mso-height-percent:0;mso-wrap-distance-left:9pt;mso-wrap-distance-top:3.6pt;mso-wrap-distance-right:9pt;mso-wrap-distance-bottom:3.6pt;mso-position-horizontal:absolute;mso-position-horizontal-relative:margin;mso-position-vertical:absolute;mso-position-vertical-relative:text;mso-width-percent:0;mso-height-percent:0;mso-width-relative:margin;mso-height-relative:margin;v-text-anchor:top" o:gfxdata="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" filled="f" stroked="f">
+                <v:textbox style="mso-fit-shape-to-text:t">
+                  <w:txbxContent>
+                    <w:p>
+                      <w:pPr>
+                        <w:spacing w:line="216" w:lineRule="auto"/>
+                        <w:jc w:val="right"/>
+                        <w:rPr>
+                          <w:rFonts w:ascii="Book Antiqua" w:hAnsi="Book Antiqua"/>
+                          <w:i/>
+                          <w:sz w:val="16"/>
+                          <w:szCs w:val="16"/>
+                        </w:rPr>
+                      </w:pPr>
+                      <w:r>
+                        <w:rPr>
+                          <w:rFonts w:ascii="Book Antiqua" w:hAnsi="Book Antiqua"/>
+                          <w:i/>
+                          <w:sz w:val="16"/>
+                          <w:szCs w:val="16"/>
+                        </w:rPr>
+                        <w:t>Berkeley, CA</w:t>
+                      </w:r>
+                    </w:p>
+                    <w:p>
+                      <w:pPr>
+                        <w:spacing w:line="216" w:lineRule="auto"/>
+                        <w:jc w:val="right"/>
+                        <w:rPr>
+                          <w:rFonts w:ascii="Book Antiqua" w:hAnsi="Book Antiqua"/>
+                          <w:i/>
+                          <w:sz w:val="16"/>
+                          <w:szCs w:val="16"/>
+                        </w:rPr>
+                      </w:pPr>
+                      <w:r>
+                        <w:rPr>
+                          <w:rFonts w:ascii="Book Antiqua" w:hAnsi="Book Antiqua"/>
+                          <w:i/>
+                          <w:sz w:val="16"/>
+                          <w:szCs w:val="16"/>
+                        </w:rPr>
+                        <w:t>06/2011 – 06/2013</w:t>
+                      </w:r>
+                    </w:p>
+                  </w:txbxContent>
+                </v:textbox>
+                <w10:wrap anchorx="margin"/>
+              </v:shape>
+            </w:pict>
+          </mc:Fallback>
+        </mc:AlternateContent>
+      </w:r>
+      <w:r>
+        <w:rPr>
+          <w:rFonts w:ascii="Book Antiqua" w:hAnsi="Book Antiqua" w:cs="Tahoma"/>
+          <w:b/>
+          <w:sz w:val="19"/>
+          <w:szCs w:val="19"/>
+        </w:rPr>
+        <w:t xml:space="preserve">Student Affairs IT: </w:t>
+      </w:r>
+      <w:r>
+        <w:rPr>
+          <w:rFonts w:ascii="Book Antiqua" w:hAnsi="Book Antiqua" w:cs="Tahoma"/>
+          <w:b/>
+          <w:sz w:val="19"/>
+          <w:szCs w:val="19"/>
+        </w:rPr>
+        <w:t>Residential Computing</w:t>
+      </w:r>
+      <w:r>
+        <w:rPr>
+          <w:rFonts w:ascii="Book Antiqua" w:hAnsi="Book Antiqua" w:cs="Tahoma"/>
+          <w:sz w:val="19"/>
+          <w:szCs w:val="19"/>
+        </w:rPr>
+        <w:t xml:space="preserve"> </w:t>
+      </w:r>
+      <w:r>
+        <w:rPr>
+          <w:rFonts w:ascii="Book Antiqua" w:hAnsi="Book Antiqua" w:cs="Tahoma"/>
+          <w:i/>
+          <w:sz w:val="17"/>
+          <w:szCs w:val="17"/>
+        </w:rPr>
+        <w:t>(A</w:t>
+      </w:r>
+      <w:r>
+        <w:rPr>
+          <w:rFonts w:ascii="Book Antiqua" w:hAnsi="Book Antiqua" w:cs="Tahoma"/>
+          <w:i/>
+          <w:sz w:val="17"/>
+          <w:szCs w:val="17"/>
+        </w:rPr>
+        <w:t>ccess Control</w:t>
+      </w:r>
+      <w:r>
+        <w:rPr>
+          <w:rFonts w:ascii="Book Antiqua" w:hAnsi="Book Antiqua" w:cs="Tahoma"/>
+          <w:i/>
+          <w:sz w:val="19"/>
+          <w:szCs w:val="19"/>
+        </w:rPr>
+        <w:t xml:space="preserve"> </w:t>
+      </w:r>
+      <w:r>
+        <w:rPr>
+          <w:rFonts w:ascii="Book Antiqua" w:hAnsi="Book Antiqua" w:cs="Tahoma"/>
+          <w:i/>
+          <w:sz w:val="17"/>
+          <w:szCs w:val="17"/>
+        </w:rPr>
+        <w:t>Programmer</w:t>
+      </w:r>
+      <w:r>
+        <w:rPr>
+          <w:rFonts w:ascii="Book Antiqua" w:hAnsi="Book Antiqua" w:cs="Tahoma"/>
+          <w:i/>
+          <w:sz w:val="17"/>
+          <w:szCs w:val="17"/>
+        </w:rPr>
+        <w:t>)</w:t>
+      </w:r>
+    </w:p>
+    <w:p>
+      <w:pPr>
+        <w:pStyle w:val="ListParagraph"/>
+        <w:numPr>
+          <w:ilvl w:val="0"/>
+          <w:numId w:val="2"/>
+        </w:numPr>
+        <w:spacing w:line="240" w:lineRule="auto"/>
+        <w:ind w:left="360" w:right="1332" w:hanging="270"/>
+        <w:rPr>
+          <w:rFonts w:ascii="Book Antiqua" w:hAnsi="Book Antiqua" w:cs="Tahoma"/>
+          <w:sz w:val="17"/>
+          <w:szCs w:val="17"/>
+        </w:rPr>
+      </w:pPr>
+      <w:r>
+        <w:rPr>
+          <w:rFonts w:ascii="Book Antiqua" w:hAnsi="Book Antiqua" w:cs="Tahoma"/>
+          <w:sz w:val="17"/>
+          <w:szCs w:val="17"/>
+        </w:rPr>
+        <w:t xml:space="preserve">Development </w:t>
+      </w:r>
+      <w:r>
+        <w:rPr>
+          <w:rFonts w:ascii="Book Antiqua" w:hAnsi="Book Antiqua" w:cs="Tahoma"/>
+          <w:sz w:val="17"/>
+          <w:szCs w:val="17"/>
+        </w:rPr>
+        <w:t xml:space="preserve">in Perl </w:t>
+      </w:r>
+      <w:r>
+        <w:rPr>
+          <w:rFonts w:ascii="Book Antiqua" w:hAnsi="Book Antiqua" w:cs="Tahoma"/>
+          <w:sz w:val="17"/>
+          <w:szCs w:val="17"/>
+        </w:rPr>
+        <w:t xml:space="preserve">of the wireless captive portal system across the Berkeley </w:t>
+      </w:r>
+      <w:r>
+        <w:rPr>
+          <w:rFonts w:ascii="Book Antiqua" w:hAnsi="Book Antiqua" w:cs="Tahoma"/>
+          <w:sz w:val="17"/>
+          <w:szCs w:val="17"/>
+        </w:rPr>
+        <w:t>campus of more than 36,000 people.</w:t>
+      </w:r>
+    </w:p>
+    <w:p>
+      <w:pPr>
+        <w:pStyle w:val="ListParagraph"/>
+        <w:numPr>
+          <w:ilvl w:val="0"/>
+          <w:numId w:val="2"/>
+        </w:numPr>
+        <w:spacing w:line="240" w:lineRule="auto"/>
+        <w:ind w:left="360" w:right="1332" w:hanging="270"/>
+        <w:rPr>
+          <w:rFonts w:ascii="Book Antiqua" w:hAnsi="Book Antiqua" w:cs="Tahoma"/>
+          <w:sz w:val="17"/>
+          <w:szCs w:val="17"/>
+        </w:rPr>
+      </w:pPr>
+      <w:r>
+        <w:rPr>
+          <w:rFonts w:ascii="Book Antiqua" w:hAnsi="Book Antiqua" w:cs="Tahoma"/>
+          <w:sz w:val="17"/>
+          <w:szCs w:val="17"/>
+        </w:rPr>
+        <w:t xml:space="preserve">Coded in a </w:t>
+      </w:r>
+      <w:r>
+        <w:rPr>
+          <w:rFonts w:ascii="Book Antiqua" w:hAnsi="Book Antiqua" w:cs="Tahoma"/>
+          <w:sz w:val="17"/>
+          <w:szCs w:val="17"/>
+        </w:rPr>
+        <w:t xml:space="preserve">team of programmers </w:t>
+      </w:r>
+      <w:r>
+        <w:rPr>
+          <w:rFonts w:ascii="Book Antiqua" w:hAnsi="Book Antiqua" w:cs="Tahoma"/>
+          <w:sz w:val="17"/>
+          <w:szCs w:val="17"/>
+        </w:rPr>
+        <w:t>expanding features and functionality from design through implementation.</w:t>
+      </w:r>
+    </w:p>
+    <w:p>
+      <w:pPr>
+        <w:pStyle w:val="ListParagraph"/>
+        <w:numPr>
+          <w:ilvl w:val="0"/>
+          <w:numId w:val="2"/>
+        </w:numPr>
+        <w:spacing w:line="240" w:lineRule="auto"/>
+        <w:ind w:left="360" w:right="1332" w:hanging="270"/>
+        <w:rPr>
+          <w:rFonts w:ascii="Book Antiqua" w:hAnsi="Book Antiqua" w:cs="Tahoma"/>
+          <w:sz w:val="17"/>
+          <w:szCs w:val="17"/>
+        </w:rPr>
+      </w:pPr>
+      <w:r>
+        <w:rPr>
+          <w:rFonts w:ascii="Book Antiqua" w:hAnsi="Book Antiqua" w:cs="Tahoma"/>
+          <w:sz w:val="17"/>
+          <w:szCs w:val="17"/>
+        </w:rPr>
+        <w:t>Led technical coding workshops, new employee training sessions, and code reviews. Frequent collaboration in-office and remotely using SVN, IRC, and a TWiki for documentation.</w:t>
+      </w:r>
+    </w:p>
+    <w:p>
+      <w:pPr>
+        <w:spacing w:line="240" w:lineRule="auto"/>
         <w:ind w:right="756"/>
         <w:rPr>
           <w:rFonts w:ascii="Book Antiqua" w:hAnsi="Book Antiqua" w:cs="Tahoma"/>
-          <w:sz w:val="10"/>
+          <w:sz w:val="14"/>
           <w:szCs w:val="10"/>
         </w:rPr>
       </w:pPr>
@@ -1502,6 +1845,7 @@
           <w:noProof/>
           <w:sz w:val="19"/>
           <w:szCs w:val="19"/>
+          <w:lang w:eastAsia="ko-KR"/>
         </w:rPr>
         <mc:AlternateContent>
           <mc:Choice Requires="wps">
@@ -1620,7 +1964,7 @@
           </mc:Choice>
           <mc:Fallback>
             <w:pict>
-              <v:shape w14:anchorId="643136FE" id="Text Box 4" o:spid="_x0000_s1027" type="#_x0000_t202" style="position:absolute;margin-left:451.7pt;margin-top:1.5pt;width:118.05pt;height:27.05pt;z-index:251619840;visibility:visible;mso-wrap-style:square;mso-width-percent:0;mso-height-percent:0;mso-wrap-distance-left:9pt;mso-wrap-distance-top:3.6pt;mso-wrap-distance-right:9pt;mso-wrap-distance-bottom:3.6pt;mso-position-horizontal:absolute;mso-position-horizontal-relative:margin;mso-position-vertical:absolute;mso-position-vertical-relative:text;mso-width-percent:0;mso-height-percent:0;mso-width-relative:margin;mso-height-relative:margin;v-text-anchor:top" o:gfxdata="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" filled="f" stroked="f">
+              <v:shape w14:anchorId="643136FE" id="Text Box 4" o:spid="_x0000_s1028" type="#_x0000_t202" style="position:absolute;margin-left:451.7pt;margin-top:1.5pt;width:118.05pt;height:27.05pt;z-index:251619840;visibility:visible;mso-wrap-style:square;mso-width-percent:0;mso-height-percent:0;mso-wrap-distance-left:9pt;mso-wrap-distance-top:3.6pt;mso-wrap-distance-right:9pt;mso-wrap-distance-bottom:3.6pt;mso-position-horizontal:absolute;mso-position-horizontal-relative:margin;mso-position-vertical:absolute;mso-position-vertical-relative:text;mso-width-percent:0;mso-height-percent:0;mso-width-relative:margin;mso-height-relative:margin;v-text-anchor:top" o:gfxdata="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" filled="f" stroked="f">
                 <v:textbox>
                   <w:txbxContent>
                     <w:p>
@@ -1749,42 +2093,6 @@
           <w:szCs w:val="17"/>
         </w:rPr>
         <w:tab/>
-      </w:r>
-      <w:r>
-        <w:rPr>
-          <w:rFonts w:ascii="Book Antiqua" w:hAnsi="Book Antiqua" w:cs="Tahoma"/>
-          <w:i/>
-          <w:sz w:val="17"/>
-          <w:szCs w:val="17"/>
-        </w:rPr>
-        <w:tab/>
-      </w:r>
-      <w:r>
-        <w:rPr>
-          <w:rFonts w:ascii="Book Antiqua" w:hAnsi="Book Antiqua" w:cs="Tahoma"/>
-          <w:i/>
-          <w:sz w:val="17"/>
-          <w:szCs w:val="17"/>
-        </w:rPr>
-        <w:tab/>
-      </w:r>
-      <w:r>
-        <w:rPr>
-          <w:rFonts w:ascii="Book Antiqua" w:hAnsi="Book Antiqua" w:cs="Tahoma"/>
-          <w:i/>
-          <w:sz w:val="17"/>
-          <w:szCs w:val="17"/>
-        </w:rPr>
-        <w:tab/>
-      </w:r>
-      <w:r>
-        <w:rPr>
-          <w:rFonts w:ascii="Book Antiqua" w:hAnsi="Book Antiqua" w:cs="Tahoma"/>
-          <w:i/>
-          <w:sz w:val="17"/>
-          <w:szCs w:val="17"/>
-        </w:rPr>
-        <w:tab/>
         <w:t xml:space="preserve">      </w:t>
       </w:r>
     </w:p>
@@ -1887,566 +2195,20 @@
     <w:p>
       <w:pPr>
         <w:spacing w:line="240" w:lineRule="auto"/>
-        <w:rPr>
-          <w:rFonts w:ascii="Book Antiqua" w:hAnsi="Book Antiqua" w:cs="Tahoma"/>
-          <w:b/>
-          <w:sz w:val="12"/>
-          <w:szCs w:val="10"/>
-        </w:rPr>
-      </w:pPr>
-      <w:r>
-        <w:rPr>
-          <w:noProof/>
-          <w:sz w:val="18"/>
-          <w:szCs w:val="18"/>
-        </w:rPr>
-        <mc:AlternateContent>
-          <mc:Choice Requires="wps">
-            <w:drawing>
-              <wp:anchor distT="45720" distB="45720" distL="114300" distR="114300" simplePos="0" relativeHeight="251587072" behindDoc="0" locked="0" layoutInCell="1" allowOverlap="1" wp14:anchorId="4F77F4C6" wp14:editId="0D553660">
-                <wp:simplePos x="0" y="0"/>
-                <wp:positionH relativeFrom="margin">
-                  <wp:posOffset>5614670</wp:posOffset>
-                </wp:positionH>
-                <wp:positionV relativeFrom="paragraph">
-                  <wp:posOffset>90170</wp:posOffset>
-                </wp:positionV>
-                <wp:extent cx="1623695" cy="320675"/>
-                <wp:effectExtent l="0" t="0" r="0" b="3175"/>
-                <wp:wrapNone/>
-                <wp:docPr id="1" name="Text Box 2"/>
-                <wp:cNvGraphicFramePr>
-                  <a:graphicFrameLocks xmlns:a="http://schemas.openxmlformats.org/drawingml/2006/main"/>
-                </wp:cNvGraphicFramePr>
-                <a:graphic xmlns:a="http://schemas.openxmlformats.org/drawingml/2006/main">
-                  <a:graphicData uri="http://schemas.microsoft.com/office/word/2010/wordprocessingShape">
-                    <wps:wsp>
-                      <wps:cNvSpPr txBox="1">
-                        <a:spLocks noChangeArrowheads="1"/>
-                      </wps:cNvSpPr>
-                      <wps:spPr bwMode="auto">
-                        <a:xfrm>
-                          <a:off x="0" y="0"/>
-                          <a:ext cx="1623695" cy="320675"/>
-                        </a:xfrm>
-                        <a:prstGeom prst="rect">
-                          <a:avLst/>
-                        </a:prstGeom>
-                        <a:noFill/>
-                        <a:ln w="9525">
-                          <a:noFill/>
-                          <a:miter lim="800000"/>
-                          <a:headEnd/>
-                          <a:tailEnd/>
-                        </a:ln>
-                      </wps:spPr>
-                      <wps:txbx>
-                        <w:txbxContent>
-                          <w:p>
-                            <w:pPr>
-                              <w:spacing w:line="216" w:lineRule="auto"/>
-                              <w:jc w:val="right"/>
-                              <w:rPr>
-                                <w:rFonts w:ascii="Book Antiqua" w:hAnsi="Book Antiqua"/>
-                                <w:i/>
-                                <w:sz w:val="16"/>
-                                <w:szCs w:val="16"/>
-                              </w:rPr>
-                            </w:pPr>
-                            <w:r>
-                              <w:rPr>
-                                <w:rFonts w:ascii="Book Antiqua" w:hAnsi="Book Antiqua"/>
-                                <w:i/>
-                                <w:sz w:val="16"/>
-                                <w:szCs w:val="16"/>
-                              </w:rPr>
-                              <w:t>Berkeley, CA</w:t>
-                            </w:r>
-                          </w:p>
-                          <w:p>
-                            <w:pPr>
-                              <w:spacing w:line="216" w:lineRule="auto"/>
-                              <w:jc w:val="right"/>
-                              <w:rPr>
-                                <w:rFonts w:ascii="Book Antiqua" w:hAnsi="Book Antiqua"/>
-                                <w:i/>
-                                <w:sz w:val="16"/>
-                                <w:szCs w:val="16"/>
-                              </w:rPr>
-                            </w:pPr>
-                            <w:r>
-                              <w:rPr>
-                                <w:rFonts w:ascii="Book Antiqua" w:hAnsi="Book Antiqua"/>
-                                <w:i/>
-                                <w:sz w:val="16"/>
-                                <w:szCs w:val="16"/>
-                              </w:rPr>
-                              <w:t>06/2011 – 06/2013</w:t>
-                            </w:r>
-                          </w:p>
-                        </w:txbxContent>
-                      </wps:txbx>
-                      <wps:bodyPr rot="0" vert="horz" wrap="square" lIns="91440" tIns="45720" rIns="91440" bIns="45720" anchor="t" anchorCtr="0">
-                        <a:spAutoFit/>
-                      </wps:bodyPr>
-                    </wps:wsp>
-                  </a:graphicData>
-                </a:graphic>
-                <wp14:sizeRelH relativeFrom="margin">
-                  <wp14:pctWidth>0</wp14:pctWidth>
-                </wp14:sizeRelH>
-                <wp14:sizeRelV relativeFrom="margin">
-                  <wp14:pctHeight>0</wp14:pctHeight>
-                </wp14:sizeRelV>
-              </wp:anchor>
-            </w:drawing>
-          </mc:Choice>
-          <mc:Fallback>
-            <w:pict>
-              <v:shape w14:anchorId="4F77F4C6" id="_x0000_s1028" type="#_x0000_t202" style="position:absolute;margin-left:442.1pt;margin-top:7.1pt;width:127.85pt;height:25.25pt;z-index:251587072;visibility:visible;mso-wrap-style:square;mso-width-percent:0;mso-height-percent:0;mso-wrap-distance-left:9pt;mso-wrap-distance-top:3.6pt;mso-wrap-distance-right:9pt;mso-wrap-distance-bottom:3.6pt;mso-position-horizontal:absolute;mso-position-horizontal-relative:margin;mso-position-vertical:absolute;mso-position-vertical-relative:text;mso-width-percent:0;mso-height-percent:0;mso-width-relative:margin;mso-height-relative:margin;v-text-anchor:top" o:gfxdata="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" filled="f" stroked="f">
-                <v:textbox style="mso-fit-shape-to-text:t">
-                  <w:txbxContent>
-                    <w:p>
-                      <w:pPr>
-                        <w:spacing w:line="216" w:lineRule="auto"/>
-                        <w:jc w:val="right"/>
-                        <w:rPr>
-                          <w:rFonts w:ascii="Book Antiqua" w:hAnsi="Book Antiqua"/>
-                          <w:i/>
-                          <w:sz w:val="16"/>
-                          <w:szCs w:val="16"/>
-                        </w:rPr>
-                      </w:pPr>
-                      <w:r>
-                        <w:rPr>
-                          <w:rFonts w:ascii="Book Antiqua" w:hAnsi="Book Antiqua"/>
-                          <w:i/>
-                          <w:sz w:val="16"/>
-                          <w:szCs w:val="16"/>
-                        </w:rPr>
-                        <w:t>Berkeley, CA</w:t>
-                      </w:r>
-                    </w:p>
-                    <w:p>
-                      <w:pPr>
-                        <w:spacing w:line="216" w:lineRule="auto"/>
-                        <w:jc w:val="right"/>
-                        <w:rPr>
-                          <w:rFonts w:ascii="Book Antiqua" w:hAnsi="Book Antiqua"/>
-                          <w:i/>
-                          <w:sz w:val="16"/>
-                          <w:szCs w:val="16"/>
-                        </w:rPr>
-                      </w:pPr>
-                      <w:r>
-                        <w:rPr>
-                          <w:rFonts w:ascii="Book Antiqua" w:hAnsi="Book Antiqua"/>
-                          <w:i/>
-                          <w:sz w:val="16"/>
-                          <w:szCs w:val="16"/>
-                        </w:rPr>
-                        <w:t>06/2011 – 06/2013</w:t>
-                      </w:r>
-                    </w:p>
-                  </w:txbxContent>
-                </v:textbox>
-                <w10:wrap anchorx="margin"/>
-              </v:shape>
-            </w:pict>
-          </mc:Fallback>
-        </mc:AlternateContent>
-      </w:r>
+        <w:ind w:right="-18"/>
+        <w:rPr>
+          <w:rFonts w:ascii="Book Antiqua" w:hAnsi="Book Antiqua" w:cs="Tahoma"/>
+          <w:sz w:val="14"/>
+          <w:szCs w:val="12"/>
+        </w:rPr>
+      </w:pPr>
     </w:p>
     <w:p>
       <w:pPr>
         <w:spacing w:line="240" w:lineRule="auto"/>
-        <w:rPr>
-          <w:rFonts w:ascii="Book Antiqua" w:hAnsi="Book Antiqua" w:cs="Tahoma"/>
-          <w:i/>
-          <w:sz w:val="19"/>
-          <w:szCs w:val="19"/>
-        </w:rPr>
-      </w:pPr>
-      <w:r>
-        <w:rPr>
-          <w:rFonts w:ascii="Book Antiqua" w:hAnsi="Book Antiqua" w:cs="Tahoma"/>
-          <w:b/>
-          <w:sz w:val="19"/>
-          <w:szCs w:val="19"/>
-        </w:rPr>
-        <w:t xml:space="preserve">Student Affairs </w:t>
-      </w:r>
-      <w:r>
-        <w:rPr>
-          <w:rFonts w:ascii="Book Antiqua" w:hAnsi="Book Antiqua" w:cs="Tahoma"/>
-          <w:b/>
-          <w:sz w:val="19"/>
-          <w:szCs w:val="19"/>
-        </w:rPr>
-        <w:t>IT</w:t>
-      </w:r>
-      <w:r>
-        <w:rPr>
-          <w:rFonts w:ascii="Book Antiqua" w:hAnsi="Book Antiqua" w:cs="Tahoma"/>
-          <w:b/>
-          <w:sz w:val="19"/>
-          <w:szCs w:val="19"/>
-        </w:rPr>
-        <w:t xml:space="preserve">: </w:t>
-      </w:r>
-      <w:r>
-        <w:rPr>
-          <w:rFonts w:ascii="Book Antiqua" w:hAnsi="Book Antiqua" w:cs="Tahoma"/>
-          <w:b/>
-          <w:sz w:val="19"/>
-          <w:szCs w:val="19"/>
-        </w:rPr>
-        <w:t>R</w:t>
-      </w:r>
-      <w:r>
-        <w:rPr>
-          <w:rFonts w:ascii="Book Antiqua" w:hAnsi="Book Antiqua" w:cs="Tahoma"/>
-          <w:b/>
-          <w:sz w:val="19"/>
-          <w:szCs w:val="19"/>
-        </w:rPr>
-        <w:t>esidential Computing</w:t>
-      </w:r>
-      <w:r>
-        <w:rPr>
-          <w:rFonts w:ascii="Book Antiqua" w:hAnsi="Book Antiqua" w:cs="Tahoma"/>
-          <w:sz w:val="19"/>
-          <w:szCs w:val="19"/>
-        </w:rPr>
-        <w:t xml:space="preserve"> </w:t>
-      </w:r>
-      <w:r>
-        <w:rPr>
-          <w:rFonts w:ascii="Book Antiqua" w:hAnsi="Book Antiqua" w:cs="Tahoma"/>
-          <w:i/>
-          <w:sz w:val="17"/>
-          <w:szCs w:val="17"/>
-        </w:rPr>
-        <w:t>(A</w:t>
-      </w:r>
-      <w:r>
-        <w:rPr>
-          <w:rFonts w:ascii="Book Antiqua" w:hAnsi="Book Antiqua" w:cs="Tahoma"/>
-          <w:i/>
-          <w:sz w:val="17"/>
-          <w:szCs w:val="17"/>
-        </w:rPr>
-        <w:t>ccess Control</w:t>
-      </w:r>
-      <w:r>
-        <w:rPr>
-          <w:rFonts w:ascii="Book Antiqua" w:hAnsi="Book Antiqua" w:cs="Tahoma"/>
-          <w:i/>
-          <w:sz w:val="19"/>
-          <w:szCs w:val="19"/>
-        </w:rPr>
-        <w:t xml:space="preserve"> </w:t>
-      </w:r>
-      <w:r>
-        <w:rPr>
-          <w:rFonts w:ascii="Book Antiqua" w:hAnsi="Book Antiqua" w:cs="Tahoma"/>
-          <w:i/>
-          <w:sz w:val="17"/>
-          <w:szCs w:val="17"/>
-        </w:rPr>
-        <w:t>Programmer</w:t>
-      </w:r>
-      <w:r>
-        <w:rPr>
-          <w:rFonts w:ascii="Book Antiqua" w:hAnsi="Book Antiqua" w:cs="Tahoma"/>
-          <w:i/>
-          <w:sz w:val="17"/>
-          <w:szCs w:val="17"/>
-        </w:rPr>
-        <w:t>)</w:t>
-      </w:r>
-    </w:p>
-    <w:p>
-      <w:pPr>
-        <w:pStyle w:val="ListParagraph"/>
-        <w:numPr>
-          <w:ilvl w:val="0"/>
-          <w:numId w:val="2"/>
-        </w:numPr>
-        <w:spacing w:line="240" w:lineRule="auto"/>
-        <w:ind w:left="360" w:right="1332" w:hanging="270"/>
-        <w:rPr>
-          <w:rFonts w:ascii="Book Antiqua" w:hAnsi="Book Antiqua" w:cs="Tahoma"/>
-          <w:sz w:val="17"/>
-          <w:szCs w:val="17"/>
-        </w:rPr>
-      </w:pPr>
-      <w:r>
-        <w:rPr>
-          <w:rFonts w:ascii="Book Antiqua" w:hAnsi="Book Antiqua" w:cs="Tahoma"/>
-          <w:sz w:val="17"/>
-          <w:szCs w:val="17"/>
-        </w:rPr>
-        <w:t xml:space="preserve">Development </w:t>
-      </w:r>
-      <w:r>
-        <w:rPr>
-          <w:rFonts w:ascii="Book Antiqua" w:hAnsi="Book Antiqua" w:cs="Tahoma"/>
-          <w:sz w:val="17"/>
-          <w:szCs w:val="17"/>
-        </w:rPr>
-        <w:t xml:space="preserve">in Perl </w:t>
-      </w:r>
-      <w:r>
-        <w:rPr>
-          <w:rFonts w:ascii="Book Antiqua" w:hAnsi="Book Antiqua" w:cs="Tahoma"/>
-          <w:sz w:val="17"/>
-          <w:szCs w:val="17"/>
-        </w:rPr>
-        <w:t xml:space="preserve">of </w:t>
-      </w:r>
-      <w:r>
-        <w:rPr>
-          <w:rFonts w:ascii="Book Antiqua" w:hAnsi="Book Antiqua" w:cs="Tahoma"/>
-          <w:sz w:val="17"/>
-          <w:szCs w:val="17"/>
-        </w:rPr>
-        <w:t xml:space="preserve">the </w:t>
-      </w:r>
-      <w:r>
-        <w:rPr>
-          <w:rFonts w:ascii="Book Antiqua" w:hAnsi="Book Antiqua" w:cs="Tahoma"/>
-          <w:sz w:val="17"/>
-          <w:szCs w:val="17"/>
-        </w:rPr>
-        <w:t>wireless captive portal system</w:t>
-      </w:r>
-      <w:r>
-        <w:rPr>
-          <w:rFonts w:ascii="Book Antiqua" w:hAnsi="Book Antiqua" w:cs="Tahoma"/>
-          <w:sz w:val="17"/>
-          <w:szCs w:val="17"/>
-        </w:rPr>
-        <w:t xml:space="preserve"> </w:t>
-      </w:r>
-      <w:r>
-        <w:rPr>
-          <w:rFonts w:ascii="Book Antiqua" w:hAnsi="Book Antiqua" w:cs="Tahoma"/>
-          <w:sz w:val="17"/>
-          <w:szCs w:val="17"/>
-        </w:rPr>
-        <w:t xml:space="preserve">across </w:t>
-      </w:r>
-      <w:r>
-        <w:rPr>
-          <w:rFonts w:ascii="Book Antiqua" w:hAnsi="Book Antiqua" w:cs="Tahoma"/>
-          <w:sz w:val="17"/>
-          <w:szCs w:val="17"/>
-        </w:rPr>
-        <w:t xml:space="preserve">the </w:t>
-      </w:r>
-      <w:r>
-        <w:rPr>
-          <w:rFonts w:ascii="Book Antiqua" w:hAnsi="Book Antiqua" w:cs="Tahoma"/>
-          <w:sz w:val="17"/>
-          <w:szCs w:val="17"/>
-        </w:rPr>
-        <w:t xml:space="preserve">Berkeley </w:t>
-      </w:r>
-      <w:r>
-        <w:rPr>
-          <w:rFonts w:ascii="Book Antiqua" w:hAnsi="Book Antiqua" w:cs="Tahoma"/>
-          <w:sz w:val="17"/>
-          <w:szCs w:val="17"/>
-        </w:rPr>
-        <w:t>campus of more than 36,000 people</w:t>
-      </w:r>
-      <w:r>
-        <w:rPr>
-          <w:rFonts w:ascii="Book Antiqua" w:hAnsi="Book Antiqua" w:cs="Tahoma"/>
-          <w:sz w:val="17"/>
-          <w:szCs w:val="17"/>
-        </w:rPr>
-        <w:t>.</w:t>
-      </w:r>
-    </w:p>
-    <w:p>
-      <w:pPr>
-        <w:pStyle w:val="ListParagraph"/>
-        <w:numPr>
-          <w:ilvl w:val="0"/>
-          <w:numId w:val="2"/>
-        </w:numPr>
-        <w:spacing w:line="240" w:lineRule="auto"/>
-        <w:ind w:left="360" w:right="1332" w:hanging="270"/>
-        <w:rPr>
-          <w:rFonts w:ascii="Book Antiqua" w:hAnsi="Book Antiqua" w:cs="Tahoma"/>
-          <w:sz w:val="17"/>
-          <w:szCs w:val="17"/>
-        </w:rPr>
-      </w:pPr>
-      <w:r>
-        <w:rPr>
-          <w:rFonts w:ascii="Book Antiqua" w:hAnsi="Book Antiqua" w:cs="Tahoma"/>
-          <w:sz w:val="17"/>
-          <w:szCs w:val="17"/>
-        </w:rPr>
-        <w:t xml:space="preserve">Coded with </w:t>
-      </w:r>
-      <w:r>
-        <w:rPr>
-          <w:rFonts w:ascii="Book Antiqua" w:hAnsi="Book Antiqua" w:cs="Tahoma"/>
-          <w:sz w:val="17"/>
-          <w:szCs w:val="17"/>
-        </w:rPr>
-        <w:t>a</w:t>
-      </w:r>
-      <w:r>
-        <w:rPr>
-          <w:rFonts w:ascii="Book Antiqua" w:hAnsi="Book Antiqua" w:cs="Tahoma"/>
-          <w:sz w:val="17"/>
-          <w:szCs w:val="17"/>
-        </w:rPr>
-        <w:t xml:space="preserve"> </w:t>
-      </w:r>
-      <w:r>
-        <w:rPr>
-          <w:rFonts w:ascii="Book Antiqua" w:hAnsi="Book Antiqua" w:cs="Tahoma"/>
-          <w:sz w:val="17"/>
-          <w:szCs w:val="17"/>
-        </w:rPr>
-        <w:t>t</w:t>
-      </w:r>
-      <w:r>
-        <w:rPr>
-          <w:rFonts w:ascii="Book Antiqua" w:hAnsi="Book Antiqua" w:cs="Tahoma"/>
-          <w:sz w:val="17"/>
-          <w:szCs w:val="17"/>
-        </w:rPr>
-        <w:t xml:space="preserve">eam of </w:t>
-      </w:r>
-      <w:r>
-        <w:rPr>
-          <w:rFonts w:ascii="Book Antiqua" w:hAnsi="Book Antiqua" w:cs="Tahoma"/>
-          <w:sz w:val="17"/>
-          <w:szCs w:val="17"/>
-        </w:rPr>
-        <w:t xml:space="preserve">programmers developing features as well as </w:t>
-      </w:r>
-      <w:r>
-        <w:rPr>
-          <w:rFonts w:ascii="Book Antiqua" w:hAnsi="Book Antiqua" w:cs="Tahoma"/>
-          <w:sz w:val="17"/>
-          <w:szCs w:val="17"/>
-        </w:rPr>
-        <w:t xml:space="preserve">making </w:t>
-      </w:r>
-      <w:r>
-        <w:rPr>
-          <w:rFonts w:ascii="Book Antiqua" w:hAnsi="Book Antiqua" w:cs="Tahoma"/>
-          <w:sz w:val="17"/>
-          <w:szCs w:val="17"/>
-        </w:rPr>
-        <w:t>major modifications to our technology stack</w:t>
-      </w:r>
-      <w:r>
-        <w:rPr>
-          <w:rFonts w:ascii="Book Antiqua" w:hAnsi="Book Antiqua" w:cs="Tahoma"/>
-          <w:sz w:val="17"/>
-          <w:szCs w:val="17"/>
-        </w:rPr>
-        <w:t>.</w:t>
-      </w:r>
-    </w:p>
-    <w:p>
-      <w:pPr>
-        <w:pStyle w:val="ListParagraph"/>
-        <w:numPr>
-          <w:ilvl w:val="0"/>
-          <w:numId w:val="2"/>
-        </w:numPr>
-        <w:spacing w:line="240" w:lineRule="auto"/>
-        <w:ind w:left="360" w:right="1332" w:hanging="270"/>
-        <w:rPr>
-          <w:rFonts w:ascii="Book Antiqua" w:hAnsi="Book Antiqua" w:cs="Tahoma"/>
-          <w:sz w:val="17"/>
-          <w:szCs w:val="17"/>
-        </w:rPr>
-      </w:pPr>
-      <w:r>
-        <w:rPr>
-          <w:rFonts w:ascii="Book Antiqua" w:hAnsi="Book Antiqua" w:cs="Tahoma"/>
-          <w:sz w:val="17"/>
-          <w:szCs w:val="17"/>
-        </w:rPr>
-        <w:t>Led</w:t>
-      </w:r>
-      <w:r>
-        <w:rPr>
-          <w:rFonts w:ascii="Book Antiqua" w:hAnsi="Book Antiqua" w:cs="Tahoma"/>
-          <w:sz w:val="17"/>
-          <w:szCs w:val="17"/>
-        </w:rPr>
-        <w:t xml:space="preserve"> technical coding workshops, new employee training sessions, and</w:t>
-      </w:r>
-      <w:r>
-        <w:rPr>
-          <w:rFonts w:ascii="Book Antiqua" w:hAnsi="Book Antiqua" w:cs="Tahoma"/>
-          <w:sz w:val="17"/>
-          <w:szCs w:val="17"/>
-        </w:rPr>
-        <w:t xml:space="preserve"> code reviews.</w:t>
-      </w:r>
-      <w:r>
-        <w:rPr>
-          <w:rFonts w:ascii="Book Antiqua" w:hAnsi="Book Antiqua" w:cs="Tahoma"/>
-          <w:sz w:val="17"/>
-          <w:szCs w:val="17"/>
-        </w:rPr>
-        <w:t xml:space="preserve"> Frequent </w:t>
-      </w:r>
-      <w:r>
-        <w:rPr>
-          <w:rFonts w:ascii="Book Antiqua" w:hAnsi="Book Antiqua" w:cs="Tahoma"/>
-          <w:sz w:val="17"/>
-          <w:szCs w:val="17"/>
-        </w:rPr>
-        <w:t>collaboration</w:t>
-      </w:r>
-      <w:r>
-        <w:rPr>
-          <w:rFonts w:ascii="Book Antiqua" w:hAnsi="Book Antiqua" w:cs="Tahoma"/>
-          <w:sz w:val="17"/>
-          <w:szCs w:val="17"/>
-        </w:rPr>
-        <w:t xml:space="preserve"> in-office and</w:t>
-      </w:r>
-      <w:r>
-        <w:rPr>
-          <w:rFonts w:ascii="Book Antiqua" w:hAnsi="Book Antiqua" w:cs="Tahoma"/>
-          <w:sz w:val="17"/>
-          <w:szCs w:val="17"/>
-        </w:rPr>
-        <w:t xml:space="preserve"> remotely using SVN, IRC, and a TWiki for documentation.</w:t>
-      </w:r>
-    </w:p>
-    <w:p>
-      <w:pPr>
-        <w:spacing w:line="240" w:lineRule="auto"/>
         <w:ind w:right="-18"/>
         <w:rPr>
           <w:rFonts w:ascii="Book Antiqua" w:hAnsi="Book Antiqua" w:cs="Tahoma"/>
-          <w:sz w:val="12"/>
-          <w:szCs w:val="12"/>
-        </w:rPr>
-      </w:pPr>
-    </w:p>
-    <w:p>
-      <w:pPr>
-        <w:spacing w:line="240" w:lineRule="auto"/>
-        <w:ind w:right="-18"/>
-        <w:rPr>
-          <w:rFonts w:ascii="Book Antiqua" w:hAnsi="Book Antiqua" w:cs="Tahoma"/>
           <w:sz w:val="17"/>
           <w:szCs w:val="17"/>
         </w:rPr>
@@ -2454,6 +2216,7 @@
       <w:r>
         <w:rPr>
           <w:noProof/>
+          <w:lang w:eastAsia="ko-KR"/>
         </w:rPr>
         <mc:AlternateContent>
           <mc:Choice Requires="wps">
@@ -2682,18 +2445,7 @@
           <w:sz w:val="17"/>
           <w:szCs w:val="17"/>
         </w:rPr>
-        <w:t>Co-Fo</w:t>
-      </w:r>
-      <w:bookmarkStart w:id="0" w:name="_GoBack"/>
-      <w:bookmarkEnd w:id="0"/>
-      <w:r>
-        <w:rPr>
-          <w:rFonts w:ascii="Book Antiqua" w:hAnsi="Book Antiqua" w:cs="Tahoma"/>
-          <w:i/>
-          <w:sz w:val="17"/>
-          <w:szCs w:val="17"/>
-        </w:rPr>
-        <w:t>under &amp; Web Developer)</w:t>
+        <w:t>Co-Founder &amp; Web Developer)</w:t>
       </w:r>
     </w:p>
     <w:p>
@@ -2798,24 +2550,36 @@
         <w:ind w:right="-18"/>
         <w:rPr>
           <w:rFonts w:ascii="Book Antiqua" w:hAnsi="Book Antiqua" w:cs="Tahoma"/>
-          <w:sz w:val="16"/>
-          <w:szCs w:val="16"/>
+          <w:sz w:val="14"/>
+          <w:szCs w:val="17"/>
+        </w:rPr>
+      </w:pPr>
+    </w:p>
+    <w:p>
+      <w:pPr>
+        <w:spacing w:line="240" w:lineRule="auto"/>
+        <w:rPr>
+          <w:rFonts w:ascii="Book Antiqua" w:hAnsi="Book Antiqua" w:cs="Tahoma"/>
+          <w:i/>
+          <w:sz w:val="17"/>
+          <w:szCs w:val="17"/>
         </w:rPr>
       </w:pPr>
       <w:r>
         <w:rPr>
           <w:noProof/>
+          <w:lang w:eastAsia="ko-KR"/>
         </w:rPr>
         <mc:AlternateContent>
           <mc:Choice Requires="wps">
             <w:drawing>
-              <wp:anchor distT="45720" distB="45720" distL="114300" distR="114300" simplePos="0" relativeHeight="251618816" behindDoc="0" locked="0" layoutInCell="1" allowOverlap="1" wp14:anchorId="4142630A" wp14:editId="2622998A">
+              <wp:anchor distT="45720" distB="45720" distL="114300" distR="114300" simplePos="0" relativeHeight="251618816" behindDoc="0" locked="0" layoutInCell="1" allowOverlap="1" wp14:anchorId="4142630A" wp14:editId="57DBB0C7">
                 <wp:simplePos x="0" y="0"/>
                 <wp:positionH relativeFrom="margin">
-                  <wp:posOffset>5737860</wp:posOffset>
+                  <wp:posOffset>5735703</wp:posOffset>
                 </wp:positionH>
                 <wp:positionV relativeFrom="paragraph">
-                  <wp:posOffset>127331</wp:posOffset>
+                  <wp:posOffset>-14701</wp:posOffset>
                 </wp:positionV>
                 <wp:extent cx="1499235" cy="343535"/>
                 <wp:effectExtent l="0" t="0" r="0" b="0"/>
@@ -2913,7 +2677,7 @@
           </mc:Choice>
           <mc:Fallback>
             <w:pict>
-              <v:shape w14:anchorId="4142630A" id="Text Box 7" o:spid="_x0000_s1030" type="#_x0000_t202" style="position:absolute;margin-left:451.8pt;margin-top:10.05pt;width:118.05pt;height:27.05pt;z-index:251618816;visibility:visible;mso-wrap-style:square;mso-width-percent:0;mso-height-percent:0;mso-wrap-distance-left:9pt;mso-wrap-distance-top:3.6pt;mso-wrap-distance-right:9pt;mso-wrap-distance-bottom:3.6pt;mso-position-horizontal:absolute;mso-position-horizontal-relative:margin;mso-position-vertical:absolute;mso-position-vertical-relative:text;mso-width-percent:0;mso-height-percent:0;mso-width-relative:margin;mso-height-relative:margin;v-text-anchor:top" o:gfxdata="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" filled="f" stroked="f">
+              <v:shape w14:anchorId="4142630A" id="Text Box 7" o:spid="_x0000_s1030" type="#_x0000_t202" style="position:absolute;margin-left:451.65pt;margin-top:-1.15pt;width:118.05pt;height:27.05pt;z-index:251618816;visibility:visible;mso-wrap-style:square;mso-width-percent:0;mso-height-percent:0;mso-wrap-distance-left:9pt;mso-wrap-distance-top:3.6pt;mso-wrap-distance-right:9pt;mso-wrap-distance-bottom:3.6pt;mso-position-horizontal:absolute;mso-position-horizontal-relative:margin;mso-position-vertical:absolute;mso-position-vertical-relative:text;mso-width-percent:0;mso-height-percent:0;mso-width-relative:margin;mso-height-relative:margin;v-text-anchor:top" o:gfxdata="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" filled="f" stroked="f">
                 <v:textbox>
                   <w:txbxContent>
                     <w:p>
@@ -2970,17 +2734,6 @@
           </mc:Fallback>
         </mc:AlternateContent>
       </w:r>
-    </w:p>
-    <w:p>
-      <w:pPr>
-        <w:spacing w:line="240" w:lineRule="auto"/>
-        <w:rPr>
-          <w:rFonts w:ascii="Book Antiqua" w:hAnsi="Book Antiqua" w:cs="Tahoma"/>
-          <w:i/>
-          <w:sz w:val="17"/>
-          <w:szCs w:val="17"/>
-        </w:rPr>
-      </w:pPr>
       <w:r>
         <w:rPr>
           <w:rFonts w:ascii="Book Antiqua" w:hAnsi="Book Antiqua" w:cs="Tahoma"/>
@@ -3052,7 +2805,7 @@
         <w:sectPr>
           <w:type w:val="continuous"/>
           <w:pgSz w:w="12240" w:h="15840"/>
-          <w:pgMar w:top="252" w:right="504" w:bottom="288" w:left="504" w:header="720" w:footer="720" w:gutter="0"/>
+          <w:pgMar w:top="288" w:right="504" w:bottom="432" w:left="504" w:header="720" w:footer="720" w:gutter="0"/>
           <w:cols w:space="720"/>
           <w:docGrid w:linePitch="360"/>
         </w:sectPr>
@@ -3079,7 +2832,17 @@
           <w:sz w:val="17"/>
           <w:szCs w:val="17"/>
         </w:rPr>
-        <w:t xml:space="preserve"> SECCHI satellite data</w:t>
+        <w:t xml:space="preserve"> </w:t>
+      </w:r>
+      <w:bookmarkStart w:id="0" w:name="_GoBack"/>
+      <w:bookmarkEnd w:id="0"/>
+      <w:r>
+        <w:rPr>
+          <w:rFonts w:ascii="Book Antiqua" w:hAnsi="Book Antiqua" w:cs="Tahoma"/>
+          <w:sz w:val="17"/>
+          <w:szCs w:val="17"/>
+        </w:rPr>
+        <w:t>SECCHI satellite data</w:t>
       </w:r>
       <w:r>
         <w:rPr>
@@ -3164,6 +2927,7 @@
           <w:noProof/>
           <w:sz w:val="4"/>
           <w:szCs w:val="4"/>
+          <w:lang w:eastAsia="ko-KR"/>
         </w:rPr>
         <mc:AlternateContent>
           <mc:Choice Requires="wps">
@@ -3220,7 +2984,7 @@
           </mc:Choice>
           <mc:Fallback>
             <w:pict>
-              <v:line w14:anchorId="33E9701A" id="Straight Connector 3" o:spid="_x0000_s1026" style="position:absolute;z-index:251635200;visibility:visible;mso-wrap-style:square;mso-width-percent:0;mso-wrap-distance-left:9pt;mso-wrap-distance-top:0;mso-wrap-distance-right:9pt;mso-wrap-distance-bottom:0;mso-position-horizontal:absolute;mso-position-horizontal-relative:text;mso-position-vertical:absolute;mso-position-vertical-relative:text;mso-width-percent:0;mso-width-relative:margin" from="-.9pt,5.35pt" to="563.25pt,5.35pt" o:gfxdata="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" strokecolor="black [3200]" strokeweight=".5pt">
+              <v:line w14:anchorId="5681A599" id="Straight Connector 3" o:spid="_x0000_s1026" style="position:absolute;z-index:251635200;visibility:visible;mso-wrap-style:square;mso-width-percent:0;mso-wrap-distance-left:9pt;mso-wrap-distance-top:0;mso-wrap-distance-right:9pt;mso-wrap-distance-bottom:0;mso-position-horizontal:absolute;mso-position-horizontal-relative:text;mso-position-vertical:absolute;mso-position-vertical-relative:text;mso-width-percent:0;mso-width-relative:margin" from="-.9pt,5.35pt" to="563.25pt,5.35pt" o:gfxdata="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" strokecolor="black [3200]" strokeweight=".5pt">
                 <v:stroke joinstyle="miter"/>
               </v:line>
             </w:pict>
@@ -3249,7 +3013,7 @@
           <w:rFonts w:ascii="Book Antiqua" w:hAnsi="Book Antiqua" w:cs="Tahoma"/>
           <w:b/>
           <w:smallCaps/>
-          <w:sz w:val="6"/>
+          <w:sz w:val="4"/>
           <w:szCs w:val="4"/>
           <w:u w:val="single"/>
         </w:rPr>
@@ -3263,14 +3027,14 @@
         <w:rPr>
           <w:rFonts w:ascii="Book Antiqua" w:hAnsi="Book Antiqua" w:cs="Tahoma"/>
           <w:b/>
-          <w:u w:val="single"/>
+          <w:sz w:val="24"/>
         </w:rPr>
       </w:pPr>
       <w:r>
         <w:rPr>
           <w:rFonts w:ascii="Book Antiqua" w:hAnsi="Book Antiqua" w:cs="Tahoma"/>
           <w:b/>
-          <w:u w:val="single"/>
+          <w:sz w:val="24"/>
         </w:rPr>
         <w:t>Personal Projects</w:t>
       </w:r>
@@ -3311,17 +3075,18 @@
           <w:noProof/>
           <w:sz w:val="17"/>
           <w:szCs w:val="17"/>
+          <w:lang w:eastAsia="ko-KR"/>
         </w:rPr>
         <mc:AlternateContent>
           <mc:Choice Requires="wps">
             <w:drawing>
-              <wp:anchor distT="45720" distB="45720" distL="114300" distR="114300" simplePos="0" relativeHeight="251625984" behindDoc="0" locked="0" layoutInCell="1" allowOverlap="1" wp14:anchorId="7BC58A6C" wp14:editId="0FE0384B">
+              <wp:anchor distT="45720" distB="45720" distL="114300" distR="114300" simplePos="0" relativeHeight="251625984" behindDoc="0" locked="0" layoutInCell="1" allowOverlap="1" wp14:anchorId="7BC58A6C" wp14:editId="68668028">
                 <wp:simplePos x="0" y="0"/>
                 <wp:positionH relativeFrom="margin">
                   <wp:posOffset>6294755</wp:posOffset>
                 </wp:positionH>
                 <wp:positionV relativeFrom="paragraph">
-                  <wp:posOffset>19381</wp:posOffset>
+                  <wp:posOffset>-2378</wp:posOffset>
                 </wp:positionV>
                 <wp:extent cx="948055" cy="416560"/>
                 <wp:effectExtent l="0" t="0" r="0" b="2540"/>
@@ -3419,7 +3184,7 @@
           </mc:Choice>
           <mc:Fallback>
             <w:pict>
-              <v:shape w14:anchorId="7BC58A6C" id="Text Box 6" o:spid="_x0000_s1031" type="#_x0000_t202" style="position:absolute;margin-left:495.65pt;margin-top:1.55pt;width:74.65pt;height:32.8pt;z-index:251625984;visibility:visible;mso-wrap-style:square;mso-width-percent:0;mso-height-percent:0;mso-wrap-distance-left:9pt;mso-wrap-distance-top:3.6pt;mso-wrap-distance-right:9pt;mso-wrap-distance-bottom:3.6pt;mso-position-horizontal:absolute;mso-position-horizontal-relative:margin;mso-position-vertical:absolute;mso-position-vertical-relative:text;mso-width-percent:0;mso-height-percent:0;mso-width-relative:margin;mso-height-relative:margin;v-text-anchor:top" o:gfxdata="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" filled="f" stroked="f">
+              <v:shape w14:anchorId="7BC58A6C" id="Text Box 6" o:spid="_x0000_s1031" type="#_x0000_t202" style="position:absolute;margin-left:495.65pt;margin-top:-.2pt;width:74.65pt;height:32.8pt;z-index:251625984;visibility:visible;mso-wrap-style:square;mso-width-percent:0;mso-height-percent:0;mso-wrap-distance-left:9pt;mso-wrap-distance-top:3.6pt;mso-wrap-distance-right:9pt;mso-wrap-distance-bottom:3.6pt;mso-position-horizontal:absolute;mso-position-horizontal-relative:margin;mso-position-vertical:absolute;mso-position-vertical-relative:text;mso-width-percent:0;mso-height-percent:0;mso-width-relative:margin;mso-height-relative:margin;v-text-anchor:top" o:gfxdata="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" filled="f" stroked="f">
                 <v:textbox>
                   <w:txbxContent>
                     <w:p>
@@ -3530,41 +3295,1192 @@
       </w:pPr>
       <w:r>
         <w:rPr>
-          <w:rFonts w:ascii="Book Antiqua" w:hAnsi="Book Antiqua" w:cs="Tahoma"/>
-          <w:sz w:val="17"/>
-          <w:szCs w:val="17"/>
+          <w:noProof/>
+          <w:sz w:val="20"/>
+          <w:lang w:eastAsia="ko-KR"/>
         </w:rPr>
         <w:lastRenderedPageBreak/>
+        <mc:AlternateContent>
+          <mc:Choice Requires="wps">
+            <w:drawing>
+              <wp:anchor distT="45720" distB="45720" distL="114300" distR="114300" simplePos="0" relativeHeight="251586048" behindDoc="0" locked="0" layoutInCell="1" allowOverlap="1" wp14:anchorId="42A3734F" wp14:editId="3BB21884">
+                <wp:simplePos x="0" y="0"/>
+                <wp:positionH relativeFrom="column">
+                  <wp:posOffset>3560445</wp:posOffset>
+                </wp:positionH>
+                <wp:positionV relativeFrom="paragraph">
+                  <wp:posOffset>330200</wp:posOffset>
+                </wp:positionV>
+                <wp:extent cx="3689350" cy="929005"/>
+                <wp:effectExtent l="0" t="0" r="0" b="4445"/>
+                <wp:wrapTopAndBottom/>
+                <wp:docPr id="8" name="Text Box 2"/>
+                <wp:cNvGraphicFramePr>
+                  <a:graphicFrameLocks xmlns:a="http://schemas.openxmlformats.org/drawingml/2006/main"/>
+                </wp:cNvGraphicFramePr>
+                <a:graphic xmlns:a="http://schemas.openxmlformats.org/drawingml/2006/main">
+                  <a:graphicData uri="http://schemas.microsoft.com/office/word/2010/wordprocessingShape">
+                    <wps:wsp>
+                      <wps:cNvSpPr txBox="1">
+                        <a:spLocks noChangeArrowheads="1"/>
+                      </wps:cNvSpPr>
+                      <wps:spPr bwMode="auto">
+                        <a:xfrm>
+                          <a:off x="0" y="0"/>
+                          <a:ext cx="3689350" cy="929005"/>
+                        </a:xfrm>
+                        <a:prstGeom prst="rect">
+                          <a:avLst/>
+                        </a:prstGeom>
+                        <a:noFill/>
+                        <a:ln w="9525">
+                          <a:noFill/>
+                          <a:miter lim="800000"/>
+                          <a:headEnd/>
+                          <a:tailEnd/>
+                        </a:ln>
+                      </wps:spPr>
+                      <wps:txbx>
+                        <w:txbxContent>
+                          <w:p>
+                            <w:pPr>
+                              <w:spacing w:line="240" w:lineRule="auto"/>
+                              <w:rPr>
+                                <w:rFonts w:ascii="Book Antiqua" w:hAnsi="Book Antiqua" w:cs="Tahoma"/>
+                                <w:b/>
+                                <w:sz w:val="18"/>
+                                <w:szCs w:val="18"/>
+                              </w:rPr>
+                            </w:pPr>
+                            <w:r>
+                              <w:rPr>
+                                <w:rFonts w:ascii="Book Antiqua" w:hAnsi="Book Antiqua" w:cs="Tahoma"/>
+                                <w:b/>
+                                <w:sz w:val="19"/>
+                                <w:szCs w:val="19"/>
+                              </w:rPr>
+                              <w:t>Meet in the Middle</w:t>
+                            </w:r>
+                            <w:r>
+                              <w:rPr>
+                                <w:rFonts w:ascii="Book Antiqua" w:hAnsi="Book Antiqua" w:cs="Tahoma"/>
+                                <w:b/>
+                                <w:sz w:val="19"/>
+                                <w:szCs w:val="19"/>
+                              </w:rPr>
+                              <w:t xml:space="preserve"> App</w:t>
+                            </w:r>
+                            <w:r>
+                              <w:rPr>
+                                <w:rFonts w:ascii="Book Antiqua" w:hAnsi="Book Antiqua" w:cs="Tahoma"/>
+                                <w:b/>
+                                <w:sz w:val="18"/>
+                                <w:szCs w:val="18"/>
+                              </w:rPr>
+                              <w:t xml:space="preserve">  </w:t>
+                            </w:r>
+                            <w:r>
+                              <w:rPr>
+                                <w:rFonts w:ascii="Book Antiqua" w:hAnsi="Book Antiqua" w:cs="Tahoma"/>
+                                <w:b/>
+                                <w:sz w:val="18"/>
+                                <w:szCs w:val="18"/>
+                              </w:rPr>
+                              <w:t xml:space="preserve">                 </w:t>
+                            </w:r>
+                            <w:r>
+                              <w:rPr>
+                                <w:rFonts w:ascii="Book Antiqua" w:hAnsi="Book Antiqua" w:cs="Tahoma"/>
+                                <w:b/>
+                                <w:sz w:val="18"/>
+                                <w:szCs w:val="18"/>
+                              </w:rPr>
+                              <w:t xml:space="preserve">     </w:t>
+                            </w:r>
+                            <w:r>
+                              <w:rPr>
+                                <w:rFonts w:ascii="Book Antiqua" w:hAnsi="Book Antiqua" w:cs="Tahoma"/>
+                                <w:b/>
+                                <w:sz w:val="18"/>
+                                <w:szCs w:val="18"/>
+                              </w:rPr>
+                              <w:t xml:space="preserve">               </w:t>
+                            </w:r>
+                            <w:r>
+                              <w:rPr>
+                                <w:rFonts w:ascii="Book Antiqua" w:hAnsi="Book Antiqua" w:cs="Tahoma"/>
+                                <w:b/>
+                                <w:sz w:val="18"/>
+                                <w:szCs w:val="18"/>
+                              </w:rPr>
+                              <w:t xml:space="preserve"> </w:t>
+                            </w:r>
+                            <w:r>
+                              <w:rPr>
+                                <w:rFonts w:ascii="Book Antiqua" w:hAnsi="Book Antiqua" w:cs="Tahoma"/>
+                                <w:b/>
+                                <w:sz w:val="18"/>
+                                <w:szCs w:val="18"/>
+                              </w:rPr>
+                              <w:t xml:space="preserve">   </w:t>
+                            </w:r>
+                            <w:r>
+                              <w:rPr>
+                                <w:rFonts w:ascii="Book Antiqua" w:hAnsi="Book Antiqua" w:cs="Tahoma"/>
+                                <w:i/>
+                                <w:sz w:val="16"/>
+                                <w:szCs w:val="16"/>
+                              </w:rPr>
+                              <w:t>(mitm</w:t>
+                            </w:r>
+                            <w:r>
+                              <w:rPr>
+                                <w:rFonts w:ascii="Book Antiqua" w:hAnsi="Book Antiqua" w:cs="Tahoma"/>
+                                <w:i/>
+                                <w:sz w:val="16"/>
+                                <w:szCs w:val="16"/>
+                              </w:rPr>
+                              <w:t>.herokuapp.com)</w:t>
+                            </w:r>
+                          </w:p>
+                          <w:p>
+                            <w:pPr>
+                              <w:pStyle w:val="ListParagraph"/>
+                              <w:numPr>
+                                <w:ilvl w:val="0"/>
+                                <w:numId w:val="1"/>
+                              </w:numPr>
+                              <w:spacing w:line="240" w:lineRule="auto"/>
+                              <w:ind w:left="360" w:hanging="270"/>
+                              <w:rPr>
+                                <w:rFonts w:ascii="Book Antiqua" w:hAnsi="Book Antiqua" w:cs="Tahoma"/>
+                                <w:sz w:val="17"/>
+                                <w:szCs w:val="17"/>
+                              </w:rPr>
+                            </w:pPr>
+                            <w:r>
+                              <w:rPr>
+                                <w:rFonts w:ascii="Book Antiqua" w:hAnsi="Book Antiqua" w:cs="Tahoma"/>
+                                <w:sz w:val="17"/>
+                                <w:szCs w:val="17"/>
+                              </w:rPr>
+                              <w:t>Hackathon</w:t>
+                            </w:r>
+                            <w:r>
+                              <w:rPr>
+                                <w:rFonts w:ascii="Book Antiqua" w:hAnsi="Book Antiqua" w:cs="Tahoma"/>
+                                <w:sz w:val="17"/>
+                                <w:szCs w:val="17"/>
+                              </w:rPr>
+                              <w:t xml:space="preserve"> app </w:t>
+                            </w:r>
+                            <w:r>
+                              <w:rPr>
+                                <w:rFonts w:ascii="Book Antiqua" w:hAnsi="Book Antiqua" w:cs="Tahoma"/>
+                                <w:sz w:val="17"/>
+                                <w:szCs w:val="17"/>
+                              </w:rPr>
+                              <w:t xml:space="preserve">built with Flask </w:t>
+                            </w:r>
+                            <w:r>
+                              <w:rPr>
+                                <w:rFonts w:ascii="Book Antiqua" w:hAnsi="Book Antiqua" w:cs="Tahoma"/>
+                                <w:sz w:val="17"/>
+                                <w:szCs w:val="17"/>
+                              </w:rPr>
+                              <w:t>that allows friends to pinpoint the geometric median of their GPS coordinates and find nearby cafés and restaurants to meet at.</w:t>
+                            </w:r>
+                          </w:p>
+                          <w:p>
+                            <w:pPr>
+                              <w:pStyle w:val="ListParagraph"/>
+                              <w:numPr>
+                                <w:ilvl w:val="0"/>
+                                <w:numId w:val="1"/>
+                              </w:numPr>
+                              <w:spacing w:line="240" w:lineRule="auto"/>
+                              <w:ind w:left="360" w:hanging="270"/>
+                              <w:rPr>
+                                <w:rFonts w:ascii="Book Antiqua" w:hAnsi="Book Antiqua" w:cs="Tahoma"/>
+                                <w:sz w:val="17"/>
+                                <w:szCs w:val="17"/>
+                              </w:rPr>
+                            </w:pPr>
+                            <w:r>
+                              <w:rPr>
+                                <w:rFonts w:ascii="Book Antiqua" w:hAnsi="Book Antiqua" w:cs="Tahoma"/>
+                                <w:sz w:val="17"/>
+                                <w:szCs w:val="17"/>
+                              </w:rPr>
+                              <w:t>Team of 3 (including me)</w:t>
+                            </w:r>
+                            <w:r>
+                              <w:rPr>
+                                <w:rFonts w:ascii="Book Antiqua" w:hAnsi="Book Antiqua" w:cs="Tahoma"/>
+                                <w:sz w:val="17"/>
+                                <w:szCs w:val="17"/>
+                              </w:rPr>
+                              <w:t>.</w:t>
+                            </w:r>
+                            <w:r>
+                              <w:rPr>
+                                <w:rFonts w:ascii="Book Antiqua" w:hAnsi="Book Antiqua" w:cs="Tahoma"/>
+                                <w:sz w:val="17"/>
+                                <w:szCs w:val="17"/>
+                              </w:rPr>
+                              <w:t xml:space="preserve"> I</w:t>
+                            </w:r>
+                            <w:r>
+                              <w:rPr>
+                                <w:rFonts w:ascii="Book Antiqua" w:hAnsi="Book Antiqua" w:cs="Tahoma"/>
+                                <w:sz w:val="17"/>
+                                <w:szCs w:val="17"/>
+                              </w:rPr>
+                              <w:t>mplement</w:t>
+                            </w:r>
+                            <w:r>
+                              <w:rPr>
+                                <w:rFonts w:ascii="Book Antiqua" w:hAnsi="Book Antiqua" w:cs="Tahoma"/>
+                                <w:sz w:val="17"/>
+                                <w:szCs w:val="17"/>
+                              </w:rPr>
+                              <w:t>ed</w:t>
+                            </w:r>
+                            <w:r>
+                              <w:rPr>
+                                <w:rFonts w:ascii="Book Antiqua" w:hAnsi="Book Antiqua" w:cs="Tahoma"/>
+                                <w:sz w:val="17"/>
+                                <w:szCs w:val="17"/>
+                              </w:rPr>
+                              <w:t xml:space="preserve"> the back-end code for integrating with</w:t>
+                            </w:r>
+                            <w:r>
+                              <w:rPr>
+                                <w:rFonts w:ascii="Book Antiqua" w:hAnsi="Book Antiqua" w:cs="Tahoma"/>
+                                <w:sz w:val="17"/>
+                                <w:szCs w:val="17"/>
+                              </w:rPr>
+                              <w:t xml:space="preserve"> </w:t>
+                            </w:r>
+                            <w:r>
+                              <w:rPr>
+                                <w:rFonts w:ascii="Book Antiqua" w:hAnsi="Book Antiqua" w:cs="Tahoma"/>
+                                <w:sz w:val="17"/>
+                                <w:szCs w:val="17"/>
+                              </w:rPr>
+                              <w:t xml:space="preserve">the </w:t>
+                            </w:r>
+                            <w:r>
+                              <w:rPr>
+                                <w:rFonts w:ascii="Book Antiqua" w:hAnsi="Book Antiqua" w:cs="Tahoma"/>
+                                <w:sz w:val="17"/>
+                                <w:szCs w:val="17"/>
+                              </w:rPr>
+                              <w:t>Yelp API</w:t>
+                            </w:r>
+                            <w:r>
+                              <w:rPr>
+                                <w:rFonts w:ascii="Book Antiqua" w:hAnsi="Book Antiqua" w:cs="Tahoma"/>
+                                <w:sz w:val="17"/>
+                                <w:szCs w:val="17"/>
+                              </w:rPr>
+                              <w:t xml:space="preserve"> and the mobile front-end</w:t>
+                            </w:r>
+                            <w:r>
+                              <w:rPr>
+                                <w:rFonts w:ascii="Book Antiqua" w:hAnsi="Book Antiqua" w:cs="Tahoma"/>
+                                <w:sz w:val="17"/>
+                                <w:szCs w:val="17"/>
+                              </w:rPr>
+                              <w:t>.</w:t>
+                            </w:r>
+                          </w:p>
+                          <w:p>
+                            <w:pPr>
+                              <w:rPr>
+                                <w:sz w:val="14"/>
+                                <w:szCs w:val="14"/>
+                              </w:rPr>
+                            </w:pPr>
+                          </w:p>
+                        </w:txbxContent>
+                      </wps:txbx>
+                      <wps:bodyPr rot="0" vert="horz" wrap="square" lIns="91440" tIns="45720" rIns="91440" bIns="45720" anchor="t" anchorCtr="0">
+                        <a:noAutofit/>
+                      </wps:bodyPr>
+                    </wps:wsp>
+                  </a:graphicData>
+                </a:graphic>
+                <wp14:sizeRelH relativeFrom="margin">
+                  <wp14:pctWidth>0</wp14:pctWidth>
+                </wp14:sizeRelH>
+                <wp14:sizeRelV relativeFrom="margin">
+                  <wp14:pctHeight>0</wp14:pctHeight>
+                </wp14:sizeRelV>
+              </wp:anchor>
+            </w:drawing>
+          </mc:Choice>
+          <mc:Fallback>
+            <w:pict>
+              <v:shape w14:anchorId="42A3734F" id="_x0000_s1032" type="#_x0000_t202" style="position:absolute;left:0;text-align:left;margin-left:280.35pt;margin-top:26pt;width:290.5pt;height:73.15pt;z-index:251586048;visibility:visible;mso-wrap-style:square;mso-width-percent:0;mso-height-percent:0;mso-wrap-distance-left:9pt;mso-wrap-distance-top:3.6pt;mso-wrap-distance-right:9pt;mso-wrap-distance-bottom:3.6pt;mso-position-horizontal:absolute;mso-position-horizontal-relative:text;mso-position-vertical:absolute;mso-position-vertical-relative:text;mso-width-percent:0;mso-height-percent:0;mso-width-relative:margin;mso-height-relative:margin;v-text-anchor:top" o:gfxdata="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" filled="f" stroked="f">
+                <v:textbox>
+                  <w:txbxContent>
+                    <w:p>
+                      <w:pPr>
+                        <w:spacing w:line="240" w:lineRule="auto"/>
+                        <w:rPr>
+                          <w:rFonts w:ascii="Book Antiqua" w:hAnsi="Book Antiqua" w:cs="Tahoma"/>
+                          <w:b/>
+                          <w:sz w:val="18"/>
+                          <w:szCs w:val="18"/>
+                        </w:rPr>
+                      </w:pPr>
+                      <w:r>
+                        <w:rPr>
+                          <w:rFonts w:ascii="Book Antiqua" w:hAnsi="Book Antiqua" w:cs="Tahoma"/>
+                          <w:b/>
+                          <w:sz w:val="19"/>
+                          <w:szCs w:val="19"/>
+                        </w:rPr>
+                        <w:t>Meet in the Middle</w:t>
+                      </w:r>
+                      <w:r>
+                        <w:rPr>
+                          <w:rFonts w:ascii="Book Antiqua" w:hAnsi="Book Antiqua" w:cs="Tahoma"/>
+                          <w:b/>
+                          <w:sz w:val="19"/>
+                          <w:szCs w:val="19"/>
+                        </w:rPr>
+                        <w:t xml:space="preserve"> App</w:t>
+                      </w:r>
+                      <w:r>
+                        <w:rPr>
+                          <w:rFonts w:ascii="Book Antiqua" w:hAnsi="Book Antiqua" w:cs="Tahoma"/>
+                          <w:b/>
+                          <w:sz w:val="18"/>
+                          <w:szCs w:val="18"/>
+                        </w:rPr>
+                        <w:t xml:space="preserve">  </w:t>
+                      </w:r>
+                      <w:r>
+                        <w:rPr>
+                          <w:rFonts w:ascii="Book Antiqua" w:hAnsi="Book Antiqua" w:cs="Tahoma"/>
+                          <w:b/>
+                          <w:sz w:val="18"/>
+                          <w:szCs w:val="18"/>
+                        </w:rPr>
+                        <w:t xml:space="preserve">                 </w:t>
+                      </w:r>
+                      <w:r>
+                        <w:rPr>
+                          <w:rFonts w:ascii="Book Antiqua" w:hAnsi="Book Antiqua" w:cs="Tahoma"/>
+                          <w:b/>
+                          <w:sz w:val="18"/>
+                          <w:szCs w:val="18"/>
+                        </w:rPr>
+                        <w:t xml:space="preserve">     </w:t>
+                      </w:r>
+                      <w:r>
+                        <w:rPr>
+                          <w:rFonts w:ascii="Book Antiqua" w:hAnsi="Book Antiqua" w:cs="Tahoma"/>
+                          <w:b/>
+                          <w:sz w:val="18"/>
+                          <w:szCs w:val="18"/>
+                        </w:rPr>
+                        <w:t xml:space="preserve">               </w:t>
+                      </w:r>
+                      <w:r>
+                        <w:rPr>
+                          <w:rFonts w:ascii="Book Antiqua" w:hAnsi="Book Antiqua" w:cs="Tahoma"/>
+                          <w:b/>
+                          <w:sz w:val="18"/>
+                          <w:szCs w:val="18"/>
+                        </w:rPr>
+                        <w:t xml:space="preserve"> </w:t>
+                      </w:r>
+                      <w:r>
+                        <w:rPr>
+                          <w:rFonts w:ascii="Book Antiqua" w:hAnsi="Book Antiqua" w:cs="Tahoma"/>
+                          <w:b/>
+                          <w:sz w:val="18"/>
+                          <w:szCs w:val="18"/>
+                        </w:rPr>
+                        <w:t xml:space="preserve">   </w:t>
+                      </w:r>
+                      <w:r>
+                        <w:rPr>
+                          <w:rFonts w:ascii="Book Antiqua" w:hAnsi="Book Antiqua" w:cs="Tahoma"/>
+                          <w:i/>
+                          <w:sz w:val="16"/>
+                          <w:szCs w:val="16"/>
+                        </w:rPr>
+                        <w:t>(mitm</w:t>
+                      </w:r>
+                      <w:r>
+                        <w:rPr>
+                          <w:rFonts w:ascii="Book Antiqua" w:hAnsi="Book Antiqua" w:cs="Tahoma"/>
+                          <w:i/>
+                          <w:sz w:val="16"/>
+                          <w:szCs w:val="16"/>
+                        </w:rPr>
+                        <w:t>.herokuapp.com)</w:t>
+                      </w:r>
+                    </w:p>
+                    <w:p>
+                      <w:pPr>
+                        <w:pStyle w:val="ListParagraph"/>
+                        <w:numPr>
+                          <w:ilvl w:val="0"/>
+                          <w:numId w:val="1"/>
+                        </w:numPr>
+                        <w:spacing w:line="240" w:lineRule="auto"/>
+                        <w:ind w:left="360" w:hanging="270"/>
+                        <w:rPr>
+                          <w:rFonts w:ascii="Book Antiqua" w:hAnsi="Book Antiqua" w:cs="Tahoma"/>
+                          <w:sz w:val="17"/>
+                          <w:szCs w:val="17"/>
+                        </w:rPr>
+                      </w:pPr>
+                      <w:r>
+                        <w:rPr>
+                          <w:rFonts w:ascii="Book Antiqua" w:hAnsi="Book Antiqua" w:cs="Tahoma"/>
+                          <w:sz w:val="17"/>
+                          <w:szCs w:val="17"/>
+                        </w:rPr>
+                        <w:t>Hackathon</w:t>
+                      </w:r>
+                      <w:r>
+                        <w:rPr>
+                          <w:rFonts w:ascii="Book Antiqua" w:hAnsi="Book Antiqua" w:cs="Tahoma"/>
+                          <w:sz w:val="17"/>
+                          <w:szCs w:val="17"/>
+                        </w:rPr>
+                        <w:t xml:space="preserve"> app </w:t>
+                      </w:r>
+                      <w:r>
+                        <w:rPr>
+                          <w:rFonts w:ascii="Book Antiqua" w:hAnsi="Book Antiqua" w:cs="Tahoma"/>
+                          <w:sz w:val="17"/>
+                          <w:szCs w:val="17"/>
+                        </w:rPr>
+                        <w:t xml:space="preserve">built with Flask </w:t>
+                      </w:r>
+                      <w:r>
+                        <w:rPr>
+                          <w:rFonts w:ascii="Book Antiqua" w:hAnsi="Book Antiqua" w:cs="Tahoma"/>
+                          <w:sz w:val="17"/>
+                          <w:szCs w:val="17"/>
+                        </w:rPr>
+                        <w:t>that allows friends to pinpoint the geometric median of their GPS coordinates and find nearby cafés and restaurants to meet at.</w:t>
+                      </w:r>
+                    </w:p>
+                    <w:p>
+                      <w:pPr>
+                        <w:pStyle w:val="ListParagraph"/>
+                        <w:numPr>
+                          <w:ilvl w:val="0"/>
+                          <w:numId w:val="1"/>
+                        </w:numPr>
+                        <w:spacing w:line="240" w:lineRule="auto"/>
+                        <w:ind w:left="360" w:hanging="270"/>
+                        <w:rPr>
+                          <w:rFonts w:ascii="Book Antiqua" w:hAnsi="Book Antiqua" w:cs="Tahoma"/>
+                          <w:sz w:val="17"/>
+                          <w:szCs w:val="17"/>
+                        </w:rPr>
+                      </w:pPr>
+                      <w:r>
+                        <w:rPr>
+                          <w:rFonts w:ascii="Book Antiqua" w:hAnsi="Book Antiqua" w:cs="Tahoma"/>
+                          <w:sz w:val="17"/>
+                          <w:szCs w:val="17"/>
+                        </w:rPr>
+                        <w:t>Team of 3 (including me)</w:t>
+                      </w:r>
+                      <w:r>
+                        <w:rPr>
+                          <w:rFonts w:ascii="Book Antiqua" w:hAnsi="Book Antiqua" w:cs="Tahoma"/>
+                          <w:sz w:val="17"/>
+                          <w:szCs w:val="17"/>
+                        </w:rPr>
+                        <w:t>.</w:t>
+                      </w:r>
+                      <w:r>
+                        <w:rPr>
+                          <w:rFonts w:ascii="Book Antiqua" w:hAnsi="Book Antiqua" w:cs="Tahoma"/>
+                          <w:sz w:val="17"/>
+                          <w:szCs w:val="17"/>
+                        </w:rPr>
+                        <w:t xml:space="preserve"> I</w:t>
+                      </w:r>
+                      <w:r>
+                        <w:rPr>
+                          <w:rFonts w:ascii="Book Antiqua" w:hAnsi="Book Antiqua" w:cs="Tahoma"/>
+                          <w:sz w:val="17"/>
+                          <w:szCs w:val="17"/>
+                        </w:rPr>
+                        <w:t>mplement</w:t>
+                      </w:r>
+                      <w:r>
+                        <w:rPr>
+                          <w:rFonts w:ascii="Book Antiqua" w:hAnsi="Book Antiqua" w:cs="Tahoma"/>
+                          <w:sz w:val="17"/>
+                          <w:szCs w:val="17"/>
+                        </w:rPr>
+                        <w:t>ed</w:t>
+                      </w:r>
+                      <w:r>
+                        <w:rPr>
+                          <w:rFonts w:ascii="Book Antiqua" w:hAnsi="Book Antiqua" w:cs="Tahoma"/>
+                          <w:sz w:val="17"/>
+                          <w:szCs w:val="17"/>
+                        </w:rPr>
+                        <w:t xml:space="preserve"> the back-end code for integrating with</w:t>
+                      </w:r>
+                      <w:r>
+                        <w:rPr>
+                          <w:rFonts w:ascii="Book Antiqua" w:hAnsi="Book Antiqua" w:cs="Tahoma"/>
+                          <w:sz w:val="17"/>
+                          <w:szCs w:val="17"/>
+                        </w:rPr>
+                        <w:t xml:space="preserve"> </w:t>
+                      </w:r>
+                      <w:r>
+                        <w:rPr>
+                          <w:rFonts w:ascii="Book Antiqua" w:hAnsi="Book Antiqua" w:cs="Tahoma"/>
+                          <w:sz w:val="17"/>
+                          <w:szCs w:val="17"/>
+                        </w:rPr>
+                        <w:t xml:space="preserve">the </w:t>
+                      </w:r>
+                      <w:r>
+                        <w:rPr>
+                          <w:rFonts w:ascii="Book Antiqua" w:hAnsi="Book Antiqua" w:cs="Tahoma"/>
+                          <w:sz w:val="17"/>
+                          <w:szCs w:val="17"/>
+                        </w:rPr>
+                        <w:t>Yelp API</w:t>
+                      </w:r>
+                      <w:r>
+                        <w:rPr>
+                          <w:rFonts w:ascii="Book Antiqua" w:hAnsi="Book Antiqua" w:cs="Tahoma"/>
+                          <w:sz w:val="17"/>
+                          <w:szCs w:val="17"/>
+                        </w:rPr>
+                        <w:t xml:space="preserve"> and the mobile front-end</w:t>
+                      </w:r>
+                      <w:r>
+                        <w:rPr>
+                          <w:rFonts w:ascii="Book Antiqua" w:hAnsi="Book Antiqua" w:cs="Tahoma"/>
+                          <w:sz w:val="17"/>
+                          <w:szCs w:val="17"/>
+                        </w:rPr>
+                        <w:t>.</w:t>
+                      </w:r>
+                    </w:p>
+                    <w:p>
+                      <w:pPr>
+                        <w:rPr>
+                          <w:sz w:val="14"/>
+                          <w:szCs w:val="14"/>
+                        </w:rPr>
+                      </w:pPr>
+                    </w:p>
+                  </w:txbxContent>
+                </v:textbox>
+                <w10:wrap type="topAndBottom"/>
+              </v:shape>
+            </w:pict>
+          </mc:Fallback>
+        </mc:AlternateContent>
+      </w:r>
+      <w:r>
+        <w:rPr>
+          <w:b/>
+          <w:noProof/>
+          <w:sz w:val="20"/>
+          <w:lang w:eastAsia="ko-KR"/>
+        </w:rPr>
+        <mc:AlternateContent>
+          <mc:Choice Requires="wps">
+            <w:drawing>
+              <wp:anchor distT="45720" distB="45720" distL="114300" distR="114300" simplePos="0" relativeHeight="251592192" behindDoc="0" locked="0" layoutInCell="1" allowOverlap="1" wp14:anchorId="1A9924A8" wp14:editId="20E923E3">
+                <wp:simplePos x="0" y="0"/>
+                <wp:positionH relativeFrom="column">
+                  <wp:posOffset>-74930</wp:posOffset>
+                </wp:positionH>
+                <wp:positionV relativeFrom="paragraph">
+                  <wp:posOffset>330200</wp:posOffset>
+                </wp:positionV>
+                <wp:extent cx="3633470" cy="929005"/>
+                <wp:effectExtent l="0" t="0" r="0" b="4445"/>
+                <wp:wrapTopAndBottom/>
+                <wp:docPr id="10" name="Text Box 2"/>
+                <wp:cNvGraphicFramePr>
+                  <a:graphicFrameLocks xmlns:a="http://schemas.openxmlformats.org/drawingml/2006/main"/>
+                </wp:cNvGraphicFramePr>
+                <a:graphic xmlns:a="http://schemas.openxmlformats.org/drawingml/2006/main">
+                  <a:graphicData uri="http://schemas.microsoft.com/office/word/2010/wordprocessingShape">
+                    <wps:wsp>
+                      <wps:cNvSpPr txBox="1">
+                        <a:spLocks noChangeArrowheads="1"/>
+                      </wps:cNvSpPr>
+                      <wps:spPr bwMode="auto">
+                        <a:xfrm>
+                          <a:off x="0" y="0"/>
+                          <a:ext cx="3633470" cy="929005"/>
+                        </a:xfrm>
+                        <a:prstGeom prst="rect">
+                          <a:avLst/>
+                        </a:prstGeom>
+                        <a:noFill/>
+                        <a:ln w="9525">
+                          <a:noFill/>
+                          <a:miter lim="800000"/>
+                          <a:headEnd/>
+                          <a:tailEnd/>
+                        </a:ln>
+                      </wps:spPr>
+                      <wps:txbx>
+                        <w:txbxContent>
+                          <w:p>
+                            <w:pPr>
+                              <w:spacing w:line="240" w:lineRule="auto"/>
+                              <w:rPr>
+                                <w:rFonts w:ascii="Book Antiqua" w:hAnsi="Book Antiqua" w:cs="Tahoma"/>
+                                <w:b/>
+                                <w:sz w:val="18"/>
+                                <w:szCs w:val="18"/>
+                              </w:rPr>
+                            </w:pPr>
+                            <w:r>
+                              <w:rPr>
+                                <w:rFonts w:ascii="Book Antiqua" w:hAnsi="Book Antiqua" w:cs="Tahoma"/>
+                                <w:b/>
+                                <w:sz w:val="19"/>
+                                <w:szCs w:val="19"/>
+                              </w:rPr>
+                              <w:t>Code Trial</w:t>
+                            </w:r>
+                            <w:r>
+                              <w:rPr>
+                                <w:rFonts w:ascii="Book Antiqua" w:hAnsi="Book Antiqua" w:cs="Tahoma"/>
+                                <w:b/>
+                                <w:sz w:val="19"/>
+                                <w:szCs w:val="19"/>
+                              </w:rPr>
+                              <w:t xml:space="preserve"> App</w:t>
+                            </w:r>
+                            <w:r>
+                              <w:rPr>
+                                <w:rFonts w:ascii="Book Antiqua" w:hAnsi="Book Antiqua" w:cs="Tahoma"/>
+                                <w:b/>
+                                <w:sz w:val="18"/>
+                                <w:szCs w:val="18"/>
+                              </w:rPr>
+                              <w:t xml:space="preserve"> </w:t>
+                            </w:r>
+                            <w:r>
+                              <w:rPr>
+                                <w:rFonts w:ascii="Book Antiqua" w:hAnsi="Book Antiqua" w:cs="Tahoma"/>
+                                <w:b/>
+                                <w:sz w:val="18"/>
+                                <w:szCs w:val="18"/>
+                              </w:rPr>
+                              <w:t xml:space="preserve"> </w:t>
+                            </w:r>
+                            <w:r>
+                              <w:rPr>
+                                <w:rFonts w:ascii="Book Antiqua" w:hAnsi="Book Antiqua" w:cs="Tahoma"/>
+                                <w:b/>
+                                <w:sz w:val="18"/>
+                                <w:szCs w:val="18"/>
+                              </w:rPr>
+                              <w:t xml:space="preserve">                                           </w:t>
+                            </w:r>
+                            <w:r>
+                              <w:rPr>
+                                <w:rFonts w:ascii="Book Antiqua" w:hAnsi="Book Antiqua" w:cs="Tahoma"/>
+                                <w:b/>
+                                <w:sz w:val="18"/>
+                                <w:szCs w:val="18"/>
+                              </w:rPr>
+                              <w:t xml:space="preserve">    </w:t>
+                            </w:r>
+                            <w:r>
+                              <w:rPr>
+                                <w:rFonts w:ascii="Book Antiqua" w:hAnsi="Book Antiqua" w:cs="Tahoma"/>
+                                <w:b/>
+                                <w:sz w:val="18"/>
+                                <w:szCs w:val="18"/>
+                              </w:rPr>
+                              <w:t xml:space="preserve">   </w:t>
+                            </w:r>
+                            <w:r>
+                              <w:rPr>
+                                <w:rFonts w:ascii="Book Antiqua" w:hAnsi="Book Antiqua" w:cs="Tahoma"/>
+                                <w:b/>
+                                <w:sz w:val="18"/>
+                                <w:szCs w:val="18"/>
+                              </w:rPr>
+                              <w:t xml:space="preserve"> </w:t>
+                            </w:r>
+                            <w:r>
+                              <w:rPr>
+                                <w:rFonts w:ascii="Book Antiqua" w:hAnsi="Book Antiqua" w:cs="Tahoma"/>
+                                <w:i/>
+                                <w:sz w:val="16"/>
+                                <w:szCs w:val="16"/>
+                              </w:rPr>
+                              <w:t>(codetrial.herokuapp.com)</w:t>
+                            </w:r>
+                          </w:p>
+                          <w:p>
+                            <w:pPr>
+                              <w:pStyle w:val="ListParagraph"/>
+                              <w:numPr>
+                                <w:ilvl w:val="0"/>
+                                <w:numId w:val="1"/>
+                              </w:numPr>
+                              <w:spacing w:line="240" w:lineRule="auto"/>
+                              <w:ind w:left="360" w:hanging="270"/>
+                              <w:rPr>
+                                <w:rFonts w:ascii="Book Antiqua" w:hAnsi="Book Antiqua" w:cs="Tahoma"/>
+                                <w:sz w:val="16"/>
+                                <w:szCs w:val="16"/>
+                              </w:rPr>
+                            </w:pPr>
+                            <w:r>
+                              <w:rPr>
+                                <w:rFonts w:ascii="Book Antiqua" w:hAnsi="Book Antiqua" w:cs="Tahoma"/>
+                                <w:sz w:val="16"/>
+                                <w:szCs w:val="16"/>
+                              </w:rPr>
+                              <w:t>“Best Use of Twilio API” Award at PennApps Hackathon (Fall 2013).</w:t>
+                            </w:r>
+                          </w:p>
+                          <w:p>
+                            <w:pPr>
+                              <w:pStyle w:val="ListParagraph"/>
+                              <w:numPr>
+                                <w:ilvl w:val="0"/>
+                                <w:numId w:val="1"/>
+                              </w:numPr>
+                              <w:spacing w:line="240" w:lineRule="auto"/>
+                              <w:ind w:left="360" w:hanging="270"/>
+                              <w:rPr>
+                                <w:rFonts w:ascii="Book Antiqua" w:hAnsi="Book Antiqua" w:cs="Tahoma"/>
+                                <w:sz w:val="17"/>
+                                <w:szCs w:val="17"/>
+                              </w:rPr>
+                            </w:pPr>
+                            <w:r>
+                              <w:rPr>
+                                <w:rFonts w:ascii="Book Antiqua" w:hAnsi="Book Antiqua" w:cs="Tahoma"/>
+                                <w:sz w:val="17"/>
+                                <w:szCs w:val="17"/>
+                              </w:rPr>
+                              <w:t>C</w:t>
+                            </w:r>
+                            <w:r>
+                              <w:rPr>
+                                <w:rFonts w:ascii="Book Antiqua" w:hAnsi="Book Antiqua" w:cs="Tahoma"/>
+                                <w:sz w:val="17"/>
+                                <w:szCs w:val="17"/>
+                              </w:rPr>
+                              <w:t xml:space="preserve">oding challenge </w:t>
+                            </w:r>
+                            <w:r>
+                              <w:rPr>
+                                <w:rFonts w:ascii="Book Antiqua" w:hAnsi="Book Antiqua" w:cs="Tahoma"/>
+                                <w:sz w:val="17"/>
+                                <w:szCs w:val="17"/>
+                              </w:rPr>
+                              <w:t xml:space="preserve">platform </w:t>
+                            </w:r>
+                            <w:r>
+                              <w:rPr>
+                                <w:rFonts w:ascii="Book Antiqua" w:hAnsi="Book Antiqua" w:cs="Tahoma"/>
+                                <w:sz w:val="17"/>
+                                <w:szCs w:val="17"/>
+                              </w:rPr>
+                              <w:t xml:space="preserve">built on Ruby on Rails </w:t>
+                            </w:r>
+                            <w:r>
+                              <w:rPr>
+                                <w:rFonts w:ascii="Book Antiqua" w:hAnsi="Book Antiqua" w:cs="Tahoma"/>
+                                <w:sz w:val="17"/>
+                                <w:szCs w:val="17"/>
+                              </w:rPr>
+                              <w:t>for employers to record candidates solving a problem while talking it through</w:t>
+                            </w:r>
+                            <w:r>
+                              <w:rPr>
+                                <w:rFonts w:ascii="Book Antiqua" w:hAnsi="Book Antiqua" w:cs="Tahoma"/>
+                                <w:sz w:val="17"/>
+                                <w:szCs w:val="17"/>
+                              </w:rPr>
+                              <w:t>.</w:t>
+                            </w:r>
+                          </w:p>
+                          <w:p>
+                            <w:pPr>
+                              <w:pStyle w:val="ListParagraph"/>
+                              <w:numPr>
+                                <w:ilvl w:val="0"/>
+                                <w:numId w:val="1"/>
+                              </w:numPr>
+                              <w:spacing w:line="240" w:lineRule="auto"/>
+                              <w:ind w:left="360" w:hanging="270"/>
+                              <w:rPr>
+                                <w:rFonts w:ascii="Book Antiqua" w:hAnsi="Book Antiqua" w:cs="Tahoma"/>
+                                <w:sz w:val="17"/>
+                                <w:szCs w:val="17"/>
+                              </w:rPr>
+                            </w:pPr>
+                            <w:r>
+                              <w:rPr>
+                                <w:rFonts w:ascii="Book Antiqua" w:hAnsi="Book Antiqua" w:cs="Tahoma"/>
+                                <w:sz w:val="17"/>
+                                <w:szCs w:val="17"/>
+                              </w:rPr>
+                              <w:t xml:space="preserve">Team of 4 (including me). </w:t>
+                            </w:r>
+                            <w:r>
+                              <w:rPr>
+                                <w:rFonts w:ascii="Book Antiqua" w:hAnsi="Book Antiqua" w:cs="Tahoma"/>
+                                <w:sz w:val="17"/>
+                                <w:szCs w:val="17"/>
+                              </w:rPr>
+                              <w:t>Implemented real-time recording of typing and aud</w:t>
+                            </w:r>
+                            <w:r>
+                              <w:rPr>
+                                <w:rFonts w:ascii="Book Antiqua" w:hAnsi="Book Antiqua" w:cs="Tahoma"/>
+                                <w:sz w:val="17"/>
+                                <w:szCs w:val="17"/>
+                              </w:rPr>
+                              <w:t>io, merging the two into a</w:t>
+                            </w:r>
+                            <w:r>
+                              <w:rPr>
+                                <w:rFonts w:ascii="Book Antiqua" w:hAnsi="Book Antiqua" w:cs="Tahoma"/>
+                                <w:sz w:val="17"/>
+                                <w:szCs w:val="17"/>
+                              </w:rPr>
+                              <w:t xml:space="preserve"> playable </w:t>
+                            </w:r>
+                            <w:r>
+                              <w:rPr>
+                                <w:rFonts w:ascii="Book Antiqua" w:hAnsi="Book Antiqua" w:cs="Tahoma"/>
+                                <w:sz w:val="17"/>
+                                <w:szCs w:val="17"/>
+                              </w:rPr>
+                              <w:t>video</w:t>
+                            </w:r>
+                            <w:r>
+                              <w:rPr>
+                                <w:rFonts w:ascii="Book Antiqua" w:hAnsi="Book Antiqua" w:cs="Tahoma"/>
+                                <w:sz w:val="17"/>
+                                <w:szCs w:val="17"/>
+                              </w:rPr>
+                              <w:t>.</w:t>
+                            </w:r>
+                          </w:p>
+                        </w:txbxContent>
+                      </wps:txbx>
+                      <wps:bodyPr rot="0" vert="horz" wrap="square" lIns="91440" tIns="45720" rIns="91440" bIns="45720" anchor="t" anchorCtr="0">
+                        <a:noAutofit/>
+                      </wps:bodyPr>
+                    </wps:wsp>
+                  </a:graphicData>
+                </a:graphic>
+                <wp14:sizeRelH relativeFrom="margin">
+                  <wp14:pctWidth>0</wp14:pctWidth>
+                </wp14:sizeRelH>
+                <wp14:sizeRelV relativeFrom="margin">
+                  <wp14:pctHeight>0</wp14:pctHeight>
+                </wp14:sizeRelV>
+              </wp:anchor>
+            </w:drawing>
+          </mc:Choice>
+          <mc:Fallback>
+            <w:pict>
+              <v:shape w14:anchorId="1A9924A8" id="_x0000_s1033" type="#_x0000_t202" style="position:absolute;left:0;text-align:left;margin-left:-5.9pt;margin-top:26pt;width:286.1pt;height:73.15pt;z-index:251592192;visibility:visible;mso-wrap-style:square;mso-width-percent:0;mso-height-percent:0;mso-wrap-distance-left:9pt;mso-wrap-distance-top:3.6pt;mso-wrap-distance-right:9pt;mso-wrap-distance-bottom:3.6pt;mso-position-horizontal:absolute;mso-position-horizontal-relative:text;mso-position-vertical:absolute;mso-position-vertical-relative:text;mso-width-percent:0;mso-height-percent:0;mso-width-relative:margin;mso-height-relative:margin;v-text-anchor:top" o:gfxdata="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" filled="f" stroked="f">
+                <v:textbox>
+                  <w:txbxContent>
+                    <w:p>
+                      <w:pPr>
+                        <w:spacing w:line="240" w:lineRule="auto"/>
+                        <w:rPr>
+                          <w:rFonts w:ascii="Book Antiqua" w:hAnsi="Book Antiqua" w:cs="Tahoma"/>
+                          <w:b/>
+                          <w:sz w:val="18"/>
+                          <w:szCs w:val="18"/>
+                        </w:rPr>
+                      </w:pPr>
+                      <w:r>
+                        <w:rPr>
+                          <w:rFonts w:ascii="Book Antiqua" w:hAnsi="Book Antiqua" w:cs="Tahoma"/>
+                          <w:b/>
+                          <w:sz w:val="19"/>
+                          <w:szCs w:val="19"/>
+                        </w:rPr>
+                        <w:t>Code Trial</w:t>
+                      </w:r>
+                      <w:r>
+                        <w:rPr>
+                          <w:rFonts w:ascii="Book Antiqua" w:hAnsi="Book Antiqua" w:cs="Tahoma"/>
+                          <w:b/>
+                          <w:sz w:val="19"/>
+                          <w:szCs w:val="19"/>
+                        </w:rPr>
+                        <w:t xml:space="preserve"> App</w:t>
+                      </w:r>
+                      <w:r>
+                        <w:rPr>
+                          <w:rFonts w:ascii="Book Antiqua" w:hAnsi="Book Antiqua" w:cs="Tahoma"/>
+                          <w:b/>
+                          <w:sz w:val="18"/>
+                          <w:szCs w:val="18"/>
+                        </w:rPr>
+                        <w:t xml:space="preserve"> </w:t>
+                      </w:r>
+                      <w:r>
+                        <w:rPr>
+                          <w:rFonts w:ascii="Book Antiqua" w:hAnsi="Book Antiqua" w:cs="Tahoma"/>
+                          <w:b/>
+                          <w:sz w:val="18"/>
+                          <w:szCs w:val="18"/>
+                        </w:rPr>
+                        <w:t xml:space="preserve"> </w:t>
+                      </w:r>
+                      <w:r>
+                        <w:rPr>
+                          <w:rFonts w:ascii="Book Antiqua" w:hAnsi="Book Antiqua" w:cs="Tahoma"/>
+                          <w:b/>
+                          <w:sz w:val="18"/>
+                          <w:szCs w:val="18"/>
+                        </w:rPr>
+                        <w:t xml:space="preserve">                                           </w:t>
+                      </w:r>
+                      <w:r>
+                        <w:rPr>
+                          <w:rFonts w:ascii="Book Antiqua" w:hAnsi="Book Antiqua" w:cs="Tahoma"/>
+                          <w:b/>
+                          <w:sz w:val="18"/>
+                          <w:szCs w:val="18"/>
+                        </w:rPr>
+                        <w:t xml:space="preserve">    </w:t>
+                      </w:r>
+                      <w:r>
+                        <w:rPr>
+                          <w:rFonts w:ascii="Book Antiqua" w:hAnsi="Book Antiqua" w:cs="Tahoma"/>
+                          <w:b/>
+                          <w:sz w:val="18"/>
+                          <w:szCs w:val="18"/>
+                        </w:rPr>
+                        <w:t xml:space="preserve">   </w:t>
+                      </w:r>
+                      <w:r>
+                        <w:rPr>
+                          <w:rFonts w:ascii="Book Antiqua" w:hAnsi="Book Antiqua" w:cs="Tahoma"/>
+                          <w:b/>
+                          <w:sz w:val="18"/>
+                          <w:szCs w:val="18"/>
+                        </w:rPr>
+                        <w:t xml:space="preserve"> </w:t>
+                      </w:r>
+                      <w:r>
+                        <w:rPr>
+                          <w:rFonts w:ascii="Book Antiqua" w:hAnsi="Book Antiqua" w:cs="Tahoma"/>
+                          <w:i/>
+                          <w:sz w:val="16"/>
+                          <w:szCs w:val="16"/>
+                        </w:rPr>
+                        <w:t>(codetrial.herokuapp.com)</w:t>
+                      </w:r>
+                    </w:p>
+                    <w:p>
+                      <w:pPr>
+                        <w:pStyle w:val="ListParagraph"/>
+                        <w:numPr>
+                          <w:ilvl w:val="0"/>
+                          <w:numId w:val="1"/>
+                        </w:numPr>
+                        <w:spacing w:line="240" w:lineRule="auto"/>
+                        <w:ind w:left="360" w:hanging="270"/>
+                        <w:rPr>
+                          <w:rFonts w:ascii="Book Antiqua" w:hAnsi="Book Antiqua" w:cs="Tahoma"/>
+                          <w:sz w:val="16"/>
+                          <w:szCs w:val="16"/>
+                        </w:rPr>
+                      </w:pPr>
+                      <w:r>
+                        <w:rPr>
+                          <w:rFonts w:ascii="Book Antiqua" w:hAnsi="Book Antiqua" w:cs="Tahoma"/>
+                          <w:sz w:val="16"/>
+                          <w:szCs w:val="16"/>
+                        </w:rPr>
+                        <w:t>“Best Use of Twilio API” Award at PennApps Hackathon (Fall 2013).</w:t>
+                      </w:r>
+                    </w:p>
+                    <w:p>
+                      <w:pPr>
+                        <w:pStyle w:val="ListParagraph"/>
+                        <w:numPr>
+                          <w:ilvl w:val="0"/>
+                          <w:numId w:val="1"/>
+                        </w:numPr>
+                        <w:spacing w:line="240" w:lineRule="auto"/>
+                        <w:ind w:left="360" w:hanging="270"/>
+                        <w:rPr>
+                          <w:rFonts w:ascii="Book Antiqua" w:hAnsi="Book Antiqua" w:cs="Tahoma"/>
+                          <w:sz w:val="17"/>
+                          <w:szCs w:val="17"/>
+                        </w:rPr>
+                      </w:pPr>
+                      <w:r>
+                        <w:rPr>
+                          <w:rFonts w:ascii="Book Antiqua" w:hAnsi="Book Antiqua" w:cs="Tahoma"/>
+                          <w:sz w:val="17"/>
+                          <w:szCs w:val="17"/>
+                        </w:rPr>
+                        <w:t>C</w:t>
+                      </w:r>
+                      <w:r>
+                        <w:rPr>
+                          <w:rFonts w:ascii="Book Antiqua" w:hAnsi="Book Antiqua" w:cs="Tahoma"/>
+                          <w:sz w:val="17"/>
+                          <w:szCs w:val="17"/>
+                        </w:rPr>
+                        <w:t xml:space="preserve">oding challenge </w:t>
+                      </w:r>
+                      <w:r>
+                        <w:rPr>
+                          <w:rFonts w:ascii="Book Antiqua" w:hAnsi="Book Antiqua" w:cs="Tahoma"/>
+                          <w:sz w:val="17"/>
+                          <w:szCs w:val="17"/>
+                        </w:rPr>
+                        <w:t xml:space="preserve">platform </w:t>
+                      </w:r>
+                      <w:r>
+                        <w:rPr>
+                          <w:rFonts w:ascii="Book Antiqua" w:hAnsi="Book Antiqua" w:cs="Tahoma"/>
+                          <w:sz w:val="17"/>
+                          <w:szCs w:val="17"/>
+                        </w:rPr>
+                        <w:t xml:space="preserve">built on Ruby on Rails </w:t>
+                      </w:r>
+                      <w:r>
+                        <w:rPr>
+                          <w:rFonts w:ascii="Book Antiqua" w:hAnsi="Book Antiqua" w:cs="Tahoma"/>
+                          <w:sz w:val="17"/>
+                          <w:szCs w:val="17"/>
+                        </w:rPr>
+                        <w:t>for employers to record candidates solving a problem while talking it through</w:t>
+                      </w:r>
+                      <w:r>
+                        <w:rPr>
+                          <w:rFonts w:ascii="Book Antiqua" w:hAnsi="Book Antiqua" w:cs="Tahoma"/>
+                          <w:sz w:val="17"/>
+                          <w:szCs w:val="17"/>
+                        </w:rPr>
+                        <w:t>.</w:t>
+                      </w:r>
+                    </w:p>
+                    <w:p>
+                      <w:pPr>
+                        <w:pStyle w:val="ListParagraph"/>
+                        <w:numPr>
+                          <w:ilvl w:val="0"/>
+                          <w:numId w:val="1"/>
+                        </w:numPr>
+                        <w:spacing w:line="240" w:lineRule="auto"/>
+                        <w:ind w:left="360" w:hanging="270"/>
+                        <w:rPr>
+                          <w:rFonts w:ascii="Book Antiqua" w:hAnsi="Book Antiqua" w:cs="Tahoma"/>
+                          <w:sz w:val="17"/>
+                          <w:szCs w:val="17"/>
+                        </w:rPr>
+                      </w:pPr>
+                      <w:r>
+                        <w:rPr>
+                          <w:rFonts w:ascii="Book Antiqua" w:hAnsi="Book Antiqua" w:cs="Tahoma"/>
+                          <w:sz w:val="17"/>
+                          <w:szCs w:val="17"/>
+                        </w:rPr>
+                        <w:t xml:space="preserve">Team of 4 (including me). </w:t>
+                      </w:r>
+                      <w:r>
+                        <w:rPr>
+                          <w:rFonts w:ascii="Book Antiqua" w:hAnsi="Book Antiqua" w:cs="Tahoma"/>
+                          <w:sz w:val="17"/>
+                          <w:szCs w:val="17"/>
+                        </w:rPr>
+                        <w:t>Implemented real-time recording of typing and aud</w:t>
+                      </w:r>
+                      <w:r>
+                        <w:rPr>
+                          <w:rFonts w:ascii="Book Antiqua" w:hAnsi="Book Antiqua" w:cs="Tahoma"/>
+                          <w:sz w:val="17"/>
+                          <w:szCs w:val="17"/>
+                        </w:rPr>
+                        <w:t>io, merging the two into a</w:t>
+                      </w:r>
+                      <w:r>
+                        <w:rPr>
+                          <w:rFonts w:ascii="Book Antiqua" w:hAnsi="Book Antiqua" w:cs="Tahoma"/>
+                          <w:sz w:val="17"/>
+                          <w:szCs w:val="17"/>
+                        </w:rPr>
+                        <w:t xml:space="preserve"> playable </w:t>
+                      </w:r>
+                      <w:r>
+                        <w:rPr>
+                          <w:rFonts w:ascii="Book Antiqua" w:hAnsi="Book Antiqua" w:cs="Tahoma"/>
+                          <w:sz w:val="17"/>
+                          <w:szCs w:val="17"/>
+                        </w:rPr>
+                        <w:t>video</w:t>
+                      </w:r>
+                      <w:r>
+                        <w:rPr>
+                          <w:rFonts w:ascii="Book Antiqua" w:hAnsi="Book Antiqua" w:cs="Tahoma"/>
+                          <w:sz w:val="17"/>
+                          <w:szCs w:val="17"/>
+                        </w:rPr>
+                        <w:t>.</w:t>
+                      </w:r>
+                    </w:p>
+                  </w:txbxContent>
+                </v:textbox>
+                <w10:wrap type="topAndBottom"/>
+              </v:shape>
+            </w:pict>
+          </mc:Fallback>
+        </mc:AlternateContent>
+      </w:r>
+      <w:r>
+        <w:rPr>
+          <w:rFonts w:ascii="Book Antiqua" w:hAnsi="Book Antiqua" w:cs="Tahoma"/>
+          <w:sz w:val="16"/>
+          <w:szCs w:val="17"/>
+        </w:rPr>
         <w:t>Consulting for</w:t>
       </w:r>
       <w:r>
         <w:rPr>
           <w:rFonts w:ascii="Book Antiqua" w:hAnsi="Book Antiqua" w:cs="Tahoma"/>
-          <w:sz w:val="17"/>
-          <w:szCs w:val="17"/>
-        </w:rPr>
-        <w:t xml:space="preserve"> </w:t>
-      </w:r>
-      <w:r>
-        <w:rPr>
-          <w:rFonts w:ascii="Book Antiqua" w:hAnsi="Book Antiqua" w:cs="Tahoma"/>
-          <w:sz w:val="17"/>
-          <w:szCs w:val="17"/>
-        </w:rPr>
-        <w:t>40</w:t>
-      </w:r>
-      <w:r>
-        <w:rPr>
-          <w:rFonts w:ascii="Book Antiqua" w:hAnsi="Book Antiqua" w:cs="Tahoma"/>
-          <w:sz w:val="17"/>
-          <w:szCs w:val="17"/>
-        </w:rPr>
-        <w:t>+</w:t>
-      </w:r>
-      <w:r>
-        <w:rPr>
-          <w:rFonts w:ascii="Book Antiqua" w:hAnsi="Book Antiqua" w:cs="Tahoma"/>
-          <w:sz w:val="17"/>
+          <w:sz w:val="16"/>
+          <w:szCs w:val="17"/>
+        </w:rPr>
+        <w:t xml:space="preserve"> 40+</w:t>
+      </w:r>
+      <w:r>
+        <w:rPr>
+          <w:rFonts w:ascii="Book Antiqua" w:hAnsi="Book Antiqua" w:cs="Tahoma"/>
+          <w:sz w:val="16"/>
           <w:szCs w:val="17"/>
         </w:rPr>
         <w:t xml:space="preserve"> clients on a variety of projects: </w:t>
@@ -3572,7 +4488,7 @@
       <w:r>
         <w:rPr>
           <w:rFonts w:ascii="Book Antiqua" w:hAnsi="Book Antiqua" w:cs="Tahoma"/>
-          <w:sz w:val="17"/>
+          <w:sz w:val="16"/>
           <w:szCs w:val="17"/>
         </w:rPr>
         <w:t xml:space="preserve">scraping, </w:t>
@@ -3580,50 +4496,27 @@
       <w:r>
         <w:rPr>
           <w:rFonts w:ascii="Book Antiqua" w:hAnsi="Book Antiqua" w:cs="Tahoma"/>
-          <w:sz w:val="17"/>
-          <w:szCs w:val="17"/>
-        </w:rPr>
-        <w:t>cross-browser compatibility, and building</w:t>
-      </w:r>
-      <w:r>
-        <w:rPr>
-          <w:rFonts w:ascii="Book Antiqua" w:hAnsi="Book Antiqua" w:cs="Tahoma"/>
-          <w:sz w:val="17"/>
-          <w:szCs w:val="17"/>
-        </w:rPr>
-        <w:t xml:space="preserve"> </w:t>
-      </w:r>
-      <w:r>
-        <w:rPr>
-          <w:rFonts w:ascii="Book Antiqua" w:hAnsi="Book Antiqua" w:cs="Tahoma"/>
-          <w:sz w:val="17"/>
-          <w:szCs w:val="17"/>
-        </w:rPr>
-        <w:t>local</w:t>
-      </w:r>
-      <w:r>
-        <w:rPr>
-          <w:rFonts w:ascii="Book Antiqua" w:hAnsi="Book Antiqua" w:cs="Tahoma"/>
-          <w:sz w:val="17"/>
-          <w:szCs w:val="17"/>
-        </w:rPr>
-        <w:t xml:space="preserve"> business</w:t>
-      </w:r>
-      <w:r>
-        <w:rPr>
-          <w:rFonts w:ascii="Book Antiqua" w:hAnsi="Book Antiqua" w:cs="Tahoma"/>
-          <w:sz w:val="17"/>
-          <w:szCs w:val="17"/>
-        </w:rPr>
-        <w:t>’</w:t>
-      </w:r>
-      <w:r>
-        <w:rPr>
-          <w:rFonts w:ascii="Book Antiqua" w:hAnsi="Book Antiqua" w:cs="Tahoma"/>
-          <w:sz w:val="17"/>
-          <w:szCs w:val="17"/>
-        </w:rPr>
-        <w:t xml:space="preserve"> websites</w:t>
+          <w:sz w:val="16"/>
+          <w:szCs w:val="17"/>
+        </w:rPr>
+        <w:t>cross-br</w:t>
+      </w:r>
+      <w:r>
+        <w:rPr>
+          <w:rFonts w:ascii="Book Antiqua" w:hAnsi="Book Antiqua" w:cs="Tahoma"/>
+          <w:sz w:val="16"/>
+          <w:szCs w:val="17"/>
+        </w:rPr>
+        <w:t>owser compatibility, an</w:t>
+      </w:r>
+      <w:r>
+        <w:rPr>
+          <w:rFonts w:ascii="Book Antiqua" w:hAnsi="Book Antiqua" w:cs="Tahoma" w:hint="eastAsia"/>
+          <w:sz w:val="16"/>
+          <w:szCs w:val="17"/>
+          <w:lang w:eastAsia="ko-KR"/>
+        </w:rPr>
+        <w:t>d website work (HTML/CSS/JavaScript).</w:t>
       </w:r>
     </w:p>
     <w:p>
@@ -3644,17 +4537,19 @@
       <w:r>
         <w:rPr>
           <w:noProof/>
+          <w:sz w:val="20"/>
+          <w:lang w:eastAsia="ko-KR"/>
         </w:rPr>
         <mc:AlternateContent>
           <mc:Choice Requires="wps">
             <w:drawing>
-              <wp:anchor distT="45720" distB="45720" distL="114300" distR="114300" simplePos="0" relativeHeight="251615744" behindDoc="1" locked="0" layoutInCell="1" allowOverlap="1" wp14:anchorId="2FFFAF97" wp14:editId="27DC4906">
+              <wp:anchor distT="45720" distB="45720" distL="114300" distR="114300" simplePos="0" relativeHeight="251615744" behindDoc="1" locked="0" layoutInCell="1" allowOverlap="1" wp14:anchorId="2FFFAF97" wp14:editId="7F352921">
                 <wp:simplePos x="0" y="0"/>
                 <wp:positionH relativeFrom="column">
                   <wp:posOffset>-73660</wp:posOffset>
                 </wp:positionH>
                 <wp:positionV relativeFrom="paragraph">
-                  <wp:posOffset>1106805</wp:posOffset>
+                  <wp:posOffset>1146810</wp:posOffset>
                 </wp:positionV>
                 <wp:extent cx="3667125" cy="1097280"/>
                 <wp:effectExtent l="0" t="0" r="0" b="0"/>
@@ -3933,7 +4828,7 @@
           </mc:Choice>
           <mc:Fallback>
             <w:pict>
-              <v:shape w14:anchorId="2FFFAF97" id="_x0000_s1032" type="#_x0000_t202" style="position:absolute;left:0;text-align:left;margin-left:-5.8pt;margin-top:87.15pt;width:288.75pt;height:86.4pt;z-index:-251700736;visibility:visible;mso-wrap-style:square;mso-width-percent:0;mso-height-percent:0;mso-wrap-distance-left:9pt;mso-wrap-distance-top:3.6pt;mso-wrap-distance-right:9pt;mso-wrap-distance-bottom:3.6pt;mso-position-horizontal:absolute;mso-position-horizontal-relative:text;mso-position-vertical:absolute;mso-position-vertical-relative:text;mso-width-percent:0;mso-height-percent:0;mso-width-relative:margin;mso-height-relative:margin;v-text-anchor:top" o:gfxdata="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" filled="f" stroked="f">
+              <v:shape w14:anchorId="2FFFAF97" id="_x0000_s1034" type="#_x0000_t202" style="position:absolute;left:0;text-align:left;margin-left:-5.8pt;margin-top:90.3pt;width:288.75pt;height:86.4pt;z-index:-251700736;visibility:visible;mso-wrap-style:square;mso-width-percent:0;mso-height-percent:0;mso-wrap-distance-left:9pt;mso-wrap-distance-top:3.6pt;mso-wrap-distance-right:9pt;mso-wrap-distance-bottom:3.6pt;mso-position-horizontal:absolute;mso-position-horizontal-relative:text;mso-position-vertical:absolute;mso-position-vertical-relative:text;mso-width-percent:0;mso-height-percent:0;mso-width-relative:margin;mso-height-relative:margin;v-text-anchor:top" o:gfxdata="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" filled="f" stroked="f">
                 <v:textbox>
                   <w:txbxContent>
                     <w:p>
@@ -4167,19 +5062,20 @@
         <w:rPr>
           <w:rFonts w:ascii="Book Antiqua" w:hAnsi="Book Antiqua" w:cs="Tahoma"/>
           <w:noProof/>
-          <w:sz w:val="14"/>
+          <w:sz w:val="12"/>
           <w:szCs w:val="14"/>
+          <w:lang w:eastAsia="ko-KR"/>
         </w:rPr>
         <mc:AlternateContent>
           <mc:Choice Requires="wps">
             <w:drawing>
-              <wp:anchor distT="45720" distB="45720" distL="114300" distR="114300" simplePos="0" relativeHeight="251624960" behindDoc="0" locked="0" layoutInCell="1" allowOverlap="1" wp14:anchorId="54C940F7" wp14:editId="48EA325D">
+              <wp:anchor distT="45720" distB="45720" distL="114300" distR="114300" simplePos="0" relativeHeight="251624960" behindDoc="0" locked="0" layoutInCell="1" allowOverlap="1" wp14:anchorId="54C940F7" wp14:editId="0618BECC">
                 <wp:simplePos x="0" y="0"/>
                 <wp:positionH relativeFrom="column">
                   <wp:posOffset>3591560</wp:posOffset>
                 </wp:positionH>
                 <wp:positionV relativeFrom="paragraph">
-                  <wp:posOffset>1097280</wp:posOffset>
+                  <wp:posOffset>1167460</wp:posOffset>
                 </wp:positionV>
                 <wp:extent cx="3689350" cy="1199515"/>
                 <wp:effectExtent l="0" t="0" r="0" b="635"/>
@@ -4501,7 +5397,7 @@
           </mc:Choice>
           <mc:Fallback>
             <w:pict>
-              <v:shape w14:anchorId="54C940F7" id="_x0000_s1033" type="#_x0000_t202" style="position:absolute;left:0;text-align:left;margin-left:282.8pt;margin-top:86.4pt;width:290.5pt;height:94.45pt;z-index:251624960;visibility:visible;mso-wrap-style:square;mso-width-percent:0;mso-height-percent:0;mso-wrap-distance-left:9pt;mso-wrap-distance-top:3.6pt;mso-wrap-distance-right:9pt;mso-wrap-distance-bottom:3.6pt;mso-position-horizontal:absolute;mso-position-horizontal-relative:text;mso-position-vertical:absolute;mso-position-vertical-relative:text;mso-width-percent:0;mso-height-percent:0;mso-width-relative:margin;mso-height-relative:margin;v-text-anchor:top" o:gfxdata="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" filled="f" stroked="f">
+              <v:shape w14:anchorId="54C940F7" id="_x0000_s1035" type="#_x0000_t202" style="position:absolute;left:0;text-align:left;margin-left:282.8pt;margin-top:91.95pt;width:290.5pt;height:94.45pt;z-index:251624960;visibility:visible;mso-wrap-style:square;mso-width-percent:0;mso-height-percent:0;mso-wrap-distance-left:9pt;mso-wrap-distance-top:3.6pt;mso-wrap-distance-right:9pt;mso-wrap-distance-bottom:3.6pt;mso-position-horizontal:absolute;mso-position-horizontal-relative:text;mso-position-vertical:absolute;mso-position-vertical-relative:text;mso-width-percent:0;mso-height-percent:0;mso-width-relative:margin;mso-height-relative:margin;v-text-anchor:top" o:gfxdata="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" filled="f" stroked="f">
                 <v:textbox>
                   <w:txbxContent>
                     <w:p>
@@ -4783,1310 +5679,165 @@
       </w:r>
       <w:r>
         <w:rPr>
-          <w:b/>
+          <w:rFonts w:ascii="Book Antiqua" w:hAnsi="Book Antiqua" w:cs="Tahoma"/>
+          <w:sz w:val="16"/>
+          <w:szCs w:val="17"/>
+        </w:rPr>
+        <w:t xml:space="preserve">Took on creative projects in design (Photoshop, </w:t>
+      </w:r>
+      <w:r>
+        <w:rPr>
+          <w:rFonts w:ascii="Book Antiqua" w:hAnsi="Book Antiqua" w:cs="Tahoma"/>
+          <w:sz w:val="16"/>
+          <w:szCs w:val="17"/>
+        </w:rPr>
+        <w:t xml:space="preserve">Bridge </w:t>
+      </w:r>
+      <w:r>
+        <w:rPr>
+          <w:rFonts w:ascii="Book Antiqua" w:hAnsi="Book Antiqua" w:cs="Tahoma"/>
+          <w:sz w:val="16"/>
+          <w:szCs w:val="17"/>
+        </w:rPr>
+        <w:t>RAW editing, InDesign) and writing (Reviews, Content Writing, Tutorials)</w:t>
+      </w:r>
+      <w:r>
+        <w:rPr>
+          <w:rFonts w:ascii="Book Antiqua" w:hAnsi="Book Antiqua" w:cs="Tahoma"/>
+          <w:sz w:val="16"/>
+          <w:szCs w:val="17"/>
+        </w:rPr>
+        <w:t>.</w:t>
+      </w:r>
+    </w:p>
+    <w:p>
+      <w:pPr>
+        <w:spacing w:line="240" w:lineRule="auto"/>
+        <w:rPr>
+          <w:rFonts w:ascii="Book Antiqua" w:hAnsi="Book Antiqua" w:cs="Tahoma"/>
+          <w:sz w:val="17"/>
+          <w:szCs w:val="17"/>
+        </w:rPr>
+      </w:pPr>
+    </w:p>
+    <w:p>
+      <w:pPr>
+        <w:spacing w:line="240" w:lineRule="auto"/>
+        <w:rPr>
+          <w:rFonts w:ascii="Book Antiqua" w:hAnsi="Book Antiqua" w:cs="Tahoma"/>
+          <w:sz w:val="17"/>
+          <w:szCs w:val="17"/>
+        </w:rPr>
+      </w:pPr>
+    </w:p>
+    <w:p>
+      <w:pPr>
+        <w:spacing w:line="240" w:lineRule="auto"/>
+        <w:rPr>
+          <w:rFonts w:ascii="Book Antiqua" w:hAnsi="Book Antiqua" w:cs="Tahoma"/>
+          <w:sz w:val="17"/>
+          <w:szCs w:val="17"/>
+        </w:rPr>
+      </w:pPr>
+    </w:p>
+    <w:p>
+      <w:pPr>
+        <w:spacing w:line="240" w:lineRule="auto"/>
+        <w:rPr>
+          <w:rFonts w:ascii="Book Antiqua" w:hAnsi="Book Antiqua" w:cs="Tahoma"/>
+          <w:sz w:val="17"/>
+          <w:szCs w:val="17"/>
+        </w:rPr>
+      </w:pPr>
+    </w:p>
+    <w:p>
+      <w:pPr>
+        <w:spacing w:line="240" w:lineRule="auto"/>
+        <w:rPr>
+          <w:rFonts w:ascii="Book Antiqua" w:hAnsi="Book Antiqua" w:cs="Tahoma"/>
+          <w:sz w:val="17"/>
+          <w:szCs w:val="17"/>
+        </w:rPr>
+      </w:pPr>
+    </w:p>
+    <w:p>
+      <w:pPr>
+        <w:spacing w:line="240" w:lineRule="auto"/>
+        <w:rPr>
+          <w:rFonts w:ascii="Book Antiqua" w:hAnsi="Book Antiqua" w:cs="Tahoma"/>
+          <w:sz w:val="17"/>
+          <w:szCs w:val="17"/>
+        </w:rPr>
+      </w:pPr>
+    </w:p>
+    <w:p>
+      <w:pPr>
+        <w:spacing w:line="240" w:lineRule="auto"/>
+        <w:rPr>
+          <w:rFonts w:ascii="Book Antiqua" w:hAnsi="Book Antiqua" w:cs="Tahoma"/>
+          <w:sz w:val="17"/>
+          <w:szCs w:val="17"/>
+        </w:rPr>
+      </w:pPr>
+    </w:p>
+    <w:p>
+      <w:pPr>
+        <w:spacing w:line="240" w:lineRule="auto"/>
+        <w:rPr>
+          <w:rFonts w:ascii="Book Antiqua" w:hAnsi="Book Antiqua" w:cs="Tahoma"/>
+          <w:sz w:val="17"/>
+          <w:szCs w:val="17"/>
+        </w:rPr>
+      </w:pPr>
+    </w:p>
+    <w:p>
+      <w:pPr>
+        <w:spacing w:line="240" w:lineRule="auto"/>
+        <w:rPr>
+          <w:rFonts w:ascii="Book Antiqua" w:hAnsi="Book Antiqua" w:cs="Tahoma"/>
+          <w:sz w:val="4"/>
+          <w:szCs w:val="17"/>
+        </w:rPr>
+      </w:pPr>
+    </w:p>
+    <w:p>
+      <w:pPr>
+        <w:spacing w:line="240" w:lineRule="auto"/>
+        <w:rPr>
+          <w:rFonts w:ascii="Book Antiqua" w:hAnsi="Book Antiqua" w:cs="Tahoma"/>
+          <w:sz w:val="4"/>
+          <w:szCs w:val="17"/>
+        </w:rPr>
+      </w:pPr>
+    </w:p>
+    <w:p>
+      <w:pPr>
+        <w:spacing w:line="240" w:lineRule="auto"/>
+        <w:rPr>
+          <w:rFonts w:ascii="Book Antiqua" w:hAnsi="Book Antiqua" w:cs="Tahoma"/>
+          <w:smallCaps/>
+          <w:sz w:val="6"/>
+          <w:szCs w:val="6"/>
+        </w:rPr>
+      </w:pPr>
+      <w:r>
+        <w:rPr>
+          <w:rFonts w:ascii="Book Antiqua" w:hAnsi="Book Antiqua" w:cs="Tahoma"/>
           <w:noProof/>
+          <w:sz w:val="4"/>
+          <w:szCs w:val="4"/>
+          <w:lang w:eastAsia="ko-KR"/>
         </w:rPr>
         <mc:AlternateContent>
           <mc:Choice Requires="wps">
             <w:drawing>
-              <wp:anchor distT="45720" distB="45720" distL="114300" distR="114300" simplePos="0" relativeHeight="251592192" behindDoc="0" locked="0" layoutInCell="1" allowOverlap="1" wp14:anchorId="1A9924A8" wp14:editId="5B9AE2B0">
-                <wp:simplePos x="0" y="0"/>
-                <wp:positionH relativeFrom="column">
-                  <wp:posOffset>-73025</wp:posOffset>
-                </wp:positionH>
-                <wp:positionV relativeFrom="paragraph">
-                  <wp:posOffset>188595</wp:posOffset>
-                </wp:positionV>
-                <wp:extent cx="3633470" cy="929005"/>
-                <wp:effectExtent l="0" t="0" r="0" b="4445"/>
-                <wp:wrapTopAndBottom/>
-                <wp:docPr id="10" name="Text Box 2"/>
-                <wp:cNvGraphicFramePr>
-                  <a:graphicFrameLocks xmlns:a="http://schemas.openxmlformats.org/drawingml/2006/main"/>
-                </wp:cNvGraphicFramePr>
-                <a:graphic xmlns:a="http://schemas.openxmlformats.org/drawingml/2006/main">
-                  <a:graphicData uri="http://schemas.microsoft.com/office/word/2010/wordprocessingShape">
-                    <wps:wsp>
-                      <wps:cNvSpPr txBox="1">
-                        <a:spLocks noChangeArrowheads="1"/>
-                      </wps:cNvSpPr>
-                      <wps:spPr bwMode="auto">
-                        <a:xfrm>
-                          <a:off x="0" y="0"/>
-                          <a:ext cx="3633470" cy="929005"/>
-                        </a:xfrm>
-                        <a:prstGeom prst="rect">
-                          <a:avLst/>
-                        </a:prstGeom>
-                        <a:noFill/>
-                        <a:ln w="9525">
-                          <a:noFill/>
-                          <a:miter lim="800000"/>
-                          <a:headEnd/>
-                          <a:tailEnd/>
-                        </a:ln>
-                      </wps:spPr>
-                      <wps:txbx>
-                        <w:txbxContent>
-                          <w:p>
-                            <w:pPr>
-                              <w:spacing w:line="240" w:lineRule="auto"/>
-                              <w:rPr>
-                                <w:rFonts w:ascii="Book Antiqua" w:hAnsi="Book Antiqua" w:cs="Tahoma"/>
-                                <w:b/>
-                                <w:sz w:val="18"/>
-                                <w:szCs w:val="18"/>
-                              </w:rPr>
-                            </w:pPr>
-                            <w:r>
-                              <w:rPr>
-                                <w:rFonts w:ascii="Book Antiqua" w:hAnsi="Book Antiqua" w:cs="Tahoma"/>
-                                <w:b/>
-                                <w:sz w:val="19"/>
-                                <w:szCs w:val="19"/>
-                              </w:rPr>
-                              <w:t>Code Trial</w:t>
-                            </w:r>
-                            <w:r>
-                              <w:rPr>
-                                <w:rFonts w:ascii="Book Antiqua" w:hAnsi="Book Antiqua" w:cs="Tahoma"/>
-                                <w:b/>
-                                <w:sz w:val="19"/>
-                                <w:szCs w:val="19"/>
-                              </w:rPr>
-                              <w:t xml:space="preserve"> App</w:t>
-                            </w:r>
-                            <w:r>
-                              <w:rPr>
-                                <w:rFonts w:ascii="Book Antiqua" w:hAnsi="Book Antiqua" w:cs="Tahoma"/>
-                                <w:b/>
-                                <w:sz w:val="18"/>
-                                <w:szCs w:val="18"/>
-                              </w:rPr>
-                              <w:t xml:space="preserve"> </w:t>
-                            </w:r>
-                            <w:r>
-                              <w:rPr>
-                                <w:rFonts w:ascii="Book Antiqua" w:hAnsi="Book Antiqua" w:cs="Tahoma"/>
-                                <w:b/>
-                                <w:sz w:val="18"/>
-                                <w:szCs w:val="18"/>
-                              </w:rPr>
-                              <w:t xml:space="preserve"> </w:t>
-                            </w:r>
-                            <w:r>
-                              <w:rPr>
-                                <w:rFonts w:ascii="Book Antiqua" w:hAnsi="Book Antiqua" w:cs="Tahoma"/>
-                                <w:b/>
-                                <w:sz w:val="18"/>
-                                <w:szCs w:val="18"/>
-                              </w:rPr>
-                              <w:t xml:space="preserve">                                           </w:t>
-                            </w:r>
-                            <w:r>
-                              <w:rPr>
-                                <w:rFonts w:ascii="Book Antiqua" w:hAnsi="Book Antiqua" w:cs="Tahoma"/>
-                                <w:b/>
-                                <w:sz w:val="18"/>
-                                <w:szCs w:val="18"/>
-                              </w:rPr>
-                              <w:t xml:space="preserve">    </w:t>
-                            </w:r>
-                            <w:r>
-                              <w:rPr>
-                                <w:rFonts w:ascii="Book Antiqua" w:hAnsi="Book Antiqua" w:cs="Tahoma"/>
-                                <w:b/>
-                                <w:sz w:val="18"/>
-                                <w:szCs w:val="18"/>
-                              </w:rPr>
-                              <w:t xml:space="preserve">   </w:t>
-                            </w:r>
-                            <w:r>
-                              <w:rPr>
-                                <w:rFonts w:ascii="Book Antiqua" w:hAnsi="Book Antiqua" w:cs="Tahoma"/>
-                                <w:b/>
-                                <w:sz w:val="18"/>
-                                <w:szCs w:val="18"/>
-                              </w:rPr>
-                              <w:t xml:space="preserve"> </w:t>
-                            </w:r>
-                            <w:r>
-                              <w:rPr>
-                                <w:rFonts w:ascii="Book Antiqua" w:hAnsi="Book Antiqua" w:cs="Tahoma"/>
-                                <w:i/>
-                                <w:sz w:val="16"/>
-                                <w:szCs w:val="16"/>
-                              </w:rPr>
-                              <w:t>(codetrial.herokuapp.com)</w:t>
-                            </w:r>
-                          </w:p>
-                          <w:p>
-                            <w:pPr>
-                              <w:pStyle w:val="ListParagraph"/>
-                              <w:numPr>
-                                <w:ilvl w:val="0"/>
-                                <w:numId w:val="1"/>
-                              </w:numPr>
-                              <w:spacing w:line="240" w:lineRule="auto"/>
-                              <w:ind w:left="360" w:hanging="270"/>
-                              <w:rPr>
-                                <w:rFonts w:ascii="Book Antiqua" w:hAnsi="Book Antiqua" w:cs="Tahoma"/>
-                                <w:sz w:val="16"/>
-                                <w:szCs w:val="16"/>
-                              </w:rPr>
-                            </w:pPr>
-                            <w:r>
-                              <w:rPr>
-                                <w:rFonts w:ascii="Book Antiqua" w:hAnsi="Book Antiqua" w:cs="Tahoma"/>
-                                <w:sz w:val="16"/>
-                                <w:szCs w:val="16"/>
-                              </w:rPr>
-                              <w:t>“Best Use of Twilio API” Award at PennApps Hackathon (Fall 2013).</w:t>
-                            </w:r>
-                          </w:p>
-                          <w:p>
-                            <w:pPr>
-                              <w:pStyle w:val="ListParagraph"/>
-                              <w:numPr>
-                                <w:ilvl w:val="0"/>
-                                <w:numId w:val="1"/>
-                              </w:numPr>
-                              <w:spacing w:line="240" w:lineRule="auto"/>
-                              <w:ind w:left="360" w:hanging="270"/>
-                              <w:rPr>
-                                <w:rFonts w:ascii="Book Antiqua" w:hAnsi="Book Antiqua" w:cs="Tahoma"/>
-                                <w:sz w:val="17"/>
-                                <w:szCs w:val="17"/>
-                              </w:rPr>
-                            </w:pPr>
-                            <w:r>
-                              <w:rPr>
-                                <w:rFonts w:ascii="Book Antiqua" w:hAnsi="Book Antiqua" w:cs="Tahoma"/>
-                                <w:sz w:val="17"/>
-                                <w:szCs w:val="17"/>
-                              </w:rPr>
-                              <w:t>C</w:t>
-                            </w:r>
-                            <w:r>
-                              <w:rPr>
-                                <w:rFonts w:ascii="Book Antiqua" w:hAnsi="Book Antiqua" w:cs="Tahoma"/>
-                                <w:sz w:val="17"/>
-                                <w:szCs w:val="17"/>
-                              </w:rPr>
-                              <w:t xml:space="preserve">oding challenge </w:t>
-                            </w:r>
-                            <w:r>
-                              <w:rPr>
-                                <w:rFonts w:ascii="Book Antiqua" w:hAnsi="Book Antiqua" w:cs="Tahoma"/>
-                                <w:sz w:val="17"/>
-                                <w:szCs w:val="17"/>
-                              </w:rPr>
-                              <w:t xml:space="preserve">platform </w:t>
-                            </w:r>
-                            <w:r>
-                              <w:rPr>
-                                <w:rFonts w:ascii="Book Antiqua" w:hAnsi="Book Antiqua" w:cs="Tahoma"/>
-                                <w:sz w:val="17"/>
-                                <w:szCs w:val="17"/>
-                              </w:rPr>
-                              <w:t xml:space="preserve">built on Ruby on Rails </w:t>
-                            </w:r>
-                            <w:r>
-                              <w:rPr>
-                                <w:rFonts w:ascii="Book Antiqua" w:hAnsi="Book Antiqua" w:cs="Tahoma"/>
-                                <w:sz w:val="17"/>
-                                <w:szCs w:val="17"/>
-                              </w:rPr>
-                              <w:t>for employers to record candidates solving a problem while talking it through</w:t>
-                            </w:r>
-                            <w:r>
-                              <w:rPr>
-                                <w:rFonts w:ascii="Book Antiqua" w:hAnsi="Book Antiqua" w:cs="Tahoma"/>
-                                <w:sz w:val="17"/>
-                                <w:szCs w:val="17"/>
-                              </w:rPr>
-                              <w:t>.</w:t>
-                            </w:r>
-                          </w:p>
-                          <w:p>
-                            <w:pPr>
-                              <w:pStyle w:val="ListParagraph"/>
-                              <w:numPr>
-                                <w:ilvl w:val="0"/>
-                                <w:numId w:val="1"/>
-                              </w:numPr>
-                              <w:spacing w:line="240" w:lineRule="auto"/>
-                              <w:ind w:left="360" w:hanging="270"/>
-                              <w:rPr>
-                                <w:rFonts w:ascii="Book Antiqua" w:hAnsi="Book Antiqua" w:cs="Tahoma"/>
-                                <w:sz w:val="17"/>
-                                <w:szCs w:val="17"/>
-                              </w:rPr>
-                            </w:pPr>
-                            <w:r>
-                              <w:rPr>
-                                <w:rFonts w:ascii="Book Antiqua" w:hAnsi="Book Antiqua" w:cs="Tahoma"/>
-                                <w:sz w:val="17"/>
-                                <w:szCs w:val="17"/>
-                              </w:rPr>
-                              <w:t xml:space="preserve">Team of 4 (including me). </w:t>
-                            </w:r>
-                            <w:r>
-                              <w:rPr>
-                                <w:rFonts w:ascii="Book Antiqua" w:hAnsi="Book Antiqua" w:cs="Tahoma"/>
-                                <w:sz w:val="17"/>
-                                <w:szCs w:val="17"/>
-                              </w:rPr>
-                              <w:t>Implemented real-time recording of typing and aud</w:t>
-                            </w:r>
-                            <w:r>
-                              <w:rPr>
-                                <w:rFonts w:ascii="Book Antiqua" w:hAnsi="Book Antiqua" w:cs="Tahoma"/>
-                                <w:sz w:val="17"/>
-                                <w:szCs w:val="17"/>
-                              </w:rPr>
-                              <w:t>io, merging the two into a</w:t>
-                            </w:r>
-                            <w:r>
-                              <w:rPr>
-                                <w:rFonts w:ascii="Book Antiqua" w:hAnsi="Book Antiqua" w:cs="Tahoma"/>
-                                <w:sz w:val="17"/>
-                                <w:szCs w:val="17"/>
-                              </w:rPr>
-                              <w:t xml:space="preserve"> playable </w:t>
-                            </w:r>
-                            <w:r>
-                              <w:rPr>
-                                <w:rFonts w:ascii="Book Antiqua" w:hAnsi="Book Antiqua" w:cs="Tahoma"/>
-                                <w:sz w:val="17"/>
-                                <w:szCs w:val="17"/>
-                              </w:rPr>
-                              <w:t>video</w:t>
-                            </w:r>
-                            <w:r>
-                              <w:rPr>
-                                <w:rFonts w:ascii="Book Antiqua" w:hAnsi="Book Antiqua" w:cs="Tahoma"/>
-                                <w:sz w:val="17"/>
-                                <w:szCs w:val="17"/>
-                              </w:rPr>
-                              <w:t>.</w:t>
-                            </w:r>
-                          </w:p>
-                        </w:txbxContent>
-                      </wps:txbx>
-                      <wps:bodyPr rot="0" vert="horz" wrap="square" lIns="91440" tIns="45720" rIns="91440" bIns="45720" anchor="t" anchorCtr="0">
-                        <a:noAutofit/>
-                      </wps:bodyPr>
-                    </wps:wsp>
-                  </a:graphicData>
-                </a:graphic>
-                <wp14:sizeRelH relativeFrom="margin">
-                  <wp14:pctWidth>0</wp14:pctWidth>
-                </wp14:sizeRelH>
-                <wp14:sizeRelV relativeFrom="margin">
-                  <wp14:pctHeight>0</wp14:pctHeight>
-                </wp14:sizeRelV>
-              </wp:anchor>
-            </w:drawing>
-          </mc:Choice>
-          <mc:Fallback>
-            <w:pict>
-              <v:shape w14:anchorId="1A9924A8" id="_x0000_s1034" type="#_x0000_t202" style="position:absolute;left:0;text-align:left;margin-left:-5.75pt;margin-top:14.85pt;width:286.1pt;height:73.15pt;z-index:251592192;visibility:visible;mso-wrap-style:square;mso-width-percent:0;mso-height-percent:0;mso-wrap-distance-left:9pt;mso-wrap-distance-top:3.6pt;mso-wrap-distance-right:9pt;mso-wrap-distance-bottom:3.6pt;mso-position-horizontal:absolute;mso-position-horizontal-relative:text;mso-position-vertical:absolute;mso-position-vertical-relative:text;mso-width-percent:0;mso-height-percent:0;mso-width-relative:margin;mso-height-relative:margin;v-text-anchor:top" o:gfxdata="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" filled="f" stroked="f">
-                <v:textbox>
-                  <w:txbxContent>
-                    <w:p>
-                      <w:pPr>
-                        <w:spacing w:line="240" w:lineRule="auto"/>
-                        <w:rPr>
-                          <w:rFonts w:ascii="Book Antiqua" w:hAnsi="Book Antiqua" w:cs="Tahoma"/>
-                          <w:b/>
-                          <w:sz w:val="18"/>
-                          <w:szCs w:val="18"/>
-                        </w:rPr>
-                      </w:pPr>
-                      <w:r>
-                        <w:rPr>
-                          <w:rFonts w:ascii="Book Antiqua" w:hAnsi="Book Antiqua" w:cs="Tahoma"/>
-                          <w:b/>
-                          <w:sz w:val="19"/>
-                          <w:szCs w:val="19"/>
-                        </w:rPr>
-                        <w:t>Code Trial</w:t>
-                      </w:r>
-                      <w:r>
-                        <w:rPr>
-                          <w:rFonts w:ascii="Book Antiqua" w:hAnsi="Book Antiqua" w:cs="Tahoma"/>
-                          <w:b/>
-                          <w:sz w:val="19"/>
-                          <w:szCs w:val="19"/>
-                        </w:rPr>
-                        <w:t xml:space="preserve"> App</w:t>
-                      </w:r>
-                      <w:r>
-                        <w:rPr>
-                          <w:rFonts w:ascii="Book Antiqua" w:hAnsi="Book Antiqua" w:cs="Tahoma"/>
-                          <w:b/>
-                          <w:sz w:val="18"/>
-                          <w:szCs w:val="18"/>
-                        </w:rPr>
-                        <w:t xml:space="preserve"> </w:t>
-                      </w:r>
-                      <w:r>
-                        <w:rPr>
-                          <w:rFonts w:ascii="Book Antiqua" w:hAnsi="Book Antiqua" w:cs="Tahoma"/>
-                          <w:b/>
-                          <w:sz w:val="18"/>
-                          <w:szCs w:val="18"/>
-                        </w:rPr>
-                        <w:t xml:space="preserve"> </w:t>
-                      </w:r>
-                      <w:r>
-                        <w:rPr>
-                          <w:rFonts w:ascii="Book Antiqua" w:hAnsi="Book Antiqua" w:cs="Tahoma"/>
-                          <w:b/>
-                          <w:sz w:val="18"/>
-                          <w:szCs w:val="18"/>
-                        </w:rPr>
-                        <w:t xml:space="preserve">                                           </w:t>
-                      </w:r>
-                      <w:r>
-                        <w:rPr>
-                          <w:rFonts w:ascii="Book Antiqua" w:hAnsi="Book Antiqua" w:cs="Tahoma"/>
-                          <w:b/>
-                          <w:sz w:val="18"/>
-                          <w:szCs w:val="18"/>
-                        </w:rPr>
-                        <w:t xml:space="preserve">    </w:t>
-                      </w:r>
-                      <w:r>
-                        <w:rPr>
-                          <w:rFonts w:ascii="Book Antiqua" w:hAnsi="Book Antiqua" w:cs="Tahoma"/>
-                          <w:b/>
-                          <w:sz w:val="18"/>
-                          <w:szCs w:val="18"/>
-                        </w:rPr>
-                        <w:t xml:space="preserve">   </w:t>
-                      </w:r>
-                      <w:r>
-                        <w:rPr>
-                          <w:rFonts w:ascii="Book Antiqua" w:hAnsi="Book Antiqua" w:cs="Tahoma"/>
-                          <w:b/>
-                          <w:sz w:val="18"/>
-                          <w:szCs w:val="18"/>
-                        </w:rPr>
-                        <w:t xml:space="preserve"> </w:t>
-                      </w:r>
-                      <w:r>
-                        <w:rPr>
-                          <w:rFonts w:ascii="Book Antiqua" w:hAnsi="Book Antiqua" w:cs="Tahoma"/>
-                          <w:i/>
-                          <w:sz w:val="16"/>
-                          <w:szCs w:val="16"/>
-                        </w:rPr>
-                        <w:t>(codetrial.herokuapp.com)</w:t>
-                      </w:r>
-                    </w:p>
-                    <w:p>
-                      <w:pPr>
-                        <w:pStyle w:val="ListParagraph"/>
-                        <w:numPr>
-                          <w:ilvl w:val="0"/>
-                          <w:numId w:val="1"/>
-                        </w:numPr>
-                        <w:spacing w:line="240" w:lineRule="auto"/>
-                        <w:ind w:left="360" w:hanging="270"/>
-                        <w:rPr>
-                          <w:rFonts w:ascii="Book Antiqua" w:hAnsi="Book Antiqua" w:cs="Tahoma"/>
-                          <w:sz w:val="16"/>
-                          <w:szCs w:val="16"/>
-                        </w:rPr>
-                      </w:pPr>
-                      <w:r>
-                        <w:rPr>
-                          <w:rFonts w:ascii="Book Antiqua" w:hAnsi="Book Antiqua" w:cs="Tahoma"/>
-                          <w:sz w:val="16"/>
-                          <w:szCs w:val="16"/>
-                        </w:rPr>
-                        <w:t>“Best Use of Twilio API” Award at PennApps Hackathon (Fall 2013).</w:t>
-                      </w:r>
-                    </w:p>
-                    <w:p>
-                      <w:pPr>
-                        <w:pStyle w:val="ListParagraph"/>
-                        <w:numPr>
-                          <w:ilvl w:val="0"/>
-                          <w:numId w:val="1"/>
-                        </w:numPr>
-                        <w:spacing w:line="240" w:lineRule="auto"/>
-                        <w:ind w:left="360" w:hanging="270"/>
-                        <w:rPr>
-                          <w:rFonts w:ascii="Book Antiqua" w:hAnsi="Book Antiqua" w:cs="Tahoma"/>
-                          <w:sz w:val="17"/>
-                          <w:szCs w:val="17"/>
-                        </w:rPr>
-                      </w:pPr>
-                      <w:r>
-                        <w:rPr>
-                          <w:rFonts w:ascii="Book Antiqua" w:hAnsi="Book Antiqua" w:cs="Tahoma"/>
-                          <w:sz w:val="17"/>
-                          <w:szCs w:val="17"/>
-                        </w:rPr>
-                        <w:t>C</w:t>
-                      </w:r>
-                      <w:r>
-                        <w:rPr>
-                          <w:rFonts w:ascii="Book Antiqua" w:hAnsi="Book Antiqua" w:cs="Tahoma"/>
-                          <w:sz w:val="17"/>
-                          <w:szCs w:val="17"/>
-                        </w:rPr>
-                        <w:t xml:space="preserve">oding challenge </w:t>
-                      </w:r>
-                      <w:r>
-                        <w:rPr>
-                          <w:rFonts w:ascii="Book Antiqua" w:hAnsi="Book Antiqua" w:cs="Tahoma"/>
-                          <w:sz w:val="17"/>
-                          <w:szCs w:val="17"/>
-                        </w:rPr>
-                        <w:t xml:space="preserve">platform </w:t>
-                      </w:r>
-                      <w:r>
-                        <w:rPr>
-                          <w:rFonts w:ascii="Book Antiqua" w:hAnsi="Book Antiqua" w:cs="Tahoma"/>
-                          <w:sz w:val="17"/>
-                          <w:szCs w:val="17"/>
-                        </w:rPr>
-                        <w:t xml:space="preserve">built on Ruby on Rails </w:t>
-                      </w:r>
-                      <w:r>
-                        <w:rPr>
-                          <w:rFonts w:ascii="Book Antiqua" w:hAnsi="Book Antiqua" w:cs="Tahoma"/>
-                          <w:sz w:val="17"/>
-                          <w:szCs w:val="17"/>
-                        </w:rPr>
-                        <w:t>for employers to record candidates solving a problem while talking it through</w:t>
-                      </w:r>
-                      <w:r>
-                        <w:rPr>
-                          <w:rFonts w:ascii="Book Antiqua" w:hAnsi="Book Antiqua" w:cs="Tahoma"/>
-                          <w:sz w:val="17"/>
-                          <w:szCs w:val="17"/>
-                        </w:rPr>
-                        <w:t>.</w:t>
-                      </w:r>
-                    </w:p>
-                    <w:p>
-                      <w:pPr>
-                        <w:pStyle w:val="ListParagraph"/>
-                        <w:numPr>
-                          <w:ilvl w:val="0"/>
-                          <w:numId w:val="1"/>
-                        </w:numPr>
-                        <w:spacing w:line="240" w:lineRule="auto"/>
-                        <w:ind w:left="360" w:hanging="270"/>
-                        <w:rPr>
-                          <w:rFonts w:ascii="Book Antiqua" w:hAnsi="Book Antiqua" w:cs="Tahoma"/>
-                          <w:sz w:val="17"/>
-                          <w:szCs w:val="17"/>
-                        </w:rPr>
-                      </w:pPr>
-                      <w:r>
-                        <w:rPr>
-                          <w:rFonts w:ascii="Book Antiqua" w:hAnsi="Book Antiqua" w:cs="Tahoma"/>
-                          <w:sz w:val="17"/>
-                          <w:szCs w:val="17"/>
-                        </w:rPr>
-                        <w:t xml:space="preserve">Team of 4 (including me). </w:t>
-                      </w:r>
-                      <w:r>
-                        <w:rPr>
-                          <w:rFonts w:ascii="Book Antiqua" w:hAnsi="Book Antiqua" w:cs="Tahoma"/>
-                          <w:sz w:val="17"/>
-                          <w:szCs w:val="17"/>
-                        </w:rPr>
-                        <w:t>Implemented real-time recording of typing and aud</w:t>
-                      </w:r>
-                      <w:r>
-                        <w:rPr>
-                          <w:rFonts w:ascii="Book Antiqua" w:hAnsi="Book Antiqua" w:cs="Tahoma"/>
-                          <w:sz w:val="17"/>
-                          <w:szCs w:val="17"/>
-                        </w:rPr>
-                        <w:t>io, merging the two into a</w:t>
-                      </w:r>
-                      <w:r>
-                        <w:rPr>
-                          <w:rFonts w:ascii="Book Antiqua" w:hAnsi="Book Antiqua" w:cs="Tahoma"/>
-                          <w:sz w:val="17"/>
-                          <w:szCs w:val="17"/>
-                        </w:rPr>
-                        <w:t xml:space="preserve"> playable </w:t>
-                      </w:r>
-                      <w:r>
-                        <w:rPr>
-                          <w:rFonts w:ascii="Book Antiqua" w:hAnsi="Book Antiqua" w:cs="Tahoma"/>
-                          <w:sz w:val="17"/>
-                          <w:szCs w:val="17"/>
-                        </w:rPr>
-                        <w:t>video</w:t>
-                      </w:r>
-                      <w:r>
-                        <w:rPr>
-                          <w:rFonts w:ascii="Book Antiqua" w:hAnsi="Book Antiqua" w:cs="Tahoma"/>
-                          <w:sz w:val="17"/>
-                          <w:szCs w:val="17"/>
-                        </w:rPr>
-                        <w:t>.</w:t>
-                      </w:r>
-                    </w:p>
-                  </w:txbxContent>
-                </v:textbox>
-                <w10:wrap type="topAndBottom"/>
-              </v:shape>
-            </w:pict>
-          </mc:Fallback>
-        </mc:AlternateContent>
-      </w:r>
-      <w:r>
-        <w:rPr>
-          <w:noProof/>
-        </w:rPr>
-        <mc:AlternateContent>
-          <mc:Choice Requires="wps">
-            <w:drawing>
-              <wp:anchor distT="45720" distB="45720" distL="114300" distR="114300" simplePos="0" relativeHeight="251586048" behindDoc="0" locked="0" layoutInCell="1" allowOverlap="1" wp14:anchorId="42A3734F" wp14:editId="5FF77006">
-                <wp:simplePos x="0" y="0"/>
-                <wp:positionH relativeFrom="column">
-                  <wp:posOffset>3559810</wp:posOffset>
-                </wp:positionH>
-                <wp:positionV relativeFrom="paragraph">
-                  <wp:posOffset>188595</wp:posOffset>
-                </wp:positionV>
-                <wp:extent cx="3689350" cy="929005"/>
-                <wp:effectExtent l="0" t="0" r="0" b="4445"/>
-                <wp:wrapTopAndBottom/>
-                <wp:docPr id="8" name="Text Box 2"/>
-                <wp:cNvGraphicFramePr>
-                  <a:graphicFrameLocks xmlns:a="http://schemas.openxmlformats.org/drawingml/2006/main"/>
-                </wp:cNvGraphicFramePr>
-                <a:graphic xmlns:a="http://schemas.openxmlformats.org/drawingml/2006/main">
-                  <a:graphicData uri="http://schemas.microsoft.com/office/word/2010/wordprocessingShape">
-                    <wps:wsp>
-                      <wps:cNvSpPr txBox="1">
-                        <a:spLocks noChangeArrowheads="1"/>
-                      </wps:cNvSpPr>
-                      <wps:spPr bwMode="auto">
-                        <a:xfrm>
-                          <a:off x="0" y="0"/>
-                          <a:ext cx="3689350" cy="929005"/>
-                        </a:xfrm>
-                        <a:prstGeom prst="rect">
-                          <a:avLst/>
-                        </a:prstGeom>
-                        <a:noFill/>
-                        <a:ln w="9525">
-                          <a:noFill/>
-                          <a:miter lim="800000"/>
-                          <a:headEnd/>
-                          <a:tailEnd/>
-                        </a:ln>
-                      </wps:spPr>
-                      <wps:txbx>
-                        <w:txbxContent>
-                          <w:p>
-                            <w:pPr>
-                              <w:spacing w:line="240" w:lineRule="auto"/>
-                              <w:rPr>
-                                <w:rFonts w:ascii="Book Antiqua" w:hAnsi="Book Antiqua" w:cs="Tahoma"/>
-                                <w:b/>
-                                <w:sz w:val="18"/>
-                                <w:szCs w:val="18"/>
-                              </w:rPr>
-                            </w:pPr>
-                            <w:r>
-                              <w:rPr>
-                                <w:rFonts w:ascii="Book Antiqua" w:hAnsi="Book Antiqua" w:cs="Tahoma"/>
-                                <w:b/>
-                                <w:sz w:val="19"/>
-                                <w:szCs w:val="19"/>
-                              </w:rPr>
-                              <w:t>Meet in the Middle</w:t>
-                            </w:r>
-                            <w:r>
-                              <w:rPr>
-                                <w:rFonts w:ascii="Book Antiqua" w:hAnsi="Book Antiqua" w:cs="Tahoma"/>
-                                <w:b/>
-                                <w:sz w:val="19"/>
-                                <w:szCs w:val="19"/>
-                              </w:rPr>
-                              <w:t xml:space="preserve"> App</w:t>
-                            </w:r>
-                            <w:r>
-                              <w:rPr>
-                                <w:rFonts w:ascii="Book Antiqua" w:hAnsi="Book Antiqua" w:cs="Tahoma"/>
-                                <w:b/>
-                                <w:sz w:val="18"/>
-                                <w:szCs w:val="18"/>
-                              </w:rPr>
-                              <w:t xml:space="preserve">  </w:t>
-                            </w:r>
-                            <w:r>
-                              <w:rPr>
-                                <w:rFonts w:ascii="Book Antiqua" w:hAnsi="Book Antiqua" w:cs="Tahoma"/>
-                                <w:b/>
-                                <w:sz w:val="18"/>
-                                <w:szCs w:val="18"/>
-                              </w:rPr>
-                              <w:t xml:space="preserve">                 </w:t>
-                            </w:r>
-                            <w:r>
-                              <w:rPr>
-                                <w:rFonts w:ascii="Book Antiqua" w:hAnsi="Book Antiqua" w:cs="Tahoma"/>
-                                <w:b/>
-                                <w:sz w:val="18"/>
-                                <w:szCs w:val="18"/>
-                              </w:rPr>
-                              <w:t xml:space="preserve">     </w:t>
-                            </w:r>
-                            <w:r>
-                              <w:rPr>
-                                <w:rFonts w:ascii="Book Antiqua" w:hAnsi="Book Antiqua" w:cs="Tahoma"/>
-                                <w:b/>
-                                <w:sz w:val="18"/>
-                                <w:szCs w:val="18"/>
-                              </w:rPr>
-                              <w:t xml:space="preserve">               </w:t>
-                            </w:r>
-                            <w:r>
-                              <w:rPr>
-                                <w:rFonts w:ascii="Book Antiqua" w:hAnsi="Book Antiqua" w:cs="Tahoma"/>
-                                <w:b/>
-                                <w:sz w:val="18"/>
-                                <w:szCs w:val="18"/>
-                              </w:rPr>
-                              <w:t xml:space="preserve"> </w:t>
-                            </w:r>
-                            <w:r>
-                              <w:rPr>
-                                <w:rFonts w:ascii="Book Antiqua" w:hAnsi="Book Antiqua" w:cs="Tahoma"/>
-                                <w:b/>
-                                <w:sz w:val="18"/>
-                                <w:szCs w:val="18"/>
-                              </w:rPr>
-                              <w:t xml:space="preserve">   </w:t>
-                            </w:r>
-                            <w:r>
-                              <w:rPr>
-                                <w:rFonts w:ascii="Book Antiqua" w:hAnsi="Book Antiqua" w:cs="Tahoma"/>
-                                <w:i/>
-                                <w:sz w:val="16"/>
-                                <w:szCs w:val="16"/>
-                              </w:rPr>
-                              <w:t>(mitm</w:t>
-                            </w:r>
-                            <w:r>
-                              <w:rPr>
-                                <w:rFonts w:ascii="Book Antiqua" w:hAnsi="Book Antiqua" w:cs="Tahoma"/>
-                                <w:i/>
-                                <w:sz w:val="16"/>
-                                <w:szCs w:val="16"/>
-                              </w:rPr>
-                              <w:t>.herokuapp.com)</w:t>
-                            </w:r>
-                          </w:p>
-                          <w:p>
-                            <w:pPr>
-                              <w:pStyle w:val="ListParagraph"/>
-                              <w:numPr>
-                                <w:ilvl w:val="0"/>
-                                <w:numId w:val="1"/>
-                              </w:numPr>
-                              <w:spacing w:line="240" w:lineRule="auto"/>
-                              <w:ind w:left="360" w:hanging="270"/>
-                              <w:rPr>
-                                <w:rFonts w:ascii="Book Antiqua" w:hAnsi="Book Antiqua" w:cs="Tahoma"/>
-                                <w:sz w:val="17"/>
-                                <w:szCs w:val="17"/>
-                              </w:rPr>
-                            </w:pPr>
-                            <w:r>
-                              <w:rPr>
-                                <w:rFonts w:ascii="Book Antiqua" w:hAnsi="Book Antiqua" w:cs="Tahoma"/>
-                                <w:sz w:val="17"/>
-                                <w:szCs w:val="17"/>
-                              </w:rPr>
-                              <w:t>Hackathon</w:t>
-                            </w:r>
-                            <w:r>
-                              <w:rPr>
-                                <w:rFonts w:ascii="Book Antiqua" w:hAnsi="Book Antiqua" w:cs="Tahoma"/>
-                                <w:sz w:val="17"/>
-                                <w:szCs w:val="17"/>
-                              </w:rPr>
-                              <w:t xml:space="preserve"> app </w:t>
-                            </w:r>
-                            <w:r>
-                              <w:rPr>
-                                <w:rFonts w:ascii="Book Antiqua" w:hAnsi="Book Antiqua" w:cs="Tahoma"/>
-                                <w:sz w:val="17"/>
-                                <w:szCs w:val="17"/>
-                              </w:rPr>
-                              <w:t xml:space="preserve">built with Flask </w:t>
-                            </w:r>
-                            <w:r>
-                              <w:rPr>
-                                <w:rFonts w:ascii="Book Antiqua" w:hAnsi="Book Antiqua" w:cs="Tahoma"/>
-                                <w:sz w:val="17"/>
-                                <w:szCs w:val="17"/>
-                              </w:rPr>
-                              <w:t>that allows friends to pinpoint the geometric median of their GPS coordinates and find nearby cafés and restaurants to meet at.</w:t>
-                            </w:r>
-                          </w:p>
-                          <w:p>
-                            <w:pPr>
-                              <w:pStyle w:val="ListParagraph"/>
-                              <w:numPr>
-                                <w:ilvl w:val="0"/>
-                                <w:numId w:val="1"/>
-                              </w:numPr>
-                              <w:spacing w:line="240" w:lineRule="auto"/>
-                              <w:ind w:left="360" w:hanging="270"/>
-                              <w:rPr>
-                                <w:rFonts w:ascii="Book Antiqua" w:hAnsi="Book Antiqua" w:cs="Tahoma"/>
-                                <w:sz w:val="17"/>
-                                <w:szCs w:val="17"/>
-                              </w:rPr>
-                            </w:pPr>
-                            <w:r>
-                              <w:rPr>
-                                <w:rFonts w:ascii="Book Antiqua" w:hAnsi="Book Antiqua" w:cs="Tahoma"/>
-                                <w:sz w:val="17"/>
-                                <w:szCs w:val="17"/>
-                              </w:rPr>
-                              <w:t>Team of 3 (including me)</w:t>
-                            </w:r>
-                            <w:r>
-                              <w:rPr>
-                                <w:rFonts w:ascii="Book Antiqua" w:hAnsi="Book Antiqua" w:cs="Tahoma"/>
-                                <w:sz w:val="17"/>
-                                <w:szCs w:val="17"/>
-                              </w:rPr>
-                              <w:t>.</w:t>
-                            </w:r>
-                            <w:r>
-                              <w:rPr>
-                                <w:rFonts w:ascii="Book Antiqua" w:hAnsi="Book Antiqua" w:cs="Tahoma"/>
-                                <w:sz w:val="17"/>
-                                <w:szCs w:val="17"/>
-                              </w:rPr>
-                              <w:t xml:space="preserve"> I</w:t>
-                            </w:r>
-                            <w:r>
-                              <w:rPr>
-                                <w:rFonts w:ascii="Book Antiqua" w:hAnsi="Book Antiqua" w:cs="Tahoma"/>
-                                <w:sz w:val="17"/>
-                                <w:szCs w:val="17"/>
-                              </w:rPr>
-                              <w:t>mplement</w:t>
-                            </w:r>
-                            <w:r>
-                              <w:rPr>
-                                <w:rFonts w:ascii="Book Antiqua" w:hAnsi="Book Antiqua" w:cs="Tahoma"/>
-                                <w:sz w:val="17"/>
-                                <w:szCs w:val="17"/>
-                              </w:rPr>
-                              <w:t>ed</w:t>
-                            </w:r>
-                            <w:r>
-                              <w:rPr>
-                                <w:rFonts w:ascii="Book Antiqua" w:hAnsi="Book Antiqua" w:cs="Tahoma"/>
-                                <w:sz w:val="17"/>
-                                <w:szCs w:val="17"/>
-                              </w:rPr>
-                              <w:t xml:space="preserve"> the back-end code for integrating with</w:t>
-                            </w:r>
-                            <w:r>
-                              <w:rPr>
-                                <w:rFonts w:ascii="Book Antiqua" w:hAnsi="Book Antiqua" w:cs="Tahoma"/>
-                                <w:sz w:val="17"/>
-                                <w:szCs w:val="17"/>
-                              </w:rPr>
-                              <w:t xml:space="preserve"> </w:t>
-                            </w:r>
-                            <w:r>
-                              <w:rPr>
-                                <w:rFonts w:ascii="Book Antiqua" w:hAnsi="Book Antiqua" w:cs="Tahoma"/>
-                                <w:sz w:val="17"/>
-                                <w:szCs w:val="17"/>
-                              </w:rPr>
-                              <w:t xml:space="preserve">the </w:t>
-                            </w:r>
-                            <w:r>
-                              <w:rPr>
-                                <w:rFonts w:ascii="Book Antiqua" w:hAnsi="Book Antiqua" w:cs="Tahoma"/>
-                                <w:sz w:val="17"/>
-                                <w:szCs w:val="17"/>
-                              </w:rPr>
-                              <w:t>Yelp API</w:t>
-                            </w:r>
-                            <w:r>
-                              <w:rPr>
-                                <w:rFonts w:ascii="Book Antiqua" w:hAnsi="Book Antiqua" w:cs="Tahoma"/>
-                                <w:sz w:val="17"/>
-                                <w:szCs w:val="17"/>
-                              </w:rPr>
-                              <w:t xml:space="preserve"> and the mobile front-end</w:t>
-                            </w:r>
-                            <w:r>
-                              <w:rPr>
-                                <w:rFonts w:ascii="Book Antiqua" w:hAnsi="Book Antiqua" w:cs="Tahoma"/>
-                                <w:sz w:val="17"/>
-                                <w:szCs w:val="17"/>
-                              </w:rPr>
-                              <w:t>.</w:t>
-                            </w:r>
-                          </w:p>
-                          <w:p>
-                            <w:pPr>
-                              <w:rPr>
-                                <w:sz w:val="14"/>
-                                <w:szCs w:val="14"/>
-                              </w:rPr>
-                            </w:pPr>
-                          </w:p>
-                        </w:txbxContent>
-                      </wps:txbx>
-                      <wps:bodyPr rot="0" vert="horz" wrap="square" lIns="91440" tIns="45720" rIns="91440" bIns="45720" anchor="t" anchorCtr="0">
-                        <a:noAutofit/>
-                      </wps:bodyPr>
-                    </wps:wsp>
-                  </a:graphicData>
-                </a:graphic>
-                <wp14:sizeRelH relativeFrom="margin">
-                  <wp14:pctWidth>0</wp14:pctWidth>
-                </wp14:sizeRelH>
-                <wp14:sizeRelV relativeFrom="margin">
-                  <wp14:pctHeight>0</wp14:pctHeight>
-                </wp14:sizeRelV>
-              </wp:anchor>
-            </w:drawing>
-          </mc:Choice>
-          <mc:Fallback>
-            <w:pict>
-              <v:shape w14:anchorId="42A3734F" id="_x0000_s1035" type="#_x0000_t202" style="position:absolute;left:0;text-align:left;margin-left:280.3pt;margin-top:14.85pt;width:290.5pt;height:73.15pt;z-index:251586048;visibility:visible;mso-wrap-style:square;mso-width-percent:0;mso-height-percent:0;mso-wrap-distance-left:9pt;mso-wrap-distance-top:3.6pt;mso-wrap-distance-right:9pt;mso-wrap-distance-bottom:3.6pt;mso-position-horizontal:absolute;mso-position-horizontal-relative:text;mso-position-vertical:absolute;mso-position-vertical-relative:text;mso-width-percent:0;mso-height-percent:0;mso-width-relative:margin;mso-height-relative:margin;v-text-anchor:top" o:gfxdata="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" filled="f" stroked="f">
-                <v:textbox>
-                  <w:txbxContent>
-                    <w:p>
-                      <w:pPr>
-                        <w:spacing w:line="240" w:lineRule="auto"/>
-                        <w:rPr>
-                          <w:rFonts w:ascii="Book Antiqua" w:hAnsi="Book Antiqua" w:cs="Tahoma"/>
-                          <w:b/>
-                          <w:sz w:val="18"/>
-                          <w:szCs w:val="18"/>
-                        </w:rPr>
-                      </w:pPr>
-                      <w:r>
-                        <w:rPr>
-                          <w:rFonts w:ascii="Book Antiqua" w:hAnsi="Book Antiqua" w:cs="Tahoma"/>
-                          <w:b/>
-                          <w:sz w:val="19"/>
-                          <w:szCs w:val="19"/>
-                        </w:rPr>
-                        <w:t>Meet in the Middle</w:t>
-                      </w:r>
-                      <w:r>
-                        <w:rPr>
-                          <w:rFonts w:ascii="Book Antiqua" w:hAnsi="Book Antiqua" w:cs="Tahoma"/>
-                          <w:b/>
-                          <w:sz w:val="19"/>
-                          <w:szCs w:val="19"/>
-                        </w:rPr>
-                        <w:t xml:space="preserve"> App</w:t>
-                      </w:r>
-                      <w:r>
-                        <w:rPr>
-                          <w:rFonts w:ascii="Book Antiqua" w:hAnsi="Book Antiqua" w:cs="Tahoma"/>
-                          <w:b/>
-                          <w:sz w:val="18"/>
-                          <w:szCs w:val="18"/>
-                        </w:rPr>
-                        <w:t xml:space="preserve">  </w:t>
-                      </w:r>
-                      <w:r>
-                        <w:rPr>
-                          <w:rFonts w:ascii="Book Antiqua" w:hAnsi="Book Antiqua" w:cs="Tahoma"/>
-                          <w:b/>
-                          <w:sz w:val="18"/>
-                          <w:szCs w:val="18"/>
-                        </w:rPr>
-                        <w:t xml:space="preserve">                 </w:t>
-                      </w:r>
-                      <w:r>
-                        <w:rPr>
-                          <w:rFonts w:ascii="Book Antiqua" w:hAnsi="Book Antiqua" w:cs="Tahoma"/>
-                          <w:b/>
-                          <w:sz w:val="18"/>
-                          <w:szCs w:val="18"/>
-                        </w:rPr>
-                        <w:t xml:space="preserve">     </w:t>
-                      </w:r>
-                      <w:r>
-                        <w:rPr>
-                          <w:rFonts w:ascii="Book Antiqua" w:hAnsi="Book Antiqua" w:cs="Tahoma"/>
-                          <w:b/>
-                          <w:sz w:val="18"/>
-                          <w:szCs w:val="18"/>
-                        </w:rPr>
-                        <w:t xml:space="preserve">               </w:t>
-                      </w:r>
-                      <w:r>
-                        <w:rPr>
-                          <w:rFonts w:ascii="Book Antiqua" w:hAnsi="Book Antiqua" w:cs="Tahoma"/>
-                          <w:b/>
-                          <w:sz w:val="18"/>
-                          <w:szCs w:val="18"/>
-                        </w:rPr>
-                        <w:t xml:space="preserve"> </w:t>
-                      </w:r>
-                      <w:r>
-                        <w:rPr>
-                          <w:rFonts w:ascii="Book Antiqua" w:hAnsi="Book Antiqua" w:cs="Tahoma"/>
-                          <w:b/>
-                          <w:sz w:val="18"/>
-                          <w:szCs w:val="18"/>
-                        </w:rPr>
-                        <w:t xml:space="preserve">   </w:t>
-                      </w:r>
-                      <w:r>
-                        <w:rPr>
-                          <w:rFonts w:ascii="Book Antiqua" w:hAnsi="Book Antiqua" w:cs="Tahoma"/>
-                          <w:i/>
-                          <w:sz w:val="16"/>
-                          <w:szCs w:val="16"/>
-                        </w:rPr>
-                        <w:t>(mitm</w:t>
-                      </w:r>
-                      <w:r>
-                        <w:rPr>
-                          <w:rFonts w:ascii="Book Antiqua" w:hAnsi="Book Antiqua" w:cs="Tahoma"/>
-                          <w:i/>
-                          <w:sz w:val="16"/>
-                          <w:szCs w:val="16"/>
-                        </w:rPr>
-                        <w:t>.herokuapp.com)</w:t>
-                      </w:r>
-                    </w:p>
-                    <w:p>
-                      <w:pPr>
-                        <w:pStyle w:val="ListParagraph"/>
-                        <w:numPr>
-                          <w:ilvl w:val="0"/>
-                          <w:numId w:val="1"/>
-                        </w:numPr>
-                        <w:spacing w:line="240" w:lineRule="auto"/>
-                        <w:ind w:left="360" w:hanging="270"/>
-                        <w:rPr>
-                          <w:rFonts w:ascii="Book Antiqua" w:hAnsi="Book Antiqua" w:cs="Tahoma"/>
-                          <w:sz w:val="17"/>
-                          <w:szCs w:val="17"/>
-                        </w:rPr>
-                      </w:pPr>
-                      <w:r>
-                        <w:rPr>
-                          <w:rFonts w:ascii="Book Antiqua" w:hAnsi="Book Antiqua" w:cs="Tahoma"/>
-                          <w:sz w:val="17"/>
-                          <w:szCs w:val="17"/>
-                        </w:rPr>
-                        <w:t>Hackathon</w:t>
-                      </w:r>
-                      <w:r>
-                        <w:rPr>
-                          <w:rFonts w:ascii="Book Antiqua" w:hAnsi="Book Antiqua" w:cs="Tahoma"/>
-                          <w:sz w:val="17"/>
-                          <w:szCs w:val="17"/>
-                        </w:rPr>
-                        <w:t xml:space="preserve"> app </w:t>
-                      </w:r>
-                      <w:r>
-                        <w:rPr>
-                          <w:rFonts w:ascii="Book Antiqua" w:hAnsi="Book Antiqua" w:cs="Tahoma"/>
-                          <w:sz w:val="17"/>
-                          <w:szCs w:val="17"/>
-                        </w:rPr>
-                        <w:t xml:space="preserve">built with Flask </w:t>
-                      </w:r>
-                      <w:r>
-                        <w:rPr>
-                          <w:rFonts w:ascii="Book Antiqua" w:hAnsi="Book Antiqua" w:cs="Tahoma"/>
-                          <w:sz w:val="17"/>
-                          <w:szCs w:val="17"/>
-                        </w:rPr>
-                        <w:t>that allows friends to pinpoint the geometric median of their GPS coordinates and find nearby cafés and restaurants to meet at.</w:t>
-                      </w:r>
-                    </w:p>
-                    <w:p>
-                      <w:pPr>
-                        <w:pStyle w:val="ListParagraph"/>
-                        <w:numPr>
-                          <w:ilvl w:val="0"/>
-                          <w:numId w:val="1"/>
-                        </w:numPr>
-                        <w:spacing w:line="240" w:lineRule="auto"/>
-                        <w:ind w:left="360" w:hanging="270"/>
-                        <w:rPr>
-                          <w:rFonts w:ascii="Book Antiqua" w:hAnsi="Book Antiqua" w:cs="Tahoma"/>
-                          <w:sz w:val="17"/>
-                          <w:szCs w:val="17"/>
-                        </w:rPr>
-                      </w:pPr>
-                      <w:r>
-                        <w:rPr>
-                          <w:rFonts w:ascii="Book Antiqua" w:hAnsi="Book Antiqua" w:cs="Tahoma"/>
-                          <w:sz w:val="17"/>
-                          <w:szCs w:val="17"/>
-                        </w:rPr>
-                        <w:t>Team of 3 (including me)</w:t>
-                      </w:r>
-                      <w:r>
-                        <w:rPr>
-                          <w:rFonts w:ascii="Book Antiqua" w:hAnsi="Book Antiqua" w:cs="Tahoma"/>
-                          <w:sz w:val="17"/>
-                          <w:szCs w:val="17"/>
-                        </w:rPr>
-                        <w:t>.</w:t>
-                      </w:r>
-                      <w:r>
-                        <w:rPr>
-                          <w:rFonts w:ascii="Book Antiqua" w:hAnsi="Book Antiqua" w:cs="Tahoma"/>
-                          <w:sz w:val="17"/>
-                          <w:szCs w:val="17"/>
-                        </w:rPr>
-                        <w:t xml:space="preserve"> I</w:t>
-                      </w:r>
-                      <w:r>
-                        <w:rPr>
-                          <w:rFonts w:ascii="Book Antiqua" w:hAnsi="Book Antiqua" w:cs="Tahoma"/>
-                          <w:sz w:val="17"/>
-                          <w:szCs w:val="17"/>
-                        </w:rPr>
-                        <w:t>mplement</w:t>
-                      </w:r>
-                      <w:r>
-                        <w:rPr>
-                          <w:rFonts w:ascii="Book Antiqua" w:hAnsi="Book Antiqua" w:cs="Tahoma"/>
-                          <w:sz w:val="17"/>
-                          <w:szCs w:val="17"/>
-                        </w:rPr>
-                        <w:t>ed</w:t>
-                      </w:r>
-                      <w:r>
-                        <w:rPr>
-                          <w:rFonts w:ascii="Book Antiqua" w:hAnsi="Book Antiqua" w:cs="Tahoma"/>
-                          <w:sz w:val="17"/>
-                          <w:szCs w:val="17"/>
-                        </w:rPr>
-                        <w:t xml:space="preserve"> the back-end code for integrating with</w:t>
-                      </w:r>
-                      <w:r>
-                        <w:rPr>
-                          <w:rFonts w:ascii="Book Antiqua" w:hAnsi="Book Antiqua" w:cs="Tahoma"/>
-                          <w:sz w:val="17"/>
-                          <w:szCs w:val="17"/>
-                        </w:rPr>
-                        <w:t xml:space="preserve"> </w:t>
-                      </w:r>
-                      <w:r>
-                        <w:rPr>
-                          <w:rFonts w:ascii="Book Antiqua" w:hAnsi="Book Antiqua" w:cs="Tahoma"/>
-                          <w:sz w:val="17"/>
-                          <w:szCs w:val="17"/>
-                        </w:rPr>
-                        <w:t xml:space="preserve">the </w:t>
-                      </w:r>
-                      <w:r>
-                        <w:rPr>
-                          <w:rFonts w:ascii="Book Antiqua" w:hAnsi="Book Antiqua" w:cs="Tahoma"/>
-                          <w:sz w:val="17"/>
-                          <w:szCs w:val="17"/>
-                        </w:rPr>
-                        <w:t>Yelp API</w:t>
-                      </w:r>
-                      <w:r>
-                        <w:rPr>
-                          <w:rFonts w:ascii="Book Antiqua" w:hAnsi="Book Antiqua" w:cs="Tahoma"/>
-                          <w:sz w:val="17"/>
-                          <w:szCs w:val="17"/>
-                        </w:rPr>
-                        <w:t xml:space="preserve"> and the mobile front-end</w:t>
-                      </w:r>
-                      <w:r>
-                        <w:rPr>
-                          <w:rFonts w:ascii="Book Antiqua" w:hAnsi="Book Antiqua" w:cs="Tahoma"/>
-                          <w:sz w:val="17"/>
-                          <w:szCs w:val="17"/>
-                        </w:rPr>
-                        <w:t>.</w:t>
-                      </w:r>
-                    </w:p>
-                    <w:p>
-                      <w:pPr>
-                        <w:rPr>
-                          <w:sz w:val="14"/>
-                          <w:szCs w:val="14"/>
-                        </w:rPr>
-                      </w:pPr>
-                    </w:p>
-                  </w:txbxContent>
-                </v:textbox>
-                <w10:wrap type="topAndBottom"/>
-              </v:shape>
-            </w:pict>
-          </mc:Fallback>
-        </mc:AlternateContent>
-      </w:r>
-      <w:r>
-        <w:rPr>
-          <w:rFonts w:ascii="Book Antiqua" w:hAnsi="Book Antiqua" w:cs="Tahoma"/>
-          <w:sz w:val="17"/>
-          <w:szCs w:val="17"/>
-        </w:rPr>
-        <w:t xml:space="preserve">Took on creative projects in design (Photoshop, </w:t>
-      </w:r>
-      <w:r>
-        <w:rPr>
-          <w:rFonts w:ascii="Book Antiqua" w:hAnsi="Book Antiqua" w:cs="Tahoma"/>
-          <w:sz w:val="17"/>
-          <w:szCs w:val="17"/>
-        </w:rPr>
-        <w:t xml:space="preserve">Bridge </w:t>
-      </w:r>
-      <w:r>
-        <w:rPr>
-          <w:rFonts w:ascii="Book Antiqua" w:hAnsi="Book Antiqua" w:cs="Tahoma"/>
-          <w:sz w:val="17"/>
-          <w:szCs w:val="17"/>
-        </w:rPr>
-        <w:t>RAW editing, InDesign) and writing (Reviews, Content Writing, Tutorials)</w:t>
-      </w:r>
-    </w:p>
-    <w:p>
-      <w:pPr>
-        <w:spacing w:line="240" w:lineRule="auto"/>
-        <w:rPr>
-          <w:rFonts w:ascii="Book Antiqua" w:hAnsi="Book Antiqua" w:cs="Tahoma"/>
-          <w:sz w:val="17"/>
-          <w:szCs w:val="17"/>
-        </w:rPr>
-      </w:pPr>
-    </w:p>
-    <w:p>
-      <w:pPr>
-        <w:spacing w:line="240" w:lineRule="auto"/>
-        <w:rPr>
-          <w:rFonts w:ascii="Book Antiqua" w:hAnsi="Book Antiqua" w:cs="Tahoma"/>
-          <w:sz w:val="17"/>
-          <w:szCs w:val="17"/>
-        </w:rPr>
-      </w:pPr>
-    </w:p>
-    <w:p>
-      <w:pPr>
-        <w:spacing w:line="240" w:lineRule="auto"/>
-        <w:rPr>
-          <w:rFonts w:ascii="Book Antiqua" w:hAnsi="Book Antiqua" w:cs="Tahoma"/>
-          <w:sz w:val="17"/>
-          <w:szCs w:val="17"/>
-        </w:rPr>
-      </w:pPr>
-    </w:p>
-    <w:p>
-      <w:pPr>
-        <w:spacing w:line="240" w:lineRule="auto"/>
-        <w:rPr>
-          <w:rFonts w:ascii="Book Antiqua" w:hAnsi="Book Antiqua" w:cs="Tahoma"/>
-          <w:sz w:val="17"/>
-          <w:szCs w:val="17"/>
-        </w:rPr>
-      </w:pPr>
-    </w:p>
-    <w:p>
-      <w:pPr>
-        <w:spacing w:line="240" w:lineRule="auto"/>
-        <w:rPr>
-          <w:rFonts w:ascii="Book Antiqua" w:hAnsi="Book Antiqua" w:cs="Tahoma"/>
-          <w:sz w:val="17"/>
-          <w:szCs w:val="17"/>
-        </w:rPr>
-      </w:pPr>
-    </w:p>
-    <w:p>
-      <w:pPr>
-        <w:spacing w:line="240" w:lineRule="auto"/>
-        <w:rPr>
-          <w:rFonts w:ascii="Book Antiqua" w:hAnsi="Book Antiqua" w:cs="Tahoma"/>
-          <w:sz w:val="17"/>
-          <w:szCs w:val="17"/>
-        </w:rPr>
-      </w:pPr>
-    </w:p>
-    <w:p>
-      <w:pPr>
-        <w:spacing w:line="240" w:lineRule="auto"/>
-        <w:rPr>
-          <w:rFonts w:ascii="Book Antiqua" w:hAnsi="Book Antiqua" w:cs="Tahoma"/>
-          <w:sz w:val="17"/>
-          <w:szCs w:val="17"/>
-        </w:rPr>
-      </w:pPr>
-    </w:p>
-    <w:p>
-      <w:pPr>
-        <w:spacing w:line="240" w:lineRule="auto"/>
-        <w:rPr>
-          <w:rFonts w:ascii="Book Antiqua" w:hAnsi="Book Antiqua" w:cs="Tahoma"/>
-          <w:sz w:val="17"/>
-          <w:szCs w:val="17"/>
-        </w:rPr>
-      </w:pPr>
-    </w:p>
-    <w:p>
-      <w:pPr>
-        <w:spacing w:line="240" w:lineRule="auto"/>
-        <w:rPr>
-          <w:rFonts w:ascii="Book Antiqua" w:hAnsi="Book Antiqua" w:cs="Tahoma"/>
-          <w:sz w:val="4"/>
-          <w:szCs w:val="17"/>
-        </w:rPr>
-      </w:pPr>
-    </w:p>
-    <w:p>
-      <w:pPr>
-        <w:spacing w:line="240" w:lineRule="auto"/>
-        <w:jc w:val="center"/>
-        <w:rPr>
-          <w:rFonts w:ascii="Book Antiqua" w:hAnsi="Book Antiqua" w:cs="Tahoma"/>
-          <w:smallCaps/>
-          <w:sz w:val="6"/>
-          <w:szCs w:val="6"/>
-        </w:rPr>
-      </w:pPr>
-      <w:r>
-        <w:rPr>
-          <w:rFonts w:ascii="Book Antiqua" w:hAnsi="Book Antiqua" w:cs="Tahoma"/>
-          <w:noProof/>
-          <w:sz w:val="4"/>
-          <w:szCs w:val="4"/>
-        </w:rPr>
-        <mc:AlternateContent>
-          <mc:Choice Requires="wps">
-            <w:drawing>
-              <wp:anchor distT="0" distB="0" distL="114300" distR="114300" simplePos="0" relativeHeight="251652608" behindDoc="0" locked="0" layoutInCell="1" allowOverlap="1" wp14:anchorId="36E408C4" wp14:editId="506DEB57">
+              <wp:anchor distT="0" distB="0" distL="114300" distR="114300" simplePos="0" relativeHeight="251652608" behindDoc="0" locked="0" layoutInCell="1" allowOverlap="1" wp14:anchorId="36E408C4" wp14:editId="08AF320E">
                 <wp:simplePos x="0" y="0"/>
                 <wp:positionH relativeFrom="column">
                   <wp:posOffset>-9525</wp:posOffset>
                 </wp:positionH>
                 <wp:positionV relativeFrom="paragraph">
-                  <wp:posOffset>39701</wp:posOffset>
+                  <wp:posOffset>39208</wp:posOffset>
                 </wp:positionV>
                 <wp:extent cx="7164705" cy="0"/>
                 <wp:effectExtent l="0" t="0" r="36195" b="19050"/>
@@ -6132,7 +5883,7 @@
           </mc:Choice>
           <mc:Fallback>
             <w:pict>
-              <v:line w14:anchorId="5EEAD1E9" id="Straight Connector 13" o:spid="_x0000_s1026" style="position:absolute;z-index:251652608;visibility:visible;mso-wrap-style:square;mso-width-percent:0;mso-wrap-distance-left:9pt;mso-wrap-distance-top:0;mso-wrap-distance-right:9pt;mso-wrap-distance-bottom:0;mso-position-horizontal:absolute;mso-position-horizontal-relative:text;mso-position-vertical:absolute;mso-position-vertical-relative:text;mso-width-percent:0;mso-width-relative:margin" from="-.75pt,3.15pt" to="563.4pt,3.15pt" o:gfxdata="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" strokecolor="black [3200]" strokeweight=".5pt">
+              <v:line w14:anchorId="00919A59" id="Straight Connector 13" o:spid="_x0000_s1026" style="position:absolute;z-index:251652608;visibility:visible;mso-wrap-style:square;mso-width-percent:0;mso-wrap-distance-left:9pt;mso-wrap-distance-top:0;mso-wrap-distance-right:9pt;mso-wrap-distance-bottom:0;mso-position-horizontal:absolute;mso-position-horizontal-relative:text;mso-position-vertical:absolute;mso-position-vertical-relative:text;mso-width-percent:0;mso-width-relative:margin" from="-.75pt,3.1pt" to="563.4pt,3.1pt" o:gfxdata="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" strokecolor="black [3200]" strokeweight=".5pt">
                 <v:stroke joinstyle="miter"/>
               </v:line>
             </w:pict>
@@ -6167,14 +5918,14 @@
         <w:rPr>
           <w:rFonts w:ascii="Book Antiqua" w:hAnsi="Book Antiqua" w:cs="Open Sans"/>
           <w:b/>
-          <w:u w:val="single"/>
+          <w:sz w:val="24"/>
         </w:rPr>
       </w:pPr>
       <w:r>
         <w:rPr>
           <w:rFonts w:ascii="Book Antiqua" w:hAnsi="Book Antiqua" w:cs="Open Sans"/>
           <w:b/>
-          <w:u w:val="single"/>
+          <w:sz w:val="24"/>
         </w:rPr>
         <w:t>Skills</w:t>
       </w:r>
@@ -6186,7 +5937,7 @@
           <w:rFonts w:ascii="Book Antiqua" w:hAnsi="Book Antiqua" w:cs="Tahoma"/>
           <w:b/>
           <w:smallCaps/>
-          <w:sz w:val="6"/>
+          <w:sz w:val="4"/>
           <w:szCs w:val="6"/>
         </w:rPr>
       </w:pPr>
@@ -6215,7 +5966,23 @@
           <w:sz w:val="18"/>
           <w:szCs w:val="18"/>
         </w:rPr>
-        <w:t>: Python, Java, Ruby, C/C++, Perl, PHP, Javascript, Korean.</w:t>
+        <w:t>: Python</w:t>
+      </w:r>
+      <w:r>
+        <w:rPr>
+          <w:rFonts w:ascii="Book Antiqua" w:hAnsi="Book Antiqua" w:cs="Tahoma"/>
+          <w:sz w:val="18"/>
+          <w:szCs w:val="18"/>
+        </w:rPr>
+        <w:t>, Java, Ruby, C/C++, Perl, PHP</w:t>
+      </w:r>
+      <w:r>
+        <w:rPr>
+          <w:rFonts w:ascii="Book Antiqua" w:hAnsi="Book Antiqua" w:cs="Tahoma"/>
+          <w:sz w:val="18"/>
+          <w:szCs w:val="18"/>
+        </w:rPr>
+        <w:t>, Korean.</w:t>
       </w:r>
     </w:p>
     <w:p>
@@ -6484,6 +6251,7 @@
           <w:noProof/>
           <w:sz w:val="4"/>
           <w:szCs w:val="4"/>
+          <w:lang w:eastAsia="ko-KR"/>
         </w:rPr>
         <mc:AlternateContent>
           <mc:Choice Requires="wps">
@@ -6540,7 +6308,7 @@
           </mc:Choice>
           <mc:Fallback>
             <w:pict>
-              <v:line w14:anchorId="65655C13" id="Straight Connector 15" o:spid="_x0000_s1026" style="position:absolute;z-index:251671040;visibility:visible;mso-wrap-style:square;mso-width-percent:0;mso-wrap-distance-left:9pt;mso-wrap-distance-top:0;mso-wrap-distance-right:9pt;mso-wrap-distance-bottom:0;mso-position-horizontal:absolute;mso-position-horizontal-relative:text;mso-position-vertical:absolute;mso-position-vertical-relative:text;mso-width-percent:0;mso-width-relative:margin" from="-.9pt,7.4pt" to="563.25pt,7.4pt" o:gfxdata="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" strokecolor="black [3200]" strokeweight=".5pt">
+              <v:line w14:anchorId="48180304" id="Straight Connector 15" o:spid="_x0000_s1026" style="position:absolute;z-index:251671040;visibility:visible;mso-wrap-style:square;mso-width-percent:0;mso-wrap-distance-left:9pt;mso-wrap-distance-top:0;mso-wrap-distance-right:9pt;mso-wrap-distance-bottom:0;mso-position-horizontal:absolute;mso-position-horizontal-relative:text;mso-position-vertical:absolute;mso-position-vertical-relative:text;mso-width-percent:0;mso-width-relative:margin" from="-.9pt,7.4pt" to="563.25pt,7.4pt" o:gfxdata="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" strokecolor="black [3200]" strokeweight=".5pt">
                 <v:stroke joinstyle="miter"/>
               </v:line>
             </w:pict>
@@ -6563,14 +6331,14 @@
         <w:rPr>
           <w:rFonts w:ascii="Book Antiqua" w:hAnsi="Book Antiqua" w:cs="Tahoma"/>
           <w:b/>
-          <w:u w:val="single"/>
+          <w:sz w:val="24"/>
         </w:rPr>
       </w:pPr>
       <w:r>
         <w:rPr>
           <w:rFonts w:ascii="Book Antiqua" w:hAnsi="Book Antiqua" w:cs="Tahoma"/>
           <w:b/>
-          <w:u w:val="single"/>
+          <w:sz w:val="24"/>
         </w:rPr>
         <w:t>Interests</w:t>
       </w:r>
@@ -8671,7 +8439,7 @@
   <w:docDefaults>
     <w:rPrDefault>
       <w:rPr>
-        <w:rFonts w:asciiTheme="minorHAnsi" w:eastAsiaTheme="minorHAnsi" w:hAnsiTheme="minorHAnsi" w:cstheme="minorBidi"/>
+        <w:rFonts w:asciiTheme="minorHAnsi" w:eastAsiaTheme="minorEastAsia" w:hAnsiTheme="minorHAnsi" w:cstheme="minorBidi"/>
         <w:sz w:val="22"/>
         <w:szCs w:val="22"/>
         <w:lang w:val="en-US" w:eastAsia="en-US" w:bidi="ar-SA"/>
@@ -9456,7 +9224,7 @@
 </file>
 
 <file path=customXml/itemProps1.xml><?xml version="1.0" encoding="utf-8"?>
-<ds:datastoreItem xmlns:ds="http://schemas.openxmlformats.org/officeDocument/2006/customXml" ds:itemID="{C2D58632-2538-439E-B4FB-4F98E58527D0}">
+<ds:datastoreItem xmlns:ds="http://schemas.openxmlformats.org/officeDocument/2006/customXml" ds:itemID="{5F7B208A-1A33-496D-8AAB-D66C115665F7}">
   <ds:schemaRefs>
     <ds:schemaRef ds:uri="http://schemas.openxmlformats.org/officeDocument/2006/bibliography"/>
   </ds:schemaRefs>

</xml_diff>